<commit_message>
Add schemes, manual changed
</commit_message>
<xml_diff>
--- a/info/Manual.docx
+++ b/info/Manual.docx
@@ -929,21 +929,7 @@
             <w:rStyle w:val="ac"/>
             <w:u w:val="none"/>
           </w:rPr>
-          <w:t>Объект Поз</w:t>
-        </w:r>
-        <w:r>
-          <w:rPr>
-            <w:rStyle w:val="ac"/>
-            <w:u w:val="none"/>
-          </w:rPr>
-          <w:t>и</w:t>
-        </w:r>
-        <w:r>
-          <w:rPr>
-            <w:rStyle w:val="ac"/>
-            <w:u w:val="none"/>
-          </w:rPr>
-          <w:t>ция</w:t>
+          <w:t>Объект Позиция</w:t>
         </w:r>
         <w:r>
           <w:rPr>
@@ -1305,9 +1291,6 @@
     </w:p>
     <w:p>
       <w:r>
-        <w:rPr>
-          <w:lang w:val="en-US"/>
-        </w:rPr>
         <w:tab/>
       </w:r>
       <w:r>
@@ -1422,19 +1405,7 @@
           <w:rPr>
             <w:rStyle w:val="ac"/>
           </w:rPr>
-          <w:t>Объект Шаг Запро</w:t>
-        </w:r>
-        <w:r>
-          <w:rPr>
-            <w:rStyle w:val="ac"/>
-          </w:rPr>
-          <w:t>с</w:t>
-        </w:r>
-        <w:r>
-          <w:rPr>
-            <w:rStyle w:val="ac"/>
-          </w:rPr>
-          <w:t>а (</w:t>
+          <w:t>Объект Шаг Запроса (</w:t>
         </w:r>
         <w:proofErr w:type="spellStart"/>
         <w:r>
@@ -1708,16 +1679,7 @@
         <w:t xml:space="preserve">Также содержит граничные (для текущего шага) сроки полного внесения информации Заявителем </w:t>
       </w:r>
       <w:r>
-        <w:t>(заполня</w:t>
-      </w:r>
-      <w:r>
-        <w:t>е</w:t>
-      </w:r>
-      <w:r>
-        <w:t>тся автоматически если назначен Сотрудник)</w:t>
-      </w:r>
-      <w:r>
-        <w:t xml:space="preserve"> </w:t>
+        <w:t xml:space="preserve">(заполняется автоматически если назначен Сотрудник) </w:t>
       </w:r>
       <w:r>
         <w:t>и одобрения Запроса Сотрудником (заполня</w:t>
@@ -1974,13 +1936,7 @@
         <w:pStyle w:val="3"/>
       </w:pPr>
       <w:r>
-        <w:t>Объект Общени</w:t>
-      </w:r>
-      <w:r>
-        <w:t>е</w:t>
-      </w:r>
-      <w:r>
-        <w:t xml:space="preserve"> Шага Запроса (</w:t>
+        <w:t>Объект Общение Шага Запроса (</w:t>
       </w:r>
       <w:proofErr w:type="spellStart"/>
       <w:r>
@@ -2428,13 +2384,7 @@
         <w:t>указанная</w:t>
       </w:r>
       <w:r>
-        <w:t>, Состояние – "</w:t>
-      </w:r>
-      <w:r>
-        <w:t>приостановлен</w:t>
-      </w:r>
-      <w:r>
-        <w:t>"</w:t>
+        <w:t>, Состояние – "приостановлен"</w:t>
       </w:r>
       <w:r>
         <w:t xml:space="preserve">, Сотрудник – </w:t>
@@ -2493,46 +2443,31 @@
         <w:t>Если</w:t>
       </w:r>
       <w:r>
-        <w:t xml:space="preserve"> такой Сотрудник найден, то создается новый Шаг Запроса</w:t>
-      </w:r>
-      <w:r>
-        <w:t>: Позиция –</w:t>
+        <w:t xml:space="preserve"> такой Сотрудник найден, то создается новый Шаг Запроса: Позиция –</w:t>
       </w:r>
       <w:r>
         <w:t xml:space="preserve"> указанная</w:t>
       </w:r>
       <w:r>
-        <w:t>, Состояние – "вносится информация"</w:t>
-      </w:r>
-      <w:r>
-        <w:t>, Сотрудник – найденный свободный Сотрудник Позиции. На основании набора Действий Позиции создается набор Действий Шага Запроса</w:t>
+        <w:t>, Состояние – "вносится информация", Сотрудник – найденный свободный Сотрудник Позиции. На основании набора Действий Позиции создается набор Действий Шага Запроса</w:t>
       </w:r>
       <w:r>
         <w:t xml:space="preserve">. Начинается ожидание </w:t>
       </w:r>
       <w:r>
-        <w:t>внесени</w:t>
-      </w:r>
-      <w:r>
-        <w:t>я</w:t>
+        <w:t xml:space="preserve">внесения </w:t>
+      </w:r>
+      <w:r>
+        <w:t>Заявител</w:t>
+      </w:r>
+      <w:r>
+        <w:t>ем</w:t>
       </w:r>
       <w:r>
         <w:t xml:space="preserve"> </w:t>
       </w:r>
       <w:r>
-        <w:t>Заявител</w:t>
-      </w:r>
-      <w:r>
-        <w:t>ем</w:t>
-      </w:r>
-      <w:r>
-        <w:t xml:space="preserve"> </w:t>
-      </w:r>
-      <w:r>
-        <w:t>информации</w:t>
-      </w:r>
-      <w:r>
-        <w:t xml:space="preserve">, </w:t>
+        <w:t xml:space="preserve">информации, </w:t>
       </w:r>
       <w:r>
         <w:t>запрошенной в Действиях Шага Запроса</w:t>
@@ -2565,19 +2500,10 @@
         </w:rPr>
       </w:pPr>
       <w:r>
-        <w:t xml:space="preserve">Если </w:t>
-      </w:r>
-      <w:r>
-        <w:t>поиск свободных Сотрудников Позиции</w:t>
-      </w:r>
-      <w:r>
-        <w:t xml:space="preserve"> не дал результата, </w:t>
-      </w:r>
-      <w:r>
-        <w:t>Запрос остается в состоянии "приостановлен"</w:t>
-      </w:r>
-      <w:r>
-        <w:t xml:space="preserve">, </w:t>
+        <w:t xml:space="preserve">Если поиск свободных Сотрудников Позиции не дал результата, </w:t>
+      </w:r>
+      <w:r>
+        <w:t xml:space="preserve">Запрос остается в состоянии "приостановлен", </w:t>
       </w:r>
       <w:r>
         <w:rPr>
@@ -2653,7 +2579,19 @@
         <w:rPr>
           <w:lang w:val="en-US"/>
         </w:rPr>
-        <w:t xml:space="preserve">A/B </w:t>
+        <w:t>A</w:t>
+      </w:r>
+      <w:r>
+        <w:t>/</w:t>
+      </w:r>
+      <w:r>
+        <w:rPr>
+          <w:lang w:val="en-US"/>
+        </w:rPr>
+        <w:t>B</w:t>
+      </w:r>
+      <w:r>
+        <w:t xml:space="preserve"> </w:t>
       </w:r>
       <w:r>
         <w:t>минимальна.</w:t>
@@ -2672,13 +2610,7 @@
         <w:ind w:firstLine="708"/>
       </w:pPr>
       <w:r>
-        <w:t xml:space="preserve">При получении сообщения о создании Шага Запроса из Состоянием </w:t>
-      </w:r>
-      <w:r>
-        <w:t>"вносится информация"</w:t>
-      </w:r>
-      <w:r>
-        <w:t xml:space="preserve"> Заявитель должен внести запрошенные данные в Действия Шага Запроса. Далее отправить (</w:t>
+        <w:t>При получении сообщения о создании Шага Запроса из Состоянием "вносится информация" Заявитель должен внести запрошенные данные в Действия Шага Запроса. Далее отправить (</w:t>
       </w:r>
       <w:r>
         <w:rPr>
@@ -2699,13 +2631,7 @@
         <w:t>весь</w:t>
       </w:r>
       <w:r>
-        <w:t xml:space="preserve"> Запрос (для текущего Шага). Желательно это сделать до истечения срока </w:t>
-      </w:r>
-      <w:r>
-        <w:t>полного внесения информации</w:t>
-      </w:r>
-      <w:r>
-        <w:t xml:space="preserve">. </w:t>
+        <w:t xml:space="preserve"> Запрос (для текущего Шага). Желательно это сделать до истечения срока полного внесения информации. </w:t>
       </w:r>
       <w:r>
         <w:rPr>
@@ -2734,37 +2660,13 @@
         <w:ind w:firstLine="708"/>
       </w:pPr>
       <w:r>
-        <w:t xml:space="preserve">После отправки Запроса Заявителем устанавливается срок </w:t>
-      </w:r>
-      <w:r>
-        <w:t>одобрения Запроса Сотрудником</w:t>
-      </w:r>
-      <w:r>
-        <w:t>. Сотрудник должен проверить и одобрить (или отклонить) информацию от Заявителя для каждого Действия Шага Запроса. После</w:t>
+        <w:t>После отправки Запроса Заявителем устанавливается срок одобрения Запроса Сотрудником. Сотрудник должен проверить и одобрить (или отклонить) информацию от Заявителя для каждого Действия Шага Запроса. После</w:t>
       </w:r>
       <w:r>
         <w:t xml:space="preserve"> </w:t>
       </w:r>
       <w:r>
-        <w:t xml:space="preserve">одобрения </w:t>
-      </w:r>
-      <w:r>
-        <w:t xml:space="preserve">всех действий </w:t>
-      </w:r>
-      <w:r>
-        <w:t xml:space="preserve">Сотрудник </w:t>
-      </w:r>
-      <w:r>
-        <w:t>мож</w:t>
-      </w:r>
-      <w:r>
-        <w:t>ет</w:t>
-      </w:r>
-      <w:r>
-        <w:t xml:space="preserve"> </w:t>
-      </w:r>
-      <w:r>
-        <w:t xml:space="preserve">одобрить </w:t>
+        <w:t xml:space="preserve">одобрения всех действий Сотрудник может одобрить </w:t>
       </w:r>
       <w:r>
         <w:rPr>
@@ -2773,13 +2675,7 @@
         <w:t>весь</w:t>
       </w:r>
       <w:r>
-        <w:t xml:space="preserve"> Запрос (для текущего Шага)</w:t>
-      </w:r>
-      <w:r>
-        <w:t xml:space="preserve">. </w:t>
-      </w:r>
-      <w:r>
-        <w:t>Желательно это сделать до истечения срока</w:t>
+        <w:t xml:space="preserve"> Запрос (для текущего Шага). Желательно это сделать до истечения срока</w:t>
       </w:r>
       <w:r>
         <w:t xml:space="preserve"> </w:t>
@@ -2859,8 +2755,1851 @@
       <w:r>
         <w:t xml:space="preserve"> с отправкой сообщений задействованным Пользователям.</w:t>
       </w:r>
+    </w:p>
+    <w:p>
+      <w:pPr>
+        <w:pStyle w:val="3"/>
+      </w:pPr>
+      <w:r>
+        <w:t>С</w:t>
+      </w:r>
+      <w:r>
+        <w:t>остоян</w:t>
+      </w:r>
+      <w:r>
+        <w:t>ия</w:t>
+      </w:r>
+      <w:r>
+        <w:t xml:space="preserve"> </w:t>
+      </w:r>
+      <w:r>
+        <w:t xml:space="preserve">Шага </w:t>
+      </w:r>
+      <w:r>
+        <w:t>Запроса</w:t>
+      </w:r>
+    </w:p>
+    <w:p>
+      <w:r>
+        <w:tab/>
+        <w:t>Набор Шагов Запроса описывает жизненный цикл Запроса в Системе</w:t>
+      </w:r>
+      <w:r>
+        <w:t>,</w:t>
+      </w:r>
+      <w:r>
+        <w:t xml:space="preserve"> хранит результаты действий</w:t>
+      </w:r>
+      <w:r>
+        <w:t xml:space="preserve"> Заявителя и Сотрудника</w:t>
+      </w:r>
+      <w:r>
+        <w:t xml:space="preserve">, а также </w:t>
+      </w:r>
+      <w:r>
+        <w:t>общение по Запросу.</w:t>
+      </w:r>
+    </w:p>
+    <w:p>
+      <w:pPr>
+        <w:jc w:val="center"/>
+        <w:rPr>
+          <w:b/>
+        </w:rPr>
+      </w:pPr>
+      <w:r>
+        <w:rPr>
+          <w:b/>
+        </w:rPr>
+        <w:t>Изменение Набора Шагов Запроса</w:t>
+      </w:r>
+    </w:p>
+    <w:tbl>
+      <w:tblPr>
+        <w:tblStyle w:val="ae"/>
+        <w:tblW w:w="9639" w:type="dxa"/>
+        <w:tblInd w:w="108" w:type="dxa"/>
+        <w:tblLook w:val="04A0" w:firstRow="1" w:lastRow="0" w:firstColumn="1" w:lastColumn="0" w:noHBand="0" w:noVBand="1"/>
+      </w:tblPr>
+      <w:tblGrid>
+        <w:gridCol w:w="3778"/>
+        <w:gridCol w:w="1314"/>
+        <w:gridCol w:w="1374"/>
+        <w:gridCol w:w="1479"/>
+        <w:gridCol w:w="1694"/>
+      </w:tblGrid>
+      <w:tr>
+        <w:trPr>
+          <w:trHeight w:val="637"/>
+        </w:trPr>
+        <w:tc>
+          <w:tcPr>
+            <w:tcW w:w="3828" w:type="dxa"/>
+            <w:shd w:val="clear" w:color="auto" w:fill="F2F2F2" w:themeFill="background1" w:themeFillShade="F2"/>
+            <w:vAlign w:val="center"/>
+          </w:tcPr>
+          <w:p>
+            <w:pPr>
+              <w:spacing w:before="0"/>
+              <w:jc w:val="center"/>
+              <w:rPr>
+                <w:rFonts w:ascii="Cambria" w:hAnsi="Cambria"/>
+                <w:b/>
+                <w:sz w:val="20"/>
+                <w:szCs w:val="20"/>
+              </w:rPr>
+            </w:pPr>
+            <w:r>
+              <w:rPr>
+                <w:rFonts w:ascii="Cambria" w:hAnsi="Cambria"/>
+                <w:b/>
+                <w:sz w:val="20"/>
+                <w:szCs w:val="20"/>
+              </w:rPr>
+              <w:t>Причина изменения</w:t>
+            </w:r>
+          </w:p>
+        </w:tc>
+        <w:tc>
+          <w:tcPr>
+            <w:tcW w:w="1316" w:type="dxa"/>
+            <w:shd w:val="clear" w:color="auto" w:fill="F2F2F2" w:themeFill="background1" w:themeFillShade="F2"/>
+            <w:vAlign w:val="center"/>
+          </w:tcPr>
+          <w:p>
+            <w:pPr>
+              <w:spacing w:before="0"/>
+              <w:jc w:val="center"/>
+              <w:rPr>
+                <w:rFonts w:ascii="Cambria" w:hAnsi="Cambria"/>
+                <w:b/>
+                <w:sz w:val="20"/>
+                <w:szCs w:val="20"/>
+              </w:rPr>
+            </w:pPr>
+            <w:r>
+              <w:rPr>
+                <w:rFonts w:ascii="Cambria" w:hAnsi="Cambria"/>
+                <w:b/>
+                <w:sz w:val="20"/>
+                <w:szCs w:val="20"/>
+              </w:rPr>
+              <w:t>Шаг Запроса</w:t>
+            </w:r>
+          </w:p>
+        </w:tc>
+        <w:tc>
+          <w:tcPr>
+            <w:tcW w:w="1377" w:type="dxa"/>
+            <w:shd w:val="clear" w:color="auto" w:fill="F2F2F2" w:themeFill="background1" w:themeFillShade="F2"/>
+            <w:vAlign w:val="center"/>
+          </w:tcPr>
+          <w:p>
+            <w:pPr>
+              <w:spacing w:before="0"/>
+              <w:jc w:val="center"/>
+              <w:rPr>
+                <w:rFonts w:ascii="Cambria" w:hAnsi="Cambria"/>
+                <w:b/>
+                <w:sz w:val="20"/>
+                <w:szCs w:val="20"/>
+              </w:rPr>
+            </w:pPr>
+            <w:r>
+              <w:rPr>
+                <w:rFonts w:ascii="Cambria" w:hAnsi="Cambria"/>
+                <w:b/>
+                <w:sz w:val="20"/>
+                <w:szCs w:val="20"/>
+              </w:rPr>
+              <w:t>Связанное состояние</w:t>
+            </w:r>
+          </w:p>
+        </w:tc>
+        <w:tc>
+          <w:tcPr>
+            <w:tcW w:w="1417" w:type="dxa"/>
+            <w:shd w:val="clear" w:color="auto" w:fill="F2F2F2" w:themeFill="background1" w:themeFillShade="F2"/>
+            <w:vAlign w:val="center"/>
+          </w:tcPr>
+          <w:p>
+            <w:pPr>
+              <w:spacing w:before="0"/>
+              <w:jc w:val="center"/>
+              <w:rPr>
+                <w:rFonts w:ascii="Cambria" w:hAnsi="Cambria"/>
+                <w:b/>
+                <w:sz w:val="20"/>
+                <w:szCs w:val="20"/>
+              </w:rPr>
+            </w:pPr>
+            <w:r>
+              <w:rPr>
+                <w:rFonts w:ascii="Cambria" w:hAnsi="Cambria"/>
+                <w:b/>
+                <w:sz w:val="20"/>
+                <w:szCs w:val="20"/>
+              </w:rPr>
+              <w:t>Предыдуще</w:t>
+            </w:r>
+            <w:r>
+              <w:rPr>
+                <w:rFonts w:ascii="Cambria" w:hAnsi="Cambria"/>
+                <w:b/>
+                <w:sz w:val="20"/>
+                <w:szCs w:val="20"/>
+              </w:rPr>
+              <w:t>е</w:t>
+            </w:r>
+            <w:r>
+              <w:rPr>
+                <w:rFonts w:ascii="Cambria" w:hAnsi="Cambria"/>
+                <w:b/>
+                <w:sz w:val="20"/>
+                <w:szCs w:val="20"/>
+              </w:rPr>
+              <w:t xml:space="preserve"> </w:t>
+            </w:r>
+            <w:r>
+              <w:rPr>
+                <w:rFonts w:ascii="Cambria" w:hAnsi="Cambria"/>
+                <w:b/>
+                <w:sz w:val="20"/>
+                <w:szCs w:val="20"/>
+              </w:rPr>
+              <w:t>состояние</w:t>
+            </w:r>
+          </w:p>
+        </w:tc>
+        <w:tc>
+          <w:tcPr>
+            <w:tcW w:w="1701" w:type="dxa"/>
+            <w:shd w:val="clear" w:color="auto" w:fill="F2F2F2" w:themeFill="background1" w:themeFillShade="F2"/>
+            <w:vAlign w:val="center"/>
+          </w:tcPr>
+          <w:p>
+            <w:pPr>
+              <w:spacing w:before="0"/>
+              <w:jc w:val="center"/>
+              <w:rPr>
+                <w:rFonts w:ascii="Cambria" w:hAnsi="Cambria"/>
+                <w:b/>
+                <w:sz w:val="20"/>
+                <w:szCs w:val="20"/>
+              </w:rPr>
+            </w:pPr>
+            <w:r>
+              <w:rPr>
+                <w:rFonts w:ascii="Cambria" w:hAnsi="Cambria"/>
+                <w:b/>
+                <w:sz w:val="20"/>
+                <w:szCs w:val="20"/>
+              </w:rPr>
+              <w:t>Инициатор</w:t>
+            </w:r>
+          </w:p>
+          <w:p>
+            <w:pPr>
+              <w:spacing w:before="0"/>
+              <w:jc w:val="center"/>
+              <w:rPr>
+                <w:rFonts w:ascii="Cambria" w:hAnsi="Cambria"/>
+                <w:b/>
+                <w:sz w:val="20"/>
+                <w:szCs w:val="20"/>
+              </w:rPr>
+            </w:pPr>
+            <w:r>
+              <w:rPr>
+                <w:rFonts w:ascii="Cambria" w:hAnsi="Cambria"/>
+                <w:b/>
+                <w:sz w:val="20"/>
+                <w:szCs w:val="20"/>
+              </w:rPr>
+              <w:t>изменения</w:t>
+            </w:r>
+          </w:p>
+        </w:tc>
+      </w:tr>
+      <w:tr>
+        <w:trPr>
+          <w:trHeight w:val="567"/>
+        </w:trPr>
+        <w:tc>
+          <w:tcPr>
+            <w:tcW w:w="3828" w:type="dxa"/>
+            <w:vAlign w:val="center"/>
+          </w:tcPr>
+          <w:p>
+            <w:pPr>
+              <w:spacing w:before="0"/>
+              <w:jc w:val="left"/>
+              <w:rPr>
+                <w:rFonts w:ascii="Calibri Light" w:hAnsi="Calibri Light"/>
+                <w:sz w:val="20"/>
+                <w:szCs w:val="20"/>
+              </w:rPr>
+            </w:pPr>
+            <w:r>
+              <w:rPr>
+                <w:rFonts w:ascii="Calibri Light" w:hAnsi="Calibri Light"/>
+                <w:sz w:val="20"/>
+                <w:szCs w:val="20"/>
+              </w:rPr>
+              <w:t>Запрос</w:t>
+            </w:r>
+            <w:r>
+              <w:rPr>
+                <w:rFonts w:ascii="Calibri Light" w:hAnsi="Calibri Light"/>
+                <w:sz w:val="20"/>
+                <w:szCs w:val="20"/>
+              </w:rPr>
+              <w:t xml:space="preserve"> создан</w:t>
+            </w:r>
+          </w:p>
+        </w:tc>
+        <w:tc>
+          <w:tcPr>
+            <w:tcW w:w="1316" w:type="dxa"/>
+            <w:vAlign w:val="center"/>
+          </w:tcPr>
+          <w:p>
+            <w:pPr>
+              <w:spacing w:before="0"/>
+              <w:jc w:val="center"/>
+              <w:rPr>
+                <w:rFonts w:ascii="Calibri Light" w:hAnsi="Calibri Light"/>
+                <w:sz w:val="20"/>
+                <w:szCs w:val="20"/>
+              </w:rPr>
+            </w:pPr>
+            <w:r>
+              <w:rPr>
+                <w:rFonts w:ascii="Calibri Light" w:hAnsi="Calibri Light"/>
+                <w:sz w:val="20"/>
+                <w:szCs w:val="20"/>
+              </w:rPr>
+              <w:t>Создается</w:t>
+            </w:r>
+          </w:p>
+        </w:tc>
+        <w:tc>
+          <w:tcPr>
+            <w:tcW w:w="1377" w:type="dxa"/>
+            <w:vAlign w:val="center"/>
+          </w:tcPr>
+          <w:p>
+            <w:pPr>
+              <w:spacing w:before="0"/>
+              <w:jc w:val="center"/>
+              <w:rPr>
+                <w:rFonts w:ascii="Calibri Light" w:hAnsi="Calibri Light"/>
+                <w:sz w:val="20"/>
+                <w:szCs w:val="20"/>
+              </w:rPr>
+            </w:pPr>
+            <w:proofErr w:type="spellStart"/>
+            <w:r>
+              <w:rPr>
+                <w:rFonts w:ascii="Calibri Light" w:hAnsi="Calibri Light"/>
+                <w:sz w:val="20"/>
+                <w:szCs w:val="20"/>
+              </w:rPr>
+              <w:t>Suspended</w:t>
+            </w:r>
+            <w:proofErr w:type="spellEnd"/>
+          </w:p>
+        </w:tc>
+        <w:tc>
+          <w:tcPr>
+            <w:tcW w:w="1417" w:type="dxa"/>
+            <w:vAlign w:val="center"/>
+          </w:tcPr>
+          <w:p>
+            <w:pPr>
+              <w:spacing w:before="0"/>
+              <w:jc w:val="center"/>
+              <w:rPr>
+                <w:rFonts w:ascii="Calibri Light" w:hAnsi="Calibri Light"/>
+                <w:sz w:val="20"/>
+                <w:szCs w:val="20"/>
+              </w:rPr>
+            </w:pPr>
+            <w:r>
+              <w:rPr>
+                <w:rFonts w:ascii="Calibri Light" w:hAnsi="Calibri Light"/>
+                <w:sz w:val="20"/>
+                <w:szCs w:val="20"/>
+              </w:rPr>
+              <w:t>–</w:t>
+            </w:r>
+          </w:p>
+        </w:tc>
+        <w:tc>
+          <w:tcPr>
+            <w:tcW w:w="1701" w:type="dxa"/>
+            <w:vAlign w:val="center"/>
+          </w:tcPr>
+          <w:p>
+            <w:pPr>
+              <w:spacing w:before="0"/>
+              <w:jc w:val="center"/>
+              <w:rPr>
+                <w:rFonts w:ascii="Calibri Light" w:hAnsi="Calibri Light"/>
+                <w:sz w:val="20"/>
+                <w:szCs w:val="20"/>
+              </w:rPr>
+            </w:pPr>
+            <w:r>
+              <w:rPr>
+                <w:rFonts w:ascii="Calibri Light" w:hAnsi="Calibri Light"/>
+                <w:sz w:val="20"/>
+                <w:szCs w:val="20"/>
+              </w:rPr>
+              <w:t>Регистратор</w:t>
+            </w:r>
+          </w:p>
+        </w:tc>
+      </w:tr>
+      <w:tr>
+        <w:trPr>
+          <w:trHeight w:val="567"/>
+        </w:trPr>
+        <w:tc>
+          <w:tcPr>
+            <w:tcW w:w="3828" w:type="dxa"/>
+            <w:vAlign w:val="center"/>
+          </w:tcPr>
+          <w:p>
+            <w:pPr>
+              <w:spacing w:before="0"/>
+              <w:jc w:val="left"/>
+              <w:rPr>
+                <w:rFonts w:ascii="Calibri Light" w:hAnsi="Calibri Light"/>
+                <w:sz w:val="20"/>
+                <w:szCs w:val="20"/>
+              </w:rPr>
+            </w:pPr>
+            <w:r>
+              <w:rPr>
+                <w:rFonts w:ascii="Calibri Light" w:hAnsi="Calibri Light"/>
+                <w:sz w:val="20"/>
+                <w:szCs w:val="20"/>
+              </w:rPr>
+              <w:t>Запрос</w:t>
+            </w:r>
+            <w:r>
+              <w:rPr>
+                <w:rFonts w:ascii="Calibri Light" w:hAnsi="Calibri Light"/>
+                <w:sz w:val="20"/>
+                <w:szCs w:val="20"/>
+              </w:rPr>
+              <w:t xml:space="preserve"> </w:t>
+            </w:r>
+            <w:r>
+              <w:rPr>
+                <w:rFonts w:ascii="Calibri Light" w:hAnsi="Calibri Light"/>
+                <w:sz w:val="20"/>
+                <w:szCs w:val="20"/>
+              </w:rPr>
+              <w:t>одобрен на предыдущей позиции</w:t>
+            </w:r>
+          </w:p>
+        </w:tc>
+        <w:tc>
+          <w:tcPr>
+            <w:tcW w:w="1316" w:type="dxa"/>
+            <w:vAlign w:val="center"/>
+          </w:tcPr>
+          <w:p>
+            <w:pPr>
+              <w:spacing w:before="0"/>
+              <w:jc w:val="center"/>
+              <w:rPr>
+                <w:rFonts w:ascii="Calibri Light" w:hAnsi="Calibri Light"/>
+                <w:sz w:val="20"/>
+                <w:szCs w:val="20"/>
+              </w:rPr>
+            </w:pPr>
+            <w:r>
+              <w:rPr>
+                <w:rFonts w:ascii="Calibri Light" w:hAnsi="Calibri Light"/>
+                <w:sz w:val="20"/>
+                <w:szCs w:val="20"/>
+              </w:rPr>
+              <w:t>Создается</w:t>
+            </w:r>
+          </w:p>
+        </w:tc>
+        <w:tc>
+          <w:tcPr>
+            <w:tcW w:w="1377" w:type="dxa"/>
+            <w:vAlign w:val="center"/>
+          </w:tcPr>
+          <w:p>
+            <w:pPr>
+              <w:spacing w:before="0"/>
+              <w:jc w:val="center"/>
+              <w:rPr>
+                <w:rFonts w:ascii="Calibri Light" w:hAnsi="Calibri Light"/>
+                <w:sz w:val="20"/>
+                <w:szCs w:val="20"/>
+              </w:rPr>
+            </w:pPr>
+            <w:proofErr w:type="spellStart"/>
+            <w:r>
+              <w:rPr>
+                <w:rFonts w:ascii="Calibri Light" w:hAnsi="Calibri Light"/>
+                <w:sz w:val="20"/>
+                <w:szCs w:val="20"/>
+              </w:rPr>
+              <w:t>Suspended</w:t>
+            </w:r>
+            <w:proofErr w:type="spellEnd"/>
+          </w:p>
+        </w:tc>
+        <w:tc>
+          <w:tcPr>
+            <w:tcW w:w="1417" w:type="dxa"/>
+            <w:vAlign w:val="center"/>
+          </w:tcPr>
+          <w:p>
+            <w:pPr>
+              <w:spacing w:before="0"/>
+              <w:jc w:val="center"/>
+              <w:rPr>
+                <w:rFonts w:ascii="Calibri Light" w:hAnsi="Calibri Light"/>
+                <w:sz w:val="20"/>
+                <w:szCs w:val="20"/>
+              </w:rPr>
+            </w:pPr>
+            <w:proofErr w:type="spellStart"/>
+            <w:r>
+              <w:rPr>
+                <w:rFonts w:ascii="Calibri Light" w:hAnsi="Calibri Light"/>
+                <w:sz w:val="20"/>
+                <w:szCs w:val="20"/>
+              </w:rPr>
+              <w:t>Approving</w:t>
+            </w:r>
+            <w:proofErr w:type="spellEnd"/>
+          </w:p>
+        </w:tc>
+        <w:tc>
+          <w:tcPr>
+            <w:tcW w:w="1701" w:type="dxa"/>
+            <w:vAlign w:val="center"/>
+          </w:tcPr>
+          <w:p>
+            <w:pPr>
+              <w:spacing w:before="0"/>
+              <w:jc w:val="center"/>
+              <w:rPr>
+                <w:rFonts w:ascii="Calibri Light" w:hAnsi="Calibri Light"/>
+                <w:sz w:val="20"/>
+                <w:szCs w:val="20"/>
+              </w:rPr>
+            </w:pPr>
+            <w:r>
+              <w:rPr>
+                <w:rFonts w:ascii="Calibri Light" w:hAnsi="Calibri Light"/>
+                <w:sz w:val="20"/>
+                <w:szCs w:val="20"/>
+              </w:rPr>
+              <w:t>Сотрудник</w:t>
+            </w:r>
+          </w:p>
+        </w:tc>
+      </w:tr>
+      <w:tr>
+        <w:trPr>
+          <w:trHeight w:val="567"/>
+        </w:trPr>
+        <w:tc>
+          <w:tcPr>
+            <w:tcW w:w="3828" w:type="dxa"/>
+            <w:vAlign w:val="center"/>
+          </w:tcPr>
+          <w:p>
+            <w:pPr>
+              <w:spacing w:before="0"/>
+              <w:jc w:val="left"/>
+              <w:rPr>
+                <w:rFonts w:ascii="Calibri Light" w:hAnsi="Calibri Light"/>
+                <w:sz w:val="20"/>
+                <w:szCs w:val="20"/>
+              </w:rPr>
+            </w:pPr>
+            <w:r>
+              <w:rPr>
+                <w:rFonts w:ascii="Calibri Light" w:hAnsi="Calibri Light"/>
+                <w:sz w:val="20"/>
+                <w:szCs w:val="20"/>
+              </w:rPr>
+              <w:t>Запрос в</w:t>
+            </w:r>
+            <w:r>
+              <w:rPr>
+                <w:rFonts w:ascii="Calibri Light" w:hAnsi="Calibri Light"/>
+                <w:sz w:val="20"/>
+                <w:szCs w:val="20"/>
+              </w:rPr>
+              <w:t>ыведен</w:t>
+            </w:r>
+            <w:r>
+              <w:rPr>
+                <w:rFonts w:ascii="Calibri Light" w:hAnsi="Calibri Light"/>
+                <w:sz w:val="20"/>
+                <w:szCs w:val="20"/>
+              </w:rPr>
+              <w:t xml:space="preserve"> </w:t>
+            </w:r>
+            <w:r>
+              <w:rPr>
+                <w:rFonts w:ascii="Calibri Light" w:hAnsi="Calibri Light"/>
+                <w:sz w:val="20"/>
+                <w:szCs w:val="20"/>
+              </w:rPr>
+              <w:t>из состояния «</w:t>
+            </w:r>
+            <w:proofErr w:type="spellStart"/>
+            <w:r>
+              <w:rPr>
+                <w:rFonts w:ascii="Calibri Light" w:hAnsi="Calibri Light"/>
+                <w:sz w:val="20"/>
+                <w:szCs w:val="20"/>
+              </w:rPr>
+              <w:t>Stopped</w:t>
+            </w:r>
+            <w:proofErr w:type="spellEnd"/>
+            <w:r>
+              <w:rPr>
+                <w:rFonts w:ascii="Calibri Light" w:hAnsi="Calibri Light"/>
+                <w:sz w:val="20"/>
+                <w:szCs w:val="20"/>
+              </w:rPr>
+              <w:t>»</w:t>
+            </w:r>
+          </w:p>
+        </w:tc>
+        <w:tc>
+          <w:tcPr>
+            <w:tcW w:w="1316" w:type="dxa"/>
+            <w:vAlign w:val="center"/>
+          </w:tcPr>
+          <w:p>
+            <w:pPr>
+              <w:spacing w:before="0"/>
+              <w:jc w:val="center"/>
+              <w:rPr>
+                <w:rFonts w:ascii="Calibri Light" w:hAnsi="Calibri Light"/>
+                <w:sz w:val="20"/>
+                <w:szCs w:val="20"/>
+              </w:rPr>
+            </w:pPr>
+            <w:r>
+              <w:rPr>
+                <w:rFonts w:ascii="Calibri Light" w:hAnsi="Calibri Light"/>
+                <w:sz w:val="20"/>
+                <w:szCs w:val="20"/>
+              </w:rPr>
+              <w:t>Создается</w:t>
+            </w:r>
+          </w:p>
+        </w:tc>
+        <w:tc>
+          <w:tcPr>
+            <w:tcW w:w="1377" w:type="dxa"/>
+            <w:vAlign w:val="center"/>
+          </w:tcPr>
+          <w:p>
+            <w:pPr>
+              <w:spacing w:before="0"/>
+              <w:jc w:val="center"/>
+              <w:rPr>
+                <w:rFonts w:ascii="Calibri Light" w:hAnsi="Calibri Light"/>
+                <w:sz w:val="20"/>
+                <w:szCs w:val="20"/>
+              </w:rPr>
+            </w:pPr>
+            <w:proofErr w:type="spellStart"/>
+            <w:r>
+              <w:rPr>
+                <w:rFonts w:ascii="Calibri Light" w:hAnsi="Calibri Light"/>
+                <w:sz w:val="20"/>
+                <w:szCs w:val="20"/>
+              </w:rPr>
+              <w:t>Suspended</w:t>
+            </w:r>
+            <w:proofErr w:type="spellEnd"/>
+          </w:p>
+        </w:tc>
+        <w:tc>
+          <w:tcPr>
+            <w:tcW w:w="1417" w:type="dxa"/>
+            <w:vAlign w:val="center"/>
+          </w:tcPr>
+          <w:p>
+            <w:pPr>
+              <w:spacing w:before="0"/>
+              <w:jc w:val="center"/>
+              <w:rPr>
+                <w:rFonts w:ascii="Calibri Light" w:hAnsi="Calibri Light"/>
+                <w:sz w:val="20"/>
+                <w:szCs w:val="20"/>
+              </w:rPr>
+            </w:pPr>
+            <w:proofErr w:type="spellStart"/>
+            <w:r>
+              <w:rPr>
+                <w:rFonts w:ascii="Calibri Light" w:hAnsi="Calibri Light"/>
+                <w:sz w:val="20"/>
+                <w:szCs w:val="20"/>
+              </w:rPr>
+              <w:t>Stopped</w:t>
+            </w:r>
+            <w:proofErr w:type="spellEnd"/>
+          </w:p>
+        </w:tc>
+        <w:tc>
+          <w:tcPr>
+            <w:tcW w:w="1701" w:type="dxa"/>
+            <w:vAlign w:val="center"/>
+          </w:tcPr>
+          <w:p>
+            <w:pPr>
+              <w:spacing w:before="0"/>
+              <w:jc w:val="center"/>
+              <w:rPr>
+                <w:rFonts w:ascii="Calibri Light" w:hAnsi="Calibri Light"/>
+                <w:sz w:val="20"/>
+                <w:szCs w:val="20"/>
+              </w:rPr>
+            </w:pPr>
+            <w:r>
+              <w:rPr>
+                <w:rFonts w:ascii="Calibri Light" w:hAnsi="Calibri Light"/>
+                <w:sz w:val="20"/>
+                <w:szCs w:val="20"/>
+              </w:rPr>
+              <w:t>Менеджер</w:t>
+            </w:r>
+          </w:p>
+        </w:tc>
+      </w:tr>
+      <w:tr>
+        <w:trPr>
+          <w:trHeight w:val="567"/>
+        </w:trPr>
+        <w:tc>
+          <w:tcPr>
+            <w:tcW w:w="3828" w:type="dxa"/>
+            <w:shd w:val="clear" w:color="auto" w:fill="FFF2CC" w:themeFill="accent4" w:themeFillTint="33"/>
+            <w:vAlign w:val="center"/>
+          </w:tcPr>
+          <w:p>
+            <w:pPr>
+              <w:spacing w:before="0"/>
+              <w:jc w:val="left"/>
+              <w:rPr>
+                <w:rFonts w:ascii="Calibri Light" w:hAnsi="Calibri Light"/>
+                <w:sz w:val="20"/>
+                <w:szCs w:val="20"/>
+              </w:rPr>
+            </w:pPr>
+            <w:r>
+              <w:rPr>
+                <w:rFonts w:ascii="Calibri Light" w:hAnsi="Calibri Light"/>
+                <w:sz w:val="20"/>
+                <w:szCs w:val="20"/>
+              </w:rPr>
+              <w:t xml:space="preserve">Запросу назначен свободный </w:t>
+            </w:r>
+            <w:r>
+              <w:rPr>
+                <w:rFonts w:ascii="Calibri Light" w:hAnsi="Calibri Light"/>
+                <w:sz w:val="20"/>
+                <w:szCs w:val="20"/>
+              </w:rPr>
+              <w:t>Сотрудник</w:t>
+            </w:r>
+            <w:r>
+              <w:rPr>
+                <w:rFonts w:ascii="Calibri Light" w:hAnsi="Calibri Light"/>
+                <w:sz w:val="20"/>
+                <w:szCs w:val="20"/>
+              </w:rPr>
+              <w:t xml:space="preserve"> </w:t>
+            </w:r>
+            <w:r>
+              <w:rPr>
+                <w:rFonts w:ascii="Calibri Light" w:hAnsi="Calibri Light"/>
+                <w:sz w:val="20"/>
+                <w:szCs w:val="20"/>
+              </w:rPr>
+              <w:t>Позиции</w:t>
+            </w:r>
+            <w:r>
+              <w:rPr>
+                <w:rFonts w:ascii="Calibri Light" w:hAnsi="Calibri Light"/>
+                <w:sz w:val="20"/>
+                <w:szCs w:val="20"/>
+              </w:rPr>
+              <w:t xml:space="preserve">, от </w:t>
+            </w:r>
+            <w:r>
+              <w:rPr>
+                <w:rFonts w:ascii="Calibri Light" w:hAnsi="Calibri Light"/>
+                <w:sz w:val="20"/>
+                <w:szCs w:val="20"/>
+              </w:rPr>
+              <w:t>Заявител</w:t>
+            </w:r>
+            <w:r>
+              <w:rPr>
+                <w:rFonts w:ascii="Calibri Light" w:hAnsi="Calibri Light"/>
+                <w:sz w:val="20"/>
+                <w:szCs w:val="20"/>
+              </w:rPr>
+              <w:t>я</w:t>
+            </w:r>
+            <w:r>
+              <w:rPr>
+                <w:rFonts w:ascii="Calibri Light" w:hAnsi="Calibri Light"/>
+                <w:sz w:val="20"/>
+                <w:szCs w:val="20"/>
+              </w:rPr>
+              <w:t xml:space="preserve"> </w:t>
+            </w:r>
+            <w:r>
+              <w:rPr>
+                <w:rFonts w:ascii="Calibri Light" w:hAnsi="Calibri Light"/>
+                <w:sz w:val="20"/>
+                <w:szCs w:val="20"/>
+              </w:rPr>
+              <w:t>ожидается внесение информации и отправка</w:t>
+            </w:r>
+            <w:r>
+              <w:rPr>
+                <w:rFonts w:ascii="Calibri Light" w:hAnsi="Calibri Light"/>
+                <w:sz w:val="20"/>
+                <w:szCs w:val="20"/>
+              </w:rPr>
+              <w:t xml:space="preserve"> Запроса</w:t>
+            </w:r>
+          </w:p>
+        </w:tc>
+        <w:tc>
+          <w:tcPr>
+            <w:tcW w:w="1316" w:type="dxa"/>
+            <w:shd w:val="clear" w:color="auto" w:fill="FFF2CC" w:themeFill="accent4" w:themeFillTint="33"/>
+            <w:vAlign w:val="center"/>
+          </w:tcPr>
+          <w:p>
+            <w:pPr>
+              <w:spacing w:before="0"/>
+              <w:jc w:val="center"/>
+              <w:rPr>
+                <w:rFonts w:ascii="Calibri Light" w:hAnsi="Calibri Light"/>
+                <w:sz w:val="20"/>
+                <w:szCs w:val="20"/>
+              </w:rPr>
+            </w:pPr>
+            <w:r>
+              <w:rPr>
+                <w:rFonts w:ascii="Calibri Light" w:hAnsi="Calibri Light"/>
+                <w:sz w:val="20"/>
+                <w:szCs w:val="20"/>
+              </w:rPr>
+              <w:t>Создается</w:t>
+            </w:r>
+            <w:r>
+              <w:rPr>
+                <w:rFonts w:ascii="Calibri Light" w:hAnsi="Calibri Light"/>
+                <w:sz w:val="20"/>
+                <w:szCs w:val="20"/>
+              </w:rPr>
+              <w:t xml:space="preserve"> с установкой Сотрудника</w:t>
+            </w:r>
+          </w:p>
+        </w:tc>
+        <w:tc>
+          <w:tcPr>
+            <w:tcW w:w="1377" w:type="dxa"/>
+            <w:shd w:val="clear" w:color="auto" w:fill="FFF2CC" w:themeFill="accent4" w:themeFillTint="33"/>
+            <w:vAlign w:val="center"/>
+          </w:tcPr>
+          <w:p>
+            <w:pPr>
+              <w:spacing w:before="0"/>
+              <w:jc w:val="center"/>
+              <w:rPr>
+                <w:rFonts w:ascii="Calibri Light" w:hAnsi="Calibri Light"/>
+                <w:sz w:val="20"/>
+                <w:szCs w:val="20"/>
+              </w:rPr>
+            </w:pPr>
+            <w:proofErr w:type="spellStart"/>
+            <w:r>
+              <w:rPr>
+                <w:rFonts w:ascii="Calibri Light" w:hAnsi="Calibri Light"/>
+                <w:sz w:val="20"/>
+                <w:szCs w:val="20"/>
+              </w:rPr>
+              <w:t>Waiting</w:t>
+            </w:r>
+            <w:proofErr w:type="spellEnd"/>
+          </w:p>
+        </w:tc>
+        <w:tc>
+          <w:tcPr>
+            <w:tcW w:w="1417" w:type="dxa"/>
+            <w:shd w:val="clear" w:color="auto" w:fill="FFF2CC" w:themeFill="accent4" w:themeFillTint="33"/>
+            <w:vAlign w:val="center"/>
+          </w:tcPr>
+          <w:p>
+            <w:pPr>
+              <w:spacing w:before="0"/>
+              <w:jc w:val="center"/>
+              <w:rPr>
+                <w:rFonts w:ascii="Calibri Light" w:hAnsi="Calibri Light"/>
+                <w:sz w:val="20"/>
+                <w:szCs w:val="20"/>
+              </w:rPr>
+            </w:pPr>
+            <w:proofErr w:type="spellStart"/>
+            <w:r>
+              <w:rPr>
+                <w:rFonts w:ascii="Calibri Light" w:hAnsi="Calibri Light"/>
+                <w:sz w:val="20"/>
+                <w:szCs w:val="20"/>
+              </w:rPr>
+              <w:t>Suspended</w:t>
+            </w:r>
+            <w:proofErr w:type="spellEnd"/>
+          </w:p>
+        </w:tc>
+        <w:tc>
+          <w:tcPr>
+            <w:tcW w:w="1701" w:type="dxa"/>
+            <w:shd w:val="clear" w:color="auto" w:fill="FFF2CC" w:themeFill="accent4" w:themeFillTint="33"/>
+            <w:vAlign w:val="center"/>
+          </w:tcPr>
+          <w:p>
+            <w:pPr>
+              <w:spacing w:before="0"/>
+              <w:jc w:val="center"/>
+              <w:rPr>
+                <w:rFonts w:ascii="Calibri Light" w:hAnsi="Calibri Light"/>
+                <w:sz w:val="20"/>
+                <w:szCs w:val="20"/>
+              </w:rPr>
+            </w:pPr>
+            <w:r>
+              <w:rPr>
+                <w:rFonts w:ascii="Calibri Light" w:hAnsi="Calibri Light"/>
+                <w:sz w:val="20"/>
+                <w:szCs w:val="20"/>
+              </w:rPr>
+              <w:t>Система</w:t>
+            </w:r>
+            <w:r>
+              <w:rPr>
+                <w:rFonts w:ascii="Calibri Light" w:hAnsi="Calibri Light"/>
+                <w:sz w:val="20"/>
+                <w:szCs w:val="20"/>
+              </w:rPr>
+              <w:t>, планировщик</w:t>
+            </w:r>
+          </w:p>
+        </w:tc>
+      </w:tr>
+      <w:tr>
+        <w:trPr>
+          <w:trHeight w:val="567"/>
+        </w:trPr>
+        <w:tc>
+          <w:tcPr>
+            <w:tcW w:w="3828" w:type="dxa"/>
+            <w:vAlign w:val="center"/>
+          </w:tcPr>
+          <w:p>
+            <w:pPr>
+              <w:spacing w:before="0"/>
+              <w:jc w:val="left"/>
+              <w:rPr>
+                <w:rFonts w:ascii="Calibri Light" w:hAnsi="Calibri Light"/>
+                <w:sz w:val="20"/>
+                <w:szCs w:val="20"/>
+              </w:rPr>
+            </w:pPr>
+            <w:r>
+              <w:rPr>
+                <w:rFonts w:ascii="Calibri Light" w:hAnsi="Calibri Light"/>
+                <w:sz w:val="20"/>
+                <w:szCs w:val="20"/>
+              </w:rPr>
+              <w:t>Запрос отправлен от Заявителя к Сотруднику для проверки и одобрения</w:t>
+            </w:r>
+          </w:p>
+        </w:tc>
+        <w:tc>
+          <w:tcPr>
+            <w:tcW w:w="1316" w:type="dxa"/>
+            <w:vAlign w:val="center"/>
+          </w:tcPr>
+          <w:p>
+            <w:pPr>
+              <w:spacing w:before="0"/>
+              <w:jc w:val="center"/>
+              <w:rPr>
+                <w:rFonts w:ascii="Calibri Light" w:hAnsi="Calibri Light"/>
+                <w:sz w:val="20"/>
+                <w:szCs w:val="20"/>
+              </w:rPr>
+            </w:pPr>
+            <w:r>
+              <w:rPr>
+                <w:rFonts w:ascii="Calibri Light" w:hAnsi="Calibri Light"/>
+                <w:sz w:val="20"/>
+                <w:szCs w:val="20"/>
+              </w:rPr>
+              <w:t>Изменяется</w:t>
+            </w:r>
+          </w:p>
+        </w:tc>
+        <w:tc>
+          <w:tcPr>
+            <w:tcW w:w="1377" w:type="dxa"/>
+            <w:vAlign w:val="center"/>
+          </w:tcPr>
+          <w:p>
+            <w:pPr>
+              <w:spacing w:before="0"/>
+              <w:jc w:val="center"/>
+              <w:rPr>
+                <w:rFonts w:ascii="Calibri Light" w:hAnsi="Calibri Light"/>
+                <w:sz w:val="20"/>
+                <w:szCs w:val="20"/>
+              </w:rPr>
+            </w:pPr>
+            <w:proofErr w:type="spellStart"/>
+            <w:r>
+              <w:rPr>
+                <w:rFonts w:ascii="Calibri Light" w:hAnsi="Calibri Light"/>
+                <w:sz w:val="20"/>
+                <w:szCs w:val="20"/>
+              </w:rPr>
+              <w:t>Approving</w:t>
+            </w:r>
+            <w:proofErr w:type="spellEnd"/>
+          </w:p>
+        </w:tc>
+        <w:tc>
+          <w:tcPr>
+            <w:tcW w:w="1417" w:type="dxa"/>
+            <w:vAlign w:val="center"/>
+          </w:tcPr>
+          <w:p>
+            <w:pPr>
+              <w:spacing w:before="0"/>
+              <w:jc w:val="center"/>
+              <w:rPr>
+                <w:rFonts w:ascii="Calibri Light" w:hAnsi="Calibri Light"/>
+                <w:sz w:val="20"/>
+                <w:szCs w:val="20"/>
+              </w:rPr>
+            </w:pPr>
+            <w:proofErr w:type="spellStart"/>
+            <w:r>
+              <w:rPr>
+                <w:rFonts w:ascii="Calibri Light" w:hAnsi="Calibri Light"/>
+                <w:sz w:val="20"/>
+                <w:szCs w:val="20"/>
+              </w:rPr>
+              <w:t>Waiting</w:t>
+            </w:r>
+            <w:proofErr w:type="spellEnd"/>
+          </w:p>
+        </w:tc>
+        <w:tc>
+          <w:tcPr>
+            <w:tcW w:w="1701" w:type="dxa"/>
+            <w:vAlign w:val="center"/>
+          </w:tcPr>
+          <w:p>
+            <w:pPr>
+              <w:spacing w:before="0"/>
+              <w:jc w:val="center"/>
+              <w:rPr>
+                <w:rFonts w:ascii="Calibri Light" w:hAnsi="Calibri Light"/>
+                <w:sz w:val="20"/>
+                <w:szCs w:val="20"/>
+              </w:rPr>
+            </w:pPr>
+            <w:r>
+              <w:rPr>
+                <w:rFonts w:ascii="Calibri Light" w:hAnsi="Calibri Light"/>
+                <w:sz w:val="20"/>
+                <w:szCs w:val="20"/>
+              </w:rPr>
+              <w:t>Заявитель</w:t>
+            </w:r>
+          </w:p>
+        </w:tc>
+      </w:tr>
+      <w:tr>
+        <w:trPr>
+          <w:trHeight w:val="567"/>
+        </w:trPr>
+        <w:tc>
+          <w:tcPr>
+            <w:tcW w:w="3828" w:type="dxa"/>
+            <w:vAlign w:val="center"/>
+          </w:tcPr>
+          <w:p>
+            <w:pPr>
+              <w:spacing w:before="0"/>
+              <w:jc w:val="left"/>
+              <w:rPr>
+                <w:rFonts w:ascii="Calibri Light" w:hAnsi="Calibri Light"/>
+                <w:sz w:val="20"/>
+                <w:szCs w:val="20"/>
+              </w:rPr>
+            </w:pPr>
+            <w:r>
+              <w:rPr>
+                <w:rFonts w:ascii="Calibri Light" w:hAnsi="Calibri Light"/>
+                <w:sz w:val="20"/>
+                <w:szCs w:val="20"/>
+              </w:rPr>
+              <w:t>Работа над Запросом остановлена, но может быть возобновлена</w:t>
+            </w:r>
+          </w:p>
+        </w:tc>
+        <w:tc>
+          <w:tcPr>
+            <w:tcW w:w="1316" w:type="dxa"/>
+            <w:vAlign w:val="center"/>
+          </w:tcPr>
+          <w:p>
+            <w:pPr>
+              <w:spacing w:before="0"/>
+              <w:jc w:val="center"/>
+              <w:rPr>
+                <w:rFonts w:ascii="Calibri Light" w:hAnsi="Calibri Light"/>
+                <w:sz w:val="20"/>
+                <w:szCs w:val="20"/>
+              </w:rPr>
+            </w:pPr>
+            <w:r>
+              <w:rPr>
+                <w:rFonts w:ascii="Calibri Light" w:hAnsi="Calibri Light"/>
+                <w:sz w:val="20"/>
+                <w:szCs w:val="20"/>
+              </w:rPr>
+              <w:t>Создается</w:t>
+            </w:r>
+          </w:p>
+        </w:tc>
+        <w:tc>
+          <w:tcPr>
+            <w:tcW w:w="1377" w:type="dxa"/>
+            <w:vAlign w:val="center"/>
+          </w:tcPr>
+          <w:p>
+            <w:pPr>
+              <w:spacing w:before="0"/>
+              <w:jc w:val="center"/>
+              <w:rPr>
+                <w:rFonts w:ascii="Calibri Light" w:hAnsi="Calibri Light"/>
+                <w:sz w:val="20"/>
+                <w:szCs w:val="20"/>
+              </w:rPr>
+            </w:pPr>
+            <w:proofErr w:type="spellStart"/>
+            <w:r>
+              <w:rPr>
+                <w:rFonts w:ascii="Calibri Light" w:hAnsi="Calibri Light"/>
+                <w:sz w:val="20"/>
+                <w:szCs w:val="20"/>
+              </w:rPr>
+              <w:t>Stopped</w:t>
+            </w:r>
+            <w:proofErr w:type="spellEnd"/>
+          </w:p>
+        </w:tc>
+        <w:tc>
+          <w:tcPr>
+            <w:tcW w:w="1417" w:type="dxa"/>
+            <w:vAlign w:val="center"/>
+          </w:tcPr>
+          <w:p>
+            <w:pPr>
+              <w:spacing w:before="0"/>
+              <w:jc w:val="center"/>
+              <w:rPr>
+                <w:rFonts w:ascii="Calibri Light" w:hAnsi="Calibri Light"/>
+                <w:sz w:val="20"/>
+                <w:szCs w:val="20"/>
+              </w:rPr>
+            </w:pPr>
+            <w:proofErr w:type="spellStart"/>
+            <w:r>
+              <w:rPr>
+                <w:rFonts w:ascii="Calibri Light" w:hAnsi="Calibri Light"/>
+                <w:sz w:val="20"/>
+                <w:szCs w:val="20"/>
+              </w:rPr>
+              <w:t>Suspended</w:t>
+            </w:r>
+            <w:proofErr w:type="spellEnd"/>
+            <w:r>
+              <w:rPr>
+                <w:rFonts w:ascii="Calibri Light" w:hAnsi="Calibri Light"/>
+                <w:sz w:val="20"/>
+                <w:szCs w:val="20"/>
+              </w:rPr>
+              <w:t xml:space="preserve">, </w:t>
+            </w:r>
+            <w:proofErr w:type="spellStart"/>
+            <w:r>
+              <w:rPr>
+                <w:rFonts w:ascii="Calibri Light" w:hAnsi="Calibri Light"/>
+                <w:sz w:val="20"/>
+                <w:szCs w:val="20"/>
+              </w:rPr>
+              <w:t>Waiting</w:t>
+            </w:r>
+            <w:proofErr w:type="spellEnd"/>
+            <w:r>
+              <w:rPr>
+                <w:rFonts w:ascii="Calibri Light" w:hAnsi="Calibri Light"/>
+                <w:sz w:val="20"/>
+                <w:szCs w:val="20"/>
+              </w:rPr>
+              <w:t xml:space="preserve">, </w:t>
+            </w:r>
+            <w:proofErr w:type="spellStart"/>
+            <w:r>
+              <w:rPr>
+                <w:rFonts w:ascii="Calibri Light" w:hAnsi="Calibri Light"/>
+                <w:sz w:val="20"/>
+                <w:szCs w:val="20"/>
+              </w:rPr>
+              <w:t>Approving</w:t>
+            </w:r>
+            <w:proofErr w:type="spellEnd"/>
+          </w:p>
+        </w:tc>
+        <w:tc>
+          <w:tcPr>
+            <w:tcW w:w="1701" w:type="dxa"/>
+            <w:vAlign w:val="center"/>
+          </w:tcPr>
+          <w:p>
+            <w:pPr>
+              <w:spacing w:before="0"/>
+              <w:jc w:val="center"/>
+              <w:rPr>
+                <w:rFonts w:ascii="Calibri Light" w:hAnsi="Calibri Light"/>
+                <w:sz w:val="20"/>
+                <w:szCs w:val="20"/>
+              </w:rPr>
+            </w:pPr>
+            <w:r>
+              <w:rPr>
+                <w:rFonts w:ascii="Calibri Light" w:hAnsi="Calibri Light"/>
+                <w:sz w:val="20"/>
+                <w:szCs w:val="20"/>
+              </w:rPr>
+              <w:t>Менеджер</w:t>
+            </w:r>
+          </w:p>
+        </w:tc>
+      </w:tr>
+      <w:tr>
+        <w:trPr>
+          <w:trHeight w:val="567"/>
+        </w:trPr>
+        <w:tc>
+          <w:tcPr>
+            <w:tcW w:w="3828" w:type="dxa"/>
+            <w:vAlign w:val="center"/>
+          </w:tcPr>
+          <w:p>
+            <w:pPr>
+              <w:spacing w:before="0"/>
+              <w:jc w:val="left"/>
+              <w:rPr>
+                <w:rFonts w:ascii="Calibri Light" w:hAnsi="Calibri Light"/>
+                <w:sz w:val="20"/>
+                <w:szCs w:val="20"/>
+              </w:rPr>
+            </w:pPr>
+            <w:r>
+              <w:rPr>
+                <w:rFonts w:ascii="Calibri Light" w:hAnsi="Calibri Light"/>
+                <w:sz w:val="20"/>
+                <w:szCs w:val="20"/>
+              </w:rPr>
+              <w:t>Работа над Запросом</w:t>
+            </w:r>
+            <w:r>
+              <w:rPr>
+                <w:rFonts w:ascii="Calibri Light" w:hAnsi="Calibri Light"/>
+                <w:sz w:val="20"/>
+                <w:szCs w:val="20"/>
+              </w:rPr>
+              <w:t xml:space="preserve"> отменена</w:t>
+            </w:r>
+            <w:r>
+              <w:rPr>
+                <w:rFonts w:ascii="Calibri Light" w:hAnsi="Calibri Light"/>
+                <w:sz w:val="20"/>
+                <w:szCs w:val="20"/>
+              </w:rPr>
+              <w:t xml:space="preserve">, </w:t>
+            </w:r>
+            <w:r>
+              <w:rPr>
+                <w:rFonts w:ascii="Calibri Light" w:hAnsi="Calibri Light"/>
+                <w:sz w:val="20"/>
+                <w:szCs w:val="20"/>
+              </w:rPr>
+              <w:t>возобновлению не подлежит</w:t>
+            </w:r>
+          </w:p>
+        </w:tc>
+        <w:tc>
+          <w:tcPr>
+            <w:tcW w:w="1316" w:type="dxa"/>
+            <w:vAlign w:val="center"/>
+          </w:tcPr>
+          <w:p>
+            <w:pPr>
+              <w:spacing w:before="0"/>
+              <w:jc w:val="center"/>
+              <w:rPr>
+                <w:rFonts w:ascii="Calibri Light" w:hAnsi="Calibri Light"/>
+                <w:sz w:val="20"/>
+                <w:szCs w:val="20"/>
+              </w:rPr>
+            </w:pPr>
+            <w:r>
+              <w:rPr>
+                <w:rFonts w:ascii="Calibri Light" w:hAnsi="Calibri Light"/>
+                <w:sz w:val="20"/>
+                <w:szCs w:val="20"/>
+              </w:rPr>
+              <w:t>Создается</w:t>
+            </w:r>
+          </w:p>
+        </w:tc>
+        <w:tc>
+          <w:tcPr>
+            <w:tcW w:w="1377" w:type="dxa"/>
+            <w:vAlign w:val="center"/>
+          </w:tcPr>
+          <w:p>
+            <w:pPr>
+              <w:spacing w:before="0"/>
+              <w:jc w:val="center"/>
+              <w:rPr>
+                <w:rFonts w:ascii="Calibri Light" w:hAnsi="Calibri Light"/>
+                <w:sz w:val="20"/>
+                <w:szCs w:val="20"/>
+              </w:rPr>
+            </w:pPr>
+            <w:proofErr w:type="spellStart"/>
+            <w:r>
+              <w:rPr>
+                <w:rFonts w:ascii="Calibri Light" w:hAnsi="Calibri Light"/>
+                <w:sz w:val="20"/>
+                <w:szCs w:val="20"/>
+              </w:rPr>
+              <w:t>Cancelled</w:t>
+            </w:r>
+            <w:proofErr w:type="spellEnd"/>
+          </w:p>
+        </w:tc>
+        <w:tc>
+          <w:tcPr>
+            <w:tcW w:w="1417" w:type="dxa"/>
+            <w:vAlign w:val="center"/>
+          </w:tcPr>
+          <w:p>
+            <w:pPr>
+              <w:spacing w:before="0"/>
+              <w:jc w:val="center"/>
+              <w:rPr>
+                <w:rFonts w:ascii="Calibri Light" w:hAnsi="Calibri Light"/>
+                <w:sz w:val="20"/>
+                <w:szCs w:val="20"/>
+              </w:rPr>
+            </w:pPr>
+            <w:proofErr w:type="spellStart"/>
+            <w:r>
+              <w:rPr>
+                <w:rFonts w:ascii="Calibri Light" w:hAnsi="Calibri Light"/>
+                <w:sz w:val="20"/>
+                <w:szCs w:val="20"/>
+              </w:rPr>
+              <w:t>Suspended</w:t>
+            </w:r>
+            <w:proofErr w:type="spellEnd"/>
+            <w:r>
+              <w:rPr>
+                <w:rFonts w:ascii="Calibri Light" w:hAnsi="Calibri Light"/>
+                <w:sz w:val="20"/>
+                <w:szCs w:val="20"/>
+              </w:rPr>
+              <w:t xml:space="preserve">, </w:t>
+            </w:r>
+            <w:proofErr w:type="spellStart"/>
+            <w:r>
+              <w:rPr>
+                <w:rFonts w:ascii="Calibri Light" w:hAnsi="Calibri Light"/>
+                <w:sz w:val="20"/>
+                <w:szCs w:val="20"/>
+              </w:rPr>
+              <w:t>Waiting</w:t>
+            </w:r>
+            <w:proofErr w:type="spellEnd"/>
+            <w:r>
+              <w:rPr>
+                <w:rFonts w:ascii="Calibri Light" w:hAnsi="Calibri Light"/>
+                <w:sz w:val="20"/>
+                <w:szCs w:val="20"/>
+              </w:rPr>
+              <w:t xml:space="preserve">, </w:t>
+            </w:r>
+            <w:proofErr w:type="spellStart"/>
+            <w:r>
+              <w:rPr>
+                <w:rFonts w:ascii="Calibri Light" w:hAnsi="Calibri Light"/>
+                <w:sz w:val="20"/>
+                <w:szCs w:val="20"/>
+              </w:rPr>
+              <w:t>Approving</w:t>
+            </w:r>
+            <w:proofErr w:type="spellEnd"/>
+          </w:p>
+        </w:tc>
+        <w:tc>
+          <w:tcPr>
+            <w:tcW w:w="1701" w:type="dxa"/>
+            <w:vAlign w:val="center"/>
+          </w:tcPr>
+          <w:p>
+            <w:pPr>
+              <w:spacing w:before="0"/>
+              <w:jc w:val="center"/>
+              <w:rPr>
+                <w:rFonts w:ascii="Calibri Light" w:hAnsi="Calibri Light"/>
+                <w:sz w:val="20"/>
+                <w:szCs w:val="20"/>
+              </w:rPr>
+            </w:pPr>
+            <w:r>
+              <w:rPr>
+                <w:rFonts w:ascii="Calibri Light" w:hAnsi="Calibri Light"/>
+                <w:sz w:val="20"/>
+                <w:szCs w:val="20"/>
+              </w:rPr>
+              <w:t>Менеджер</w:t>
+            </w:r>
+          </w:p>
+        </w:tc>
+      </w:tr>
+      <w:tr>
+        <w:trPr>
+          <w:trHeight w:val="567"/>
+        </w:trPr>
+        <w:tc>
+          <w:tcPr>
+            <w:tcW w:w="3828" w:type="dxa"/>
+            <w:vAlign w:val="center"/>
+          </w:tcPr>
+          <w:p>
+            <w:pPr>
+              <w:spacing w:before="0"/>
+              <w:jc w:val="left"/>
+              <w:rPr>
+                <w:rFonts w:ascii="Calibri Light" w:hAnsi="Calibri Light"/>
+                <w:sz w:val="20"/>
+                <w:szCs w:val="20"/>
+              </w:rPr>
+            </w:pPr>
+            <w:r>
+              <w:rPr>
+                <w:rFonts w:ascii="Calibri Light" w:hAnsi="Calibri Light"/>
+                <w:sz w:val="20"/>
+                <w:szCs w:val="20"/>
+              </w:rPr>
+              <w:t>Работа над Запросом</w:t>
+            </w:r>
+            <w:r>
+              <w:rPr>
+                <w:rFonts w:ascii="Calibri Light" w:hAnsi="Calibri Light"/>
+                <w:sz w:val="20"/>
+                <w:szCs w:val="20"/>
+              </w:rPr>
+              <w:t xml:space="preserve"> закончена</w:t>
+            </w:r>
+            <w:r>
+              <w:rPr>
+                <w:rFonts w:ascii="Calibri Light" w:hAnsi="Calibri Light"/>
+                <w:sz w:val="20"/>
+                <w:szCs w:val="20"/>
+              </w:rPr>
+              <w:t xml:space="preserve">, </w:t>
+            </w:r>
+            <w:r>
+              <w:rPr>
+                <w:rFonts w:ascii="Calibri Light" w:hAnsi="Calibri Light"/>
+                <w:sz w:val="20"/>
+                <w:szCs w:val="20"/>
+              </w:rPr>
+              <w:t>Запрос закрыт</w:t>
+            </w:r>
+          </w:p>
+        </w:tc>
+        <w:tc>
+          <w:tcPr>
+            <w:tcW w:w="1316" w:type="dxa"/>
+            <w:vAlign w:val="center"/>
+          </w:tcPr>
+          <w:p>
+            <w:pPr>
+              <w:spacing w:before="0"/>
+              <w:jc w:val="center"/>
+              <w:rPr>
+                <w:rFonts w:ascii="Calibri Light" w:hAnsi="Calibri Light"/>
+                <w:sz w:val="20"/>
+                <w:szCs w:val="20"/>
+              </w:rPr>
+            </w:pPr>
+            <w:r>
+              <w:rPr>
+                <w:rFonts w:ascii="Calibri Light" w:hAnsi="Calibri Light"/>
+                <w:sz w:val="20"/>
+                <w:szCs w:val="20"/>
+              </w:rPr>
+              <w:t>Создается</w:t>
+            </w:r>
+          </w:p>
+        </w:tc>
+        <w:tc>
+          <w:tcPr>
+            <w:tcW w:w="1377" w:type="dxa"/>
+            <w:vAlign w:val="center"/>
+          </w:tcPr>
+          <w:p>
+            <w:pPr>
+              <w:spacing w:before="0"/>
+              <w:jc w:val="center"/>
+              <w:rPr>
+                <w:rFonts w:ascii="Calibri Light" w:hAnsi="Calibri Light"/>
+                <w:sz w:val="20"/>
+                <w:szCs w:val="20"/>
+              </w:rPr>
+            </w:pPr>
+            <w:proofErr w:type="spellStart"/>
+            <w:r>
+              <w:rPr>
+                <w:rFonts w:ascii="Calibri Light" w:hAnsi="Calibri Light"/>
+                <w:sz w:val="20"/>
+                <w:szCs w:val="20"/>
+              </w:rPr>
+              <w:t>Closed</w:t>
+            </w:r>
+            <w:proofErr w:type="spellEnd"/>
+          </w:p>
+        </w:tc>
+        <w:tc>
+          <w:tcPr>
+            <w:tcW w:w="1417" w:type="dxa"/>
+            <w:vAlign w:val="center"/>
+          </w:tcPr>
+          <w:p>
+            <w:pPr>
+              <w:spacing w:before="0"/>
+              <w:jc w:val="center"/>
+              <w:rPr>
+                <w:rFonts w:ascii="Calibri Light" w:hAnsi="Calibri Light"/>
+                <w:sz w:val="20"/>
+                <w:szCs w:val="20"/>
+              </w:rPr>
+            </w:pPr>
+            <w:proofErr w:type="spellStart"/>
+            <w:r>
+              <w:rPr>
+                <w:rFonts w:ascii="Calibri Light" w:hAnsi="Calibri Light"/>
+                <w:sz w:val="20"/>
+                <w:szCs w:val="20"/>
+              </w:rPr>
+              <w:t>Approving</w:t>
+            </w:r>
+            <w:proofErr w:type="spellEnd"/>
+          </w:p>
+        </w:tc>
+        <w:tc>
+          <w:tcPr>
+            <w:tcW w:w="1701" w:type="dxa"/>
+            <w:vAlign w:val="center"/>
+          </w:tcPr>
+          <w:p>
+            <w:pPr>
+              <w:spacing w:before="0"/>
+              <w:jc w:val="center"/>
+              <w:rPr>
+                <w:rFonts w:ascii="Calibri Light" w:hAnsi="Calibri Light"/>
+                <w:sz w:val="20"/>
+                <w:szCs w:val="20"/>
+              </w:rPr>
+            </w:pPr>
+            <w:r>
+              <w:rPr>
+                <w:rFonts w:ascii="Calibri Light" w:hAnsi="Calibri Light"/>
+                <w:sz w:val="20"/>
+                <w:szCs w:val="20"/>
+              </w:rPr>
+              <w:t>Сотрудник</w:t>
+            </w:r>
+          </w:p>
+        </w:tc>
+      </w:tr>
+      <w:tr>
+        <w:trPr>
+          <w:trHeight w:val="567"/>
+        </w:trPr>
+        <w:tc>
+          <w:tcPr>
+            <w:tcW w:w="3828" w:type="dxa"/>
+            <w:vAlign w:val="center"/>
+          </w:tcPr>
+          <w:p>
+            <w:pPr>
+              <w:spacing w:before="0"/>
+              <w:jc w:val="left"/>
+              <w:rPr>
+                <w:rFonts w:ascii="Calibri Light" w:hAnsi="Calibri Light"/>
+                <w:sz w:val="20"/>
+                <w:szCs w:val="20"/>
+              </w:rPr>
+            </w:pPr>
+            <w:r>
+              <w:rPr>
+                <w:rFonts w:ascii="Calibri Light" w:hAnsi="Calibri Light"/>
+                <w:sz w:val="20"/>
+                <w:szCs w:val="20"/>
+              </w:rPr>
+              <w:t xml:space="preserve">Запрос переведен в архив, в </w:t>
+            </w:r>
+            <w:r>
+              <w:rPr>
+                <w:rFonts w:ascii="Calibri Light" w:hAnsi="Calibri Light"/>
+                <w:sz w:val="20"/>
+                <w:szCs w:val="20"/>
+              </w:rPr>
+              <w:t xml:space="preserve">обычных </w:t>
+            </w:r>
+            <w:r>
+              <w:rPr>
+                <w:rFonts w:ascii="Calibri Light" w:hAnsi="Calibri Light"/>
+                <w:sz w:val="20"/>
+                <w:szCs w:val="20"/>
+              </w:rPr>
+              <w:t>списках не отображается</w:t>
+            </w:r>
+          </w:p>
+        </w:tc>
+        <w:tc>
+          <w:tcPr>
+            <w:tcW w:w="1316" w:type="dxa"/>
+            <w:vAlign w:val="center"/>
+          </w:tcPr>
+          <w:p>
+            <w:pPr>
+              <w:spacing w:before="0"/>
+              <w:jc w:val="center"/>
+              <w:rPr>
+                <w:rFonts w:ascii="Calibri Light" w:hAnsi="Calibri Light"/>
+                <w:sz w:val="20"/>
+                <w:szCs w:val="20"/>
+              </w:rPr>
+            </w:pPr>
+            <w:r>
+              <w:rPr>
+                <w:rFonts w:ascii="Calibri Light" w:hAnsi="Calibri Light"/>
+                <w:sz w:val="20"/>
+                <w:szCs w:val="20"/>
+              </w:rPr>
+              <w:t>Создается</w:t>
+            </w:r>
+          </w:p>
+        </w:tc>
+        <w:tc>
+          <w:tcPr>
+            <w:tcW w:w="1377" w:type="dxa"/>
+            <w:vAlign w:val="center"/>
+          </w:tcPr>
+          <w:p>
+            <w:pPr>
+              <w:spacing w:before="0"/>
+              <w:jc w:val="center"/>
+              <w:rPr>
+                <w:rFonts w:ascii="Calibri Light" w:hAnsi="Calibri Light"/>
+                <w:sz w:val="20"/>
+                <w:szCs w:val="20"/>
+              </w:rPr>
+            </w:pPr>
+            <w:proofErr w:type="spellStart"/>
+            <w:r>
+              <w:rPr>
+                <w:rFonts w:ascii="Calibri Light" w:hAnsi="Calibri Light"/>
+                <w:sz w:val="20"/>
+                <w:szCs w:val="20"/>
+              </w:rPr>
+              <w:t>Archived</w:t>
+            </w:r>
+            <w:proofErr w:type="spellEnd"/>
+          </w:p>
+        </w:tc>
+        <w:tc>
+          <w:tcPr>
+            <w:tcW w:w="1417" w:type="dxa"/>
+            <w:vAlign w:val="center"/>
+          </w:tcPr>
+          <w:p>
+            <w:pPr>
+              <w:spacing w:before="0"/>
+              <w:jc w:val="center"/>
+              <w:rPr>
+                <w:rFonts w:ascii="Calibri Light" w:hAnsi="Calibri Light"/>
+                <w:sz w:val="20"/>
+                <w:szCs w:val="20"/>
+              </w:rPr>
+            </w:pPr>
+            <w:proofErr w:type="spellStart"/>
+            <w:r>
+              <w:rPr>
+                <w:rFonts w:ascii="Calibri Light" w:hAnsi="Calibri Light"/>
+                <w:sz w:val="20"/>
+                <w:szCs w:val="20"/>
+              </w:rPr>
+              <w:t>Closed</w:t>
+            </w:r>
+            <w:proofErr w:type="spellEnd"/>
+          </w:p>
+        </w:tc>
+        <w:tc>
+          <w:tcPr>
+            <w:tcW w:w="1701" w:type="dxa"/>
+            <w:vAlign w:val="center"/>
+          </w:tcPr>
+          <w:p>
+            <w:pPr>
+              <w:spacing w:before="0"/>
+              <w:jc w:val="center"/>
+              <w:rPr>
+                <w:rFonts w:ascii="Calibri Light" w:hAnsi="Calibri Light"/>
+                <w:sz w:val="20"/>
+                <w:szCs w:val="20"/>
+              </w:rPr>
+            </w:pPr>
+            <w:r>
+              <w:rPr>
+                <w:rFonts w:ascii="Calibri Light" w:hAnsi="Calibri Light"/>
+                <w:sz w:val="20"/>
+                <w:szCs w:val="20"/>
+              </w:rPr>
+              <w:t>Менеджер</w:t>
+            </w:r>
+          </w:p>
+        </w:tc>
+      </w:tr>
+    </w:tbl>
+    <w:p>
+      <w:pPr>
+        <w:ind w:firstLine="708"/>
+      </w:pPr>
+      <w:r>
+        <w:t xml:space="preserve">Примечание: </w:t>
+      </w:r>
+      <w:r>
+        <w:rPr>
+          <w:bdr w:val="single" w:sz="4" w:space="0" w:color="auto"/>
+          <w:shd w:val="clear" w:color="auto" w:fill="FFF2CC" w:themeFill="accent4" w:themeFillTint="33"/>
+        </w:rPr>
+        <w:t xml:space="preserve"> в</w:t>
+      </w:r>
+      <w:r>
+        <w:rPr>
+          <w:bdr w:val="single" w:sz="4" w:space="0" w:color="auto"/>
+          <w:shd w:val="clear" w:color="auto" w:fill="FFF2CC" w:themeFill="accent4" w:themeFillTint="33"/>
+        </w:rPr>
+        <w:t xml:space="preserve">ыделенное </w:t>
+      </w:r>
+      <w:r>
+        <w:rPr>
+          <w:bdr w:val="single" w:sz="4" w:space="0" w:color="auto"/>
+          <w:shd w:val="clear" w:color="auto" w:fill="FFF2CC" w:themeFill="accent4" w:themeFillTint="33"/>
+        </w:rPr>
+        <w:t xml:space="preserve">выше </w:t>
+      </w:r>
+      <w:r>
+        <w:rPr>
+          <w:bdr w:val="single" w:sz="4" w:space="0" w:color="auto"/>
+          <w:shd w:val="clear" w:color="auto" w:fill="FFF2CC" w:themeFill="accent4" w:themeFillTint="33"/>
+        </w:rPr>
+        <w:t>изменение</w:t>
+      </w:r>
+      <w:r>
+        <w:rPr>
+          <w:bdr w:val="single" w:sz="4" w:space="0" w:color="auto"/>
+          <w:shd w:val="clear" w:color="auto" w:fill="FFF2CC" w:themeFill="accent4" w:themeFillTint="33"/>
+        </w:rPr>
+        <w:t xml:space="preserve"> </w:t>
+      </w:r>
+      <w:r>
+        <w:t xml:space="preserve"> всегда следует </w:t>
+      </w:r>
+      <w:r>
+        <w:t xml:space="preserve">после создания Шага Запроса с состоянием  </w:t>
+      </w:r>
+      <w:proofErr w:type="spellStart"/>
+      <w:r>
+        <w:t>Suspended</w:t>
+      </w:r>
+      <w:proofErr w:type="spellEnd"/>
+      <w:r>
+        <w:t>.</w:t>
+      </w:r>
+      <w:r>
+        <w:t xml:space="preserve"> </w:t>
+      </w:r>
+      <w:r>
+        <w:t>Е</w:t>
+      </w:r>
+      <w:r>
+        <w:t xml:space="preserve">сли Системе не удается провести его сразу, то </w:t>
+      </w:r>
+      <w:r>
+        <w:t xml:space="preserve">она </w:t>
+      </w:r>
+      <w:r>
+        <w:t>будет периодически пытаться сделать это с п</w:t>
+      </w:r>
       <w:bookmarkStart w:id="4" w:name="_GoBack"/>
       <w:bookmarkEnd w:id="4"/>
+      <w:r>
+        <w:t>омощью задачи планировщика.</w:t>
+      </w:r>
+      <w:r>
+        <w:t xml:space="preserve"> Запрос попадает в очередь на поиск свободного Сотрудника Позиции.</w:t>
+      </w:r>
     </w:p>
     <w:sectPr>
       <w:headerReference w:type="default" r:id="rId11"/>
@@ -2912,6 +4651,7 @@
         <w:docPartUnique/>
       </w:docPartObj>
     </w:sdtPr>
+    <w:sdtEndPr/>
     <w:sdtContent>
       <w:p>
         <w:pPr>
@@ -2944,7 +4684,7 @@
             <w:noProof/>
             <w:color w:val="404040" w:themeColor="text1" w:themeTint="BF"/>
           </w:rPr>
-          <w:t>6</w:t>
+          <w:t>1</w:t>
         </w:r>
         <w:r>
           <w:rPr>
@@ -5016,6 +6756,220 @@
       </w:tblCellMar>
     </w:tblPr>
   </w:style>
+  <w:style w:type="table" w:styleId="-1">
+    <w:name w:val="Light List Accent 1"/>
+    <w:basedOn w:val="a1"/>
+    <w:uiPriority w:val="61"/>
+    <w:rsid w:val="00EA3949"/>
+    <w:tblPr>
+      <w:tblStyleRowBandSize w:val="1"/>
+      <w:tblStyleColBandSize w:val="1"/>
+      <w:tblInd w:w="0" w:type="dxa"/>
+      <w:tblBorders>
+        <w:top w:val="single" w:sz="8" w:space="0" w:color="5B9BD5" w:themeColor="accent1"/>
+        <w:left w:val="single" w:sz="8" w:space="0" w:color="5B9BD5" w:themeColor="accent1"/>
+        <w:bottom w:val="single" w:sz="8" w:space="0" w:color="5B9BD5" w:themeColor="accent1"/>
+        <w:right w:val="single" w:sz="8" w:space="0" w:color="5B9BD5" w:themeColor="accent1"/>
+      </w:tblBorders>
+      <w:tblCellMar>
+        <w:top w:w="0" w:type="dxa"/>
+        <w:left w:w="108" w:type="dxa"/>
+        <w:bottom w:w="0" w:type="dxa"/>
+        <w:right w:w="108" w:type="dxa"/>
+      </w:tblCellMar>
+    </w:tblPr>
+    <w:tblStylePr w:type="firstRow">
+      <w:pPr>
+        <w:spacing w:before="0" w:after="0" w:line="240" w:lineRule="auto"/>
+      </w:pPr>
+      <w:rPr>
+        <w:b/>
+        <w:bCs/>
+        <w:color w:val="FFFFFF" w:themeColor="background1"/>
+      </w:rPr>
+      <w:tblPr/>
+      <w:tcPr>
+        <w:shd w:val="clear" w:color="auto" w:fill="5B9BD5" w:themeFill="accent1"/>
+      </w:tcPr>
+    </w:tblStylePr>
+    <w:tblStylePr w:type="lastRow">
+      <w:pPr>
+        <w:spacing w:before="0" w:after="0" w:line="240" w:lineRule="auto"/>
+      </w:pPr>
+      <w:rPr>
+        <w:b/>
+        <w:bCs/>
+      </w:rPr>
+      <w:tblPr/>
+      <w:tcPr>
+        <w:tcBorders>
+          <w:top w:val="double" w:sz="6" w:space="0" w:color="5B9BD5" w:themeColor="accent1"/>
+          <w:left w:val="single" w:sz="8" w:space="0" w:color="5B9BD5" w:themeColor="accent1"/>
+          <w:bottom w:val="single" w:sz="8" w:space="0" w:color="5B9BD5" w:themeColor="accent1"/>
+          <w:right w:val="single" w:sz="8" w:space="0" w:color="5B9BD5" w:themeColor="accent1"/>
+        </w:tcBorders>
+      </w:tcPr>
+    </w:tblStylePr>
+    <w:tblStylePr w:type="firstCol">
+      <w:rPr>
+        <w:b/>
+        <w:bCs/>
+      </w:rPr>
+    </w:tblStylePr>
+    <w:tblStylePr w:type="lastCol">
+      <w:rPr>
+        <w:b/>
+        <w:bCs/>
+      </w:rPr>
+    </w:tblStylePr>
+    <w:tblStylePr w:type="band1Vert">
+      <w:tblPr/>
+      <w:tcPr>
+        <w:tcBorders>
+          <w:top w:val="single" w:sz="8" w:space="0" w:color="5B9BD5" w:themeColor="accent1"/>
+          <w:left w:val="single" w:sz="8" w:space="0" w:color="5B9BD5" w:themeColor="accent1"/>
+          <w:bottom w:val="single" w:sz="8" w:space="0" w:color="5B9BD5" w:themeColor="accent1"/>
+          <w:right w:val="single" w:sz="8" w:space="0" w:color="5B9BD5" w:themeColor="accent1"/>
+        </w:tcBorders>
+      </w:tcPr>
+    </w:tblStylePr>
+    <w:tblStylePr w:type="band1Horz">
+      <w:tblPr/>
+      <w:tcPr>
+        <w:tcBorders>
+          <w:top w:val="single" w:sz="8" w:space="0" w:color="5B9BD5" w:themeColor="accent1"/>
+          <w:left w:val="single" w:sz="8" w:space="0" w:color="5B9BD5" w:themeColor="accent1"/>
+          <w:bottom w:val="single" w:sz="8" w:space="0" w:color="5B9BD5" w:themeColor="accent1"/>
+          <w:right w:val="single" w:sz="8" w:space="0" w:color="5B9BD5" w:themeColor="accent1"/>
+        </w:tcBorders>
+      </w:tcPr>
+    </w:tblStylePr>
+  </w:style>
+  <w:style w:type="table" w:styleId="2-3">
+    <w:name w:val="Medium List 2 Accent 3"/>
+    <w:basedOn w:val="a1"/>
+    <w:uiPriority w:val="66"/>
+    <w:rsid w:val="00EA3949"/>
+    <w:rPr>
+      <w:rFonts w:asciiTheme="majorHAnsi" w:eastAsiaTheme="majorEastAsia" w:hAnsiTheme="majorHAnsi" w:cstheme="majorBidi"/>
+      <w:color w:val="000000" w:themeColor="text1"/>
+    </w:rPr>
+    <w:tblPr>
+      <w:tblStyleRowBandSize w:val="1"/>
+      <w:tblStyleColBandSize w:val="1"/>
+      <w:tblInd w:w="0" w:type="dxa"/>
+      <w:tblBorders>
+        <w:top w:val="single" w:sz="8" w:space="0" w:color="A5A5A5" w:themeColor="accent3"/>
+        <w:left w:val="single" w:sz="8" w:space="0" w:color="A5A5A5" w:themeColor="accent3"/>
+        <w:bottom w:val="single" w:sz="8" w:space="0" w:color="A5A5A5" w:themeColor="accent3"/>
+        <w:right w:val="single" w:sz="8" w:space="0" w:color="A5A5A5" w:themeColor="accent3"/>
+      </w:tblBorders>
+      <w:tblCellMar>
+        <w:top w:w="0" w:type="dxa"/>
+        <w:left w:w="108" w:type="dxa"/>
+        <w:bottom w:w="0" w:type="dxa"/>
+        <w:right w:w="108" w:type="dxa"/>
+      </w:tblCellMar>
+    </w:tblPr>
+    <w:tblStylePr w:type="firstRow">
+      <w:rPr>
+        <w:sz w:val="24"/>
+        <w:szCs w:val="24"/>
+      </w:rPr>
+      <w:tblPr/>
+      <w:tcPr>
+        <w:tcBorders>
+          <w:top w:val="nil"/>
+          <w:left w:val="nil"/>
+          <w:bottom w:val="single" w:sz="24" w:space="0" w:color="A5A5A5" w:themeColor="accent3"/>
+          <w:right w:val="nil"/>
+          <w:insideH w:val="nil"/>
+          <w:insideV w:val="nil"/>
+        </w:tcBorders>
+        <w:shd w:val="clear" w:color="auto" w:fill="FFFFFF" w:themeFill="background1"/>
+      </w:tcPr>
+    </w:tblStylePr>
+    <w:tblStylePr w:type="lastRow">
+      <w:tblPr/>
+      <w:tcPr>
+        <w:tcBorders>
+          <w:top w:val="single" w:sz="8" w:space="0" w:color="A5A5A5" w:themeColor="accent3"/>
+          <w:left w:val="nil"/>
+          <w:bottom w:val="nil"/>
+          <w:right w:val="nil"/>
+          <w:insideH w:val="nil"/>
+          <w:insideV w:val="nil"/>
+        </w:tcBorders>
+        <w:shd w:val="clear" w:color="auto" w:fill="FFFFFF" w:themeFill="background1"/>
+      </w:tcPr>
+    </w:tblStylePr>
+    <w:tblStylePr w:type="firstCol">
+      <w:tblPr/>
+      <w:tcPr>
+        <w:tcBorders>
+          <w:top w:val="nil"/>
+          <w:left w:val="nil"/>
+          <w:bottom w:val="nil"/>
+          <w:right w:val="single" w:sz="8" w:space="0" w:color="A5A5A5" w:themeColor="accent3"/>
+          <w:insideH w:val="nil"/>
+          <w:insideV w:val="nil"/>
+        </w:tcBorders>
+        <w:shd w:val="clear" w:color="auto" w:fill="FFFFFF" w:themeFill="background1"/>
+      </w:tcPr>
+    </w:tblStylePr>
+    <w:tblStylePr w:type="lastCol">
+      <w:tblPr/>
+      <w:tcPr>
+        <w:tcBorders>
+          <w:top w:val="nil"/>
+          <w:left w:val="single" w:sz="8" w:space="0" w:color="A5A5A5" w:themeColor="accent3"/>
+          <w:bottom w:val="nil"/>
+          <w:right w:val="nil"/>
+          <w:insideH w:val="nil"/>
+          <w:insideV w:val="nil"/>
+        </w:tcBorders>
+        <w:shd w:val="clear" w:color="auto" w:fill="FFFFFF" w:themeFill="background1"/>
+      </w:tcPr>
+    </w:tblStylePr>
+    <w:tblStylePr w:type="band1Vert">
+      <w:tblPr/>
+      <w:tcPr>
+        <w:tcBorders>
+          <w:left w:val="nil"/>
+          <w:right w:val="nil"/>
+          <w:insideH w:val="nil"/>
+          <w:insideV w:val="nil"/>
+        </w:tcBorders>
+        <w:shd w:val="clear" w:color="auto" w:fill="E8E8E8" w:themeFill="accent3" w:themeFillTint="3F"/>
+      </w:tcPr>
+    </w:tblStylePr>
+    <w:tblStylePr w:type="band1Horz">
+      <w:tblPr/>
+      <w:tcPr>
+        <w:tcBorders>
+          <w:top w:val="nil"/>
+          <w:bottom w:val="nil"/>
+          <w:insideH w:val="nil"/>
+          <w:insideV w:val="nil"/>
+        </w:tcBorders>
+        <w:shd w:val="clear" w:color="auto" w:fill="E8E8E8" w:themeFill="accent3" w:themeFillTint="3F"/>
+      </w:tcPr>
+    </w:tblStylePr>
+    <w:tblStylePr w:type="nwCell">
+      <w:tblPr/>
+      <w:tcPr>
+        <w:shd w:val="clear" w:color="auto" w:fill="FFFFFF" w:themeFill="background1"/>
+      </w:tcPr>
+    </w:tblStylePr>
+    <w:tblStylePr w:type="swCell">
+      <w:tblPr/>
+      <w:tcPr>
+        <w:tcBorders>
+          <w:top w:val="nil"/>
+        </w:tcBorders>
+      </w:tcPr>
+    </w:tblStylePr>
+  </w:style>
 </w:styles>
 </file>
 
@@ -5504,6 +7458,220 @@
       </w:tblCellMar>
     </w:tblPr>
   </w:style>
+  <w:style w:type="table" w:styleId="-1">
+    <w:name w:val="Light List Accent 1"/>
+    <w:basedOn w:val="a1"/>
+    <w:uiPriority w:val="61"/>
+    <w:rsid w:val="00EA3949"/>
+    <w:tblPr>
+      <w:tblStyleRowBandSize w:val="1"/>
+      <w:tblStyleColBandSize w:val="1"/>
+      <w:tblInd w:w="0" w:type="dxa"/>
+      <w:tblBorders>
+        <w:top w:val="single" w:sz="8" w:space="0" w:color="5B9BD5" w:themeColor="accent1"/>
+        <w:left w:val="single" w:sz="8" w:space="0" w:color="5B9BD5" w:themeColor="accent1"/>
+        <w:bottom w:val="single" w:sz="8" w:space="0" w:color="5B9BD5" w:themeColor="accent1"/>
+        <w:right w:val="single" w:sz="8" w:space="0" w:color="5B9BD5" w:themeColor="accent1"/>
+      </w:tblBorders>
+      <w:tblCellMar>
+        <w:top w:w="0" w:type="dxa"/>
+        <w:left w:w="108" w:type="dxa"/>
+        <w:bottom w:w="0" w:type="dxa"/>
+        <w:right w:w="108" w:type="dxa"/>
+      </w:tblCellMar>
+    </w:tblPr>
+    <w:tblStylePr w:type="firstRow">
+      <w:pPr>
+        <w:spacing w:before="0" w:after="0" w:line="240" w:lineRule="auto"/>
+      </w:pPr>
+      <w:rPr>
+        <w:b/>
+        <w:bCs/>
+        <w:color w:val="FFFFFF" w:themeColor="background1"/>
+      </w:rPr>
+      <w:tblPr/>
+      <w:tcPr>
+        <w:shd w:val="clear" w:color="auto" w:fill="5B9BD5" w:themeFill="accent1"/>
+      </w:tcPr>
+    </w:tblStylePr>
+    <w:tblStylePr w:type="lastRow">
+      <w:pPr>
+        <w:spacing w:before="0" w:after="0" w:line="240" w:lineRule="auto"/>
+      </w:pPr>
+      <w:rPr>
+        <w:b/>
+        <w:bCs/>
+      </w:rPr>
+      <w:tblPr/>
+      <w:tcPr>
+        <w:tcBorders>
+          <w:top w:val="double" w:sz="6" w:space="0" w:color="5B9BD5" w:themeColor="accent1"/>
+          <w:left w:val="single" w:sz="8" w:space="0" w:color="5B9BD5" w:themeColor="accent1"/>
+          <w:bottom w:val="single" w:sz="8" w:space="0" w:color="5B9BD5" w:themeColor="accent1"/>
+          <w:right w:val="single" w:sz="8" w:space="0" w:color="5B9BD5" w:themeColor="accent1"/>
+        </w:tcBorders>
+      </w:tcPr>
+    </w:tblStylePr>
+    <w:tblStylePr w:type="firstCol">
+      <w:rPr>
+        <w:b/>
+        <w:bCs/>
+      </w:rPr>
+    </w:tblStylePr>
+    <w:tblStylePr w:type="lastCol">
+      <w:rPr>
+        <w:b/>
+        <w:bCs/>
+      </w:rPr>
+    </w:tblStylePr>
+    <w:tblStylePr w:type="band1Vert">
+      <w:tblPr/>
+      <w:tcPr>
+        <w:tcBorders>
+          <w:top w:val="single" w:sz="8" w:space="0" w:color="5B9BD5" w:themeColor="accent1"/>
+          <w:left w:val="single" w:sz="8" w:space="0" w:color="5B9BD5" w:themeColor="accent1"/>
+          <w:bottom w:val="single" w:sz="8" w:space="0" w:color="5B9BD5" w:themeColor="accent1"/>
+          <w:right w:val="single" w:sz="8" w:space="0" w:color="5B9BD5" w:themeColor="accent1"/>
+        </w:tcBorders>
+      </w:tcPr>
+    </w:tblStylePr>
+    <w:tblStylePr w:type="band1Horz">
+      <w:tblPr/>
+      <w:tcPr>
+        <w:tcBorders>
+          <w:top w:val="single" w:sz="8" w:space="0" w:color="5B9BD5" w:themeColor="accent1"/>
+          <w:left w:val="single" w:sz="8" w:space="0" w:color="5B9BD5" w:themeColor="accent1"/>
+          <w:bottom w:val="single" w:sz="8" w:space="0" w:color="5B9BD5" w:themeColor="accent1"/>
+          <w:right w:val="single" w:sz="8" w:space="0" w:color="5B9BD5" w:themeColor="accent1"/>
+        </w:tcBorders>
+      </w:tcPr>
+    </w:tblStylePr>
+  </w:style>
+  <w:style w:type="table" w:styleId="2-3">
+    <w:name w:val="Medium List 2 Accent 3"/>
+    <w:basedOn w:val="a1"/>
+    <w:uiPriority w:val="66"/>
+    <w:rsid w:val="00EA3949"/>
+    <w:rPr>
+      <w:rFonts w:asciiTheme="majorHAnsi" w:eastAsiaTheme="majorEastAsia" w:hAnsiTheme="majorHAnsi" w:cstheme="majorBidi"/>
+      <w:color w:val="000000" w:themeColor="text1"/>
+    </w:rPr>
+    <w:tblPr>
+      <w:tblStyleRowBandSize w:val="1"/>
+      <w:tblStyleColBandSize w:val="1"/>
+      <w:tblInd w:w="0" w:type="dxa"/>
+      <w:tblBorders>
+        <w:top w:val="single" w:sz="8" w:space="0" w:color="A5A5A5" w:themeColor="accent3"/>
+        <w:left w:val="single" w:sz="8" w:space="0" w:color="A5A5A5" w:themeColor="accent3"/>
+        <w:bottom w:val="single" w:sz="8" w:space="0" w:color="A5A5A5" w:themeColor="accent3"/>
+        <w:right w:val="single" w:sz="8" w:space="0" w:color="A5A5A5" w:themeColor="accent3"/>
+      </w:tblBorders>
+      <w:tblCellMar>
+        <w:top w:w="0" w:type="dxa"/>
+        <w:left w:w="108" w:type="dxa"/>
+        <w:bottom w:w="0" w:type="dxa"/>
+        <w:right w:w="108" w:type="dxa"/>
+      </w:tblCellMar>
+    </w:tblPr>
+    <w:tblStylePr w:type="firstRow">
+      <w:rPr>
+        <w:sz w:val="24"/>
+        <w:szCs w:val="24"/>
+      </w:rPr>
+      <w:tblPr/>
+      <w:tcPr>
+        <w:tcBorders>
+          <w:top w:val="nil"/>
+          <w:left w:val="nil"/>
+          <w:bottom w:val="single" w:sz="24" w:space="0" w:color="A5A5A5" w:themeColor="accent3"/>
+          <w:right w:val="nil"/>
+          <w:insideH w:val="nil"/>
+          <w:insideV w:val="nil"/>
+        </w:tcBorders>
+        <w:shd w:val="clear" w:color="auto" w:fill="FFFFFF" w:themeFill="background1"/>
+      </w:tcPr>
+    </w:tblStylePr>
+    <w:tblStylePr w:type="lastRow">
+      <w:tblPr/>
+      <w:tcPr>
+        <w:tcBorders>
+          <w:top w:val="single" w:sz="8" w:space="0" w:color="A5A5A5" w:themeColor="accent3"/>
+          <w:left w:val="nil"/>
+          <w:bottom w:val="nil"/>
+          <w:right w:val="nil"/>
+          <w:insideH w:val="nil"/>
+          <w:insideV w:val="nil"/>
+        </w:tcBorders>
+        <w:shd w:val="clear" w:color="auto" w:fill="FFFFFF" w:themeFill="background1"/>
+      </w:tcPr>
+    </w:tblStylePr>
+    <w:tblStylePr w:type="firstCol">
+      <w:tblPr/>
+      <w:tcPr>
+        <w:tcBorders>
+          <w:top w:val="nil"/>
+          <w:left w:val="nil"/>
+          <w:bottom w:val="nil"/>
+          <w:right w:val="single" w:sz="8" w:space="0" w:color="A5A5A5" w:themeColor="accent3"/>
+          <w:insideH w:val="nil"/>
+          <w:insideV w:val="nil"/>
+        </w:tcBorders>
+        <w:shd w:val="clear" w:color="auto" w:fill="FFFFFF" w:themeFill="background1"/>
+      </w:tcPr>
+    </w:tblStylePr>
+    <w:tblStylePr w:type="lastCol">
+      <w:tblPr/>
+      <w:tcPr>
+        <w:tcBorders>
+          <w:top w:val="nil"/>
+          <w:left w:val="single" w:sz="8" w:space="0" w:color="A5A5A5" w:themeColor="accent3"/>
+          <w:bottom w:val="nil"/>
+          <w:right w:val="nil"/>
+          <w:insideH w:val="nil"/>
+          <w:insideV w:val="nil"/>
+        </w:tcBorders>
+        <w:shd w:val="clear" w:color="auto" w:fill="FFFFFF" w:themeFill="background1"/>
+      </w:tcPr>
+    </w:tblStylePr>
+    <w:tblStylePr w:type="band1Vert">
+      <w:tblPr/>
+      <w:tcPr>
+        <w:tcBorders>
+          <w:left w:val="nil"/>
+          <w:right w:val="nil"/>
+          <w:insideH w:val="nil"/>
+          <w:insideV w:val="nil"/>
+        </w:tcBorders>
+        <w:shd w:val="clear" w:color="auto" w:fill="E8E8E8" w:themeFill="accent3" w:themeFillTint="3F"/>
+      </w:tcPr>
+    </w:tblStylePr>
+    <w:tblStylePr w:type="band1Horz">
+      <w:tblPr/>
+      <w:tcPr>
+        <w:tcBorders>
+          <w:top w:val="nil"/>
+          <w:bottom w:val="nil"/>
+          <w:insideH w:val="nil"/>
+          <w:insideV w:val="nil"/>
+        </w:tcBorders>
+        <w:shd w:val="clear" w:color="auto" w:fill="E8E8E8" w:themeFill="accent3" w:themeFillTint="3F"/>
+      </w:tcPr>
+    </w:tblStylePr>
+    <w:tblStylePr w:type="nwCell">
+      <w:tblPr/>
+      <w:tcPr>
+        <w:shd w:val="clear" w:color="auto" w:fill="FFFFFF" w:themeFill="background1"/>
+      </w:tcPr>
+    </w:tblStylePr>
+    <w:tblStylePr w:type="swCell">
+      <w:tblPr/>
+      <w:tcPr>
+        <w:tcBorders>
+          <w:top w:val="nil"/>
+        </w:tcBorders>
+      </w:tcPr>
+    </w:tblStylePr>
+  </w:style>
 </w:styles>
 </file>
 
@@ -5762,7 +7930,7 @@
   <a:extraClrSchemeLst/>
   <a:extLst>
     <a:ext uri="{05A4C25C-085E-4340-85A3-A5531E510DB2}">
-      <thm15:themeFamily xmlns="" xmlns:thm15="http://schemas.microsoft.com/office/thememl/2012/main" name="Office Theme" id="{62F939B6-93AF-4DB8-9C6B-D6C7DFDC589F}" vid="{4A3C46E8-61CC-4603-A589-7422A47A8E4A}"/>
+      <thm15:themeFamily xmlns:thm15="http://schemas.microsoft.com/office/thememl/2012/main" xmlns="" name="Office Theme" id="{62F939B6-93AF-4DB8-9C6B-D6C7DFDC589F}" vid="{4A3C46E8-61CC-4603-A589-7422A47A8E4A}"/>
     </a:ext>
   </a:extLst>
 </a:theme>

</xml_diff>

<commit_message>
Add schemes, manual changed (2)
</commit_message>
<xml_diff>
--- a/info/Manual.docx
+++ b/info/Manual.docx
@@ -2958,16 +2958,7 @@
                 <w:sz w:val="20"/>
                 <w:szCs w:val="20"/>
               </w:rPr>
-              <w:t xml:space="preserve"> </w:t>
-            </w:r>
-            <w:r>
-              <w:rPr>
-                <w:rFonts w:ascii="Cambria" w:hAnsi="Cambria"/>
-                <w:b/>
-                <w:sz w:val="20"/>
-                <w:szCs w:val="20"/>
-              </w:rPr>
-              <w:t>состояние</w:t>
+              <w:t xml:space="preserve"> состояние</w:t>
             </w:r>
           </w:p>
         </w:tc>
@@ -3046,15 +3037,7 @@
                 <w:sz w:val="20"/>
                 <w:szCs w:val="20"/>
               </w:rPr>
-              <w:t>Запрос</w:t>
-            </w:r>
-            <w:r>
-              <w:rPr>
-                <w:rFonts w:ascii="Calibri Light" w:hAnsi="Calibri Light"/>
-                <w:sz w:val="20"/>
-                <w:szCs w:val="20"/>
-              </w:rPr>
-              <w:t xml:space="preserve"> создан</w:t>
+              <w:t>Запрос создан</w:t>
             </w:r>
           </w:p>
         </w:tc>
@@ -3194,15 +3177,7 @@
                 <w:sz w:val="20"/>
                 <w:szCs w:val="20"/>
               </w:rPr>
-              <w:t xml:space="preserve"> </w:t>
-            </w:r>
-            <w:r>
-              <w:rPr>
-                <w:rFonts w:ascii="Calibri Light" w:hAnsi="Calibri Light"/>
-                <w:sz w:val="20"/>
-                <w:szCs w:val="20"/>
-              </w:rPr>
-              <w:t>одобрен на предыдущей позиции</w:t>
+              <w:t xml:space="preserve"> одобрен на предыдущей позиции</w:t>
             </w:r>
           </w:p>
         </w:tc>
@@ -3513,7 +3488,7 @@
                 <w:sz w:val="20"/>
                 <w:szCs w:val="20"/>
               </w:rPr>
-              <w:t xml:space="preserve">Запросу назначен свободный </w:t>
+              <w:t>Запросу назначен свободный Сотрудник Позиции</w:t>
             </w:r>
             <w:r>
               <w:rPr>
@@ -3521,63 +3496,7 @@
                 <w:sz w:val="20"/>
                 <w:szCs w:val="20"/>
               </w:rPr>
-              <w:t>Сотрудник</w:t>
-            </w:r>
-            <w:r>
-              <w:rPr>
-                <w:rFonts w:ascii="Calibri Light" w:hAnsi="Calibri Light"/>
-                <w:sz w:val="20"/>
-                <w:szCs w:val="20"/>
-              </w:rPr>
-              <w:t xml:space="preserve"> </w:t>
-            </w:r>
-            <w:r>
-              <w:rPr>
-                <w:rFonts w:ascii="Calibri Light" w:hAnsi="Calibri Light"/>
-                <w:sz w:val="20"/>
-                <w:szCs w:val="20"/>
-              </w:rPr>
-              <w:t>Позиции</w:t>
-            </w:r>
-            <w:r>
-              <w:rPr>
-                <w:rFonts w:ascii="Calibri Light" w:hAnsi="Calibri Light"/>
-                <w:sz w:val="20"/>
-                <w:szCs w:val="20"/>
-              </w:rPr>
-              <w:t xml:space="preserve">, от </w:t>
-            </w:r>
-            <w:r>
-              <w:rPr>
-                <w:rFonts w:ascii="Calibri Light" w:hAnsi="Calibri Light"/>
-                <w:sz w:val="20"/>
-                <w:szCs w:val="20"/>
-              </w:rPr>
-              <w:t>Заявител</w:t>
-            </w:r>
-            <w:r>
-              <w:rPr>
-                <w:rFonts w:ascii="Calibri Light" w:hAnsi="Calibri Light"/>
-                <w:sz w:val="20"/>
-                <w:szCs w:val="20"/>
-              </w:rPr>
-              <w:t>я</w:t>
-            </w:r>
-            <w:r>
-              <w:rPr>
-                <w:rFonts w:ascii="Calibri Light" w:hAnsi="Calibri Light"/>
-                <w:sz w:val="20"/>
-                <w:szCs w:val="20"/>
-              </w:rPr>
-              <w:t xml:space="preserve"> </w:t>
-            </w:r>
-            <w:r>
-              <w:rPr>
-                <w:rFonts w:ascii="Calibri Light" w:hAnsi="Calibri Light"/>
-                <w:sz w:val="20"/>
-                <w:szCs w:val="20"/>
-              </w:rPr>
-              <w:t>ожидается внесение информации и отправка</w:t>
+              <w:t>, от Заявителя ожидается внесение информации и отправка</w:t>
             </w:r>
             <w:r>
               <w:rPr>
@@ -3611,15 +3530,7 @@
                 <w:sz w:val="20"/>
                 <w:szCs w:val="20"/>
               </w:rPr>
-              <w:t>Создается</w:t>
-            </w:r>
-            <w:r>
-              <w:rPr>
-                <w:rFonts w:ascii="Calibri Light" w:hAnsi="Calibri Light"/>
-                <w:sz w:val="20"/>
-                <w:szCs w:val="20"/>
-              </w:rPr>
-              <w:t xml:space="preserve"> с установкой Сотрудника</w:t>
+              <w:t>Создается с установкой Сотрудника</w:t>
             </w:r>
           </w:p>
         </w:tc>
@@ -3701,15 +3612,7 @@
                 <w:sz w:val="20"/>
                 <w:szCs w:val="20"/>
               </w:rPr>
-              <w:t>Система</w:t>
-            </w:r>
-            <w:r>
-              <w:rPr>
-                <w:rFonts w:ascii="Calibri Light" w:hAnsi="Calibri Light"/>
-                <w:sz w:val="20"/>
-                <w:szCs w:val="20"/>
-              </w:rPr>
-              <w:t>, планировщик</w:t>
+              <w:t>Система, планировщик</w:t>
             </w:r>
           </w:p>
         </w:tc>
@@ -4043,31 +3946,7 @@
                 <w:sz w:val="20"/>
                 <w:szCs w:val="20"/>
               </w:rPr>
-              <w:t>Работа над Запросом</w:t>
-            </w:r>
-            <w:r>
-              <w:rPr>
-                <w:rFonts w:ascii="Calibri Light" w:hAnsi="Calibri Light"/>
-                <w:sz w:val="20"/>
-                <w:szCs w:val="20"/>
-              </w:rPr>
-              <w:t xml:space="preserve"> отменена</w:t>
-            </w:r>
-            <w:r>
-              <w:rPr>
-                <w:rFonts w:ascii="Calibri Light" w:hAnsi="Calibri Light"/>
-                <w:sz w:val="20"/>
-                <w:szCs w:val="20"/>
-              </w:rPr>
-              <w:t xml:space="preserve">, </w:t>
-            </w:r>
-            <w:r>
-              <w:rPr>
-                <w:rFonts w:ascii="Calibri Light" w:hAnsi="Calibri Light"/>
-                <w:sz w:val="20"/>
-                <w:szCs w:val="20"/>
-              </w:rPr>
-              <w:t>возобновлению не подлежит</w:t>
+              <w:t>Работа над Запросом отменена, возобновлению не подлежит</w:t>
             </w:r>
           </w:p>
         </w:tc>
@@ -4237,31 +4116,7 @@
                 <w:sz w:val="20"/>
                 <w:szCs w:val="20"/>
               </w:rPr>
-              <w:t>Работа над Запросом</w:t>
-            </w:r>
-            <w:r>
-              <w:rPr>
-                <w:rFonts w:ascii="Calibri Light" w:hAnsi="Calibri Light"/>
-                <w:sz w:val="20"/>
-                <w:szCs w:val="20"/>
-              </w:rPr>
-              <w:t xml:space="preserve"> закончена</w:t>
-            </w:r>
-            <w:r>
-              <w:rPr>
-                <w:rFonts w:ascii="Calibri Light" w:hAnsi="Calibri Light"/>
-                <w:sz w:val="20"/>
-                <w:szCs w:val="20"/>
-              </w:rPr>
-              <w:t xml:space="preserve">, </w:t>
-            </w:r>
-            <w:r>
-              <w:rPr>
-                <w:rFonts w:ascii="Calibri Light" w:hAnsi="Calibri Light"/>
-                <w:sz w:val="20"/>
-                <w:szCs w:val="20"/>
-              </w:rPr>
-              <w:t>Запрос закрыт</w:t>
+              <w:t>Работа над Запросом закончена, Запрос закрыт</w:t>
             </w:r>
           </w:p>
         </w:tc>
@@ -4365,8 +4220,10 @@
                 <w:sz w:val="20"/>
                 <w:szCs w:val="20"/>
               </w:rPr>
-              <w:t>Сотрудник</w:t>
+              <w:t>Система</w:t>
             </w:r>
+            <w:bookmarkStart w:id="4" w:name="_GoBack"/>
+            <w:bookmarkEnd w:id="4"/>
           </w:p>
         </w:tc>
       </w:tr>
@@ -4590,12 +4447,7 @@
         <w:t xml:space="preserve">она </w:t>
       </w:r>
       <w:r>
-        <w:t>будет периодически пытаться сделать это с п</w:t>
-      </w:r>
-      <w:bookmarkStart w:id="4" w:name="_GoBack"/>
-      <w:bookmarkEnd w:id="4"/>
-      <w:r>
-        <w:t>омощью задачи планировщика.</w:t>
+        <w:t>будет периодически пытаться сделать это с помощью задачи планировщика.</w:t>
       </w:r>
       <w:r>
         <w:t xml:space="preserve"> Запрос попадает в очередь на поиск свободного Сотрудника Позиции.</w:t>
@@ -4684,7 +4536,7 @@
             <w:noProof/>
             <w:color w:val="404040" w:themeColor="text1" w:themeTint="BF"/>
           </w:rPr>
-          <w:t>1</w:t>
+          <w:t>6</w:t>
         </w:r>
         <w:r>
           <w:rPr>
@@ -7930,7 +7782,7 @@
   <a:extraClrSchemeLst/>
   <a:extLst>
     <a:ext uri="{05A4C25C-085E-4340-85A3-A5531E510DB2}">
-      <thm15:themeFamily xmlns:thm15="http://schemas.microsoft.com/office/thememl/2012/main" xmlns="" name="Office Theme" id="{62F939B6-93AF-4DB8-9C6B-D6C7DFDC589F}" vid="{4A3C46E8-61CC-4603-A589-7422A47A8E4A}"/>
+      <thm15:themeFamily xmlns="" xmlns:thm15="http://schemas.microsoft.com/office/thememl/2012/main" name="Office Theme" id="{62F939B6-93AF-4DB8-9C6B-D6C7DFDC589F}" vid="{4A3C46E8-61CC-4603-A589-7422A47A8E4A}"/>
     </a:ext>
   </a:extLst>
 </a:theme>

</xml_diff>

<commit_message>
Change request instance name, manual
</commit_message>
<xml_diff>
--- a/info/Manual.docx
+++ b/info/Manual.docx
@@ -41,7 +41,13 @@
         <w:ind w:firstLine="708"/>
       </w:pPr>
       <w:r>
-        <w:t>В этой работе дана возможность формализоват</w:t>
+        <w:t xml:space="preserve">В этой работе </w:t>
+      </w:r>
+      <w:r>
+        <w:t>сделана попытка</w:t>
+      </w:r>
+      <w:r>
+        <w:t xml:space="preserve"> формализоват</w:t>
       </w:r>
       <w:r>
         <w:t>ь процесс взаимодействия</w:t>
@@ -68,13 +74,7 @@
         <w:t>и</w:t>
       </w:r>
       <w:r>
-        <w:t xml:space="preserve"> созданного </w:t>
-      </w:r>
-      <w:r>
-        <w:t xml:space="preserve">мною </w:t>
-      </w:r>
-      <w:r>
-        <w:t>программного обеспечения</w:t>
+        <w:t xml:space="preserve"> созданного программного обеспечения</w:t>
       </w:r>
       <w:r>
         <w:t>.</w:t>
@@ -376,7 +376,13 @@
     <w:p>
       <w:r>
         <w:tab/>
-        <w:t xml:space="preserve">Было найдено решение, соединяющее наиболее популярные компоненты разработки в одной платформе. Это платформа </w:t>
+        <w:t>Было найдено решение, соединяющее наиболее популярные компоненты разработки в одной</w:t>
+      </w:r>
+      <w:r>
+        <w:t xml:space="preserve"> системе</w:t>
+      </w:r>
+      <w:r>
+        <w:t xml:space="preserve">. Это платформа </w:t>
       </w:r>
       <w:r>
         <w:rPr>
@@ -385,7 +391,15 @@
         <w:t>CUBA</w:t>
       </w:r>
       <w:r>
-        <w:t>, распространяющаяся по свободной лицензии Apache 2.0</w:t>
+        <w:t xml:space="preserve">, распространяющаяся по свободной лицензии </w:t>
+      </w:r>
+      <w:proofErr w:type="spellStart"/>
+      <w:r>
+        <w:t>Apache</w:t>
+      </w:r>
+      <w:proofErr w:type="spellEnd"/>
+      <w:r>
+        <w:t xml:space="preserve"> 2.0</w:t>
       </w:r>
       <w:r>
         <w:t xml:space="preserve"> (https://www.cuba-platform.com/)</w:t>
@@ -433,8 +447,16 @@
         <w:rPr>
           <w:b/>
         </w:rPr>
-        <w:t xml:space="preserve"> Vaadin</w:t>
-      </w:r>
+        <w:t xml:space="preserve"> </w:t>
+      </w:r>
+      <w:proofErr w:type="spellStart"/>
+      <w:r>
+        <w:rPr>
+          <w:b/>
+        </w:rPr>
+        <w:t>Vaadin</w:t>
+      </w:r>
+      <w:proofErr w:type="spellEnd"/>
       <w:r>
         <w:t>. Используется для формирования пользовательского веб-интерфейса Системы</w:t>
       </w:r>
@@ -484,14 +506,28 @@
       <w:r>
         <w:t xml:space="preserve">Фреймворк </w:t>
       </w:r>
+      <w:proofErr w:type="spellStart"/>
       <w:r>
         <w:rPr>
           <w:b/>
         </w:rPr>
         <w:t>EclipseLink</w:t>
       </w:r>
-      <w:r>
-        <w:t>. Для реализации ORM взаимодействия между средним слоем Системы и слоем хранения данных. ORM (англ. Object-Relational Mapping, рус. объектно-реляционное отображение).</w:t>
+      <w:proofErr w:type="spellEnd"/>
+      <w:r>
+        <w:t xml:space="preserve">. Для реализации ORM взаимодействия между средним слоем Системы и слоем хранения данных. ORM (англ. </w:t>
+      </w:r>
+      <w:r>
+        <w:rPr>
+          <w:lang w:val="en-US"/>
+        </w:rPr>
+        <w:t>Object-Relational Mapping</w:t>
+      </w:r>
+      <w:r>
+        <w:t>) –</w:t>
+      </w:r>
+      <w:r>
+        <w:t xml:space="preserve"> объектно-реляционное отображение).</w:t>
       </w:r>
     </w:p>
     <w:p>
@@ -503,12 +539,29 @@
         </w:numPr>
       </w:pPr>
       <w:r>
-        <w:t xml:space="preserve">Платформа поддерживает популярные системы управления базами данных: PostgreSQL, MySQL, Oracle Database, Microsoft SQL Server. Также в платформу встроена HSQLDB (реляционная СУБД с открытым исходным кодом, полностью написанная на </w:t>
-      </w:r>
+        <w:t xml:space="preserve">Платформа поддерживает популярные системы управления базами данных: </w:t>
+      </w:r>
+      <w:proofErr w:type="spellStart"/>
       <w:r>
         <w:rPr>
           <w:lang w:val="en-US"/>
         </w:rPr>
+        <w:t>PostgreSQL</w:t>
+      </w:r>
+      <w:proofErr w:type="spellEnd"/>
+      <w:r>
+        <w:rPr>
+          <w:lang w:val="en-US"/>
+        </w:rPr>
+        <w:t>, MySQL, Oracle Database, Microsoft SQL Server</w:t>
+      </w:r>
+      <w:r>
+        <w:t xml:space="preserve">. Также в платформу встроена HSQLDB (реляционная СУБД с открытым исходным кодом, полностью написанная на </w:t>
+      </w:r>
+      <w:r>
+        <w:rPr>
+          <w:lang w:val="en-US"/>
+        </w:rPr>
         <w:t>Java</w:t>
       </w:r>
       <w:r>
@@ -537,12 +590,15 @@
       <w:r>
         <w:t xml:space="preserve">под одной оболочкой, используя систему сборки проектов </w:t>
       </w:r>
+      <w:proofErr w:type="spellStart"/>
       <w:r>
         <w:rPr>
           <w:b/>
+          <w:lang w:val="en-US"/>
         </w:rPr>
         <w:t>Gradle</w:t>
       </w:r>
+      <w:proofErr w:type="spellEnd"/>
       <w:r>
         <w:t>, так что программисту нет необходимости тратить время на настройку среды разработки</w:t>
       </w:r>
@@ -559,11 +615,23 @@
         <w:t>MVC</w:t>
       </w:r>
       <w:r>
-        <w:t xml:space="preserve"> (Model-View-</w:t>
-      </w:r>
-      <w:r>
+        <w:t xml:space="preserve"> (</w:t>
+      </w:r>
+      <w:r>
+        <w:rPr>
+          <w:lang w:val="en-US"/>
+        </w:rPr>
+        <w:t>Model-View-</w:t>
+      </w:r>
+      <w:r>
+        <w:rPr>
+          <w:lang w:val="en-US"/>
+        </w:rPr>
         <w:lastRenderedPageBreak/>
-        <w:t>Controller). Веб-</w:t>
+        <w:t>Controller</w:t>
+      </w:r>
+      <w:r>
+        <w:t>). Веб-</w:t>
       </w:r>
       <w:r>
         <w:t xml:space="preserve">интерфейс описывается декларативно с помощью </w:t>
@@ -587,7 +655,16 @@
         <w:t>ов</w:t>
       </w:r>
       <w:r>
-        <w:t xml:space="preserve"> экранов и реализация бизнес-логики среднего слоя ведется на Java Standard Edition.</w:t>
+        <w:t xml:space="preserve"> экранов и реализация бизнес-логики среднего слоя ведется на </w:t>
+      </w:r>
+      <w:r>
+        <w:rPr>
+          <w:lang w:val="en-US"/>
+        </w:rPr>
+        <w:t>Java Standard Edition</w:t>
+      </w:r>
+      <w:r>
+        <w:t>.</w:t>
       </w:r>
     </w:p>
     <w:p>
@@ -811,8 +888,16 @@
           <w:numId w:val="6"/>
         </w:numPr>
       </w:pPr>
-      <w:r>
-        <w:t xml:space="preserve">Registrators </w:t>
+      <w:proofErr w:type="spellStart"/>
+      <w:r>
+        <w:rPr>
+          <w:lang w:val="en-US"/>
+        </w:rPr>
+        <w:t>Registrators</w:t>
+      </w:r>
+      <w:proofErr w:type="spellEnd"/>
+      <w:r>
+        <w:t xml:space="preserve"> </w:t>
       </w:r>
       <w:r>
         <w:t xml:space="preserve">– Сотрудники, </w:t>
@@ -857,7 +942,13 @@
         </w:numPr>
       </w:pPr>
       <w:r>
-        <w:t>Applicants – Заявители. Пользователи с минимальными правами. Могут видеть только свой Запрос и редактировать его только в части подачи запрошенной информации и общения с Сотрудниками.</w:t>
+        <w:rPr>
+          <w:lang w:val="en-US"/>
+        </w:rPr>
+        <w:t>Applicants</w:t>
+      </w:r>
+      <w:r>
+        <w:t xml:space="preserve"> – Заявители. Пользователи с минимальными правами. Могут видеть только свой Запрос и редактировать его только в части подачи запрошенной информации и общения с Сотрудниками.</w:t>
       </w:r>
     </w:p>
     <w:p>
@@ -869,7 +960,13 @@
         </w:numPr>
       </w:pPr>
       <w:r>
-        <w:t xml:space="preserve">Workers – Сотрудники с ограниченными правами. Могут видеть только назначенные им в текущий момент Запросы и редактировать их только в части одобрения </w:t>
+        <w:rPr>
+          <w:lang w:val="en-US"/>
+        </w:rPr>
+        <w:t>Workers</w:t>
+      </w:r>
+      <w:r>
+        <w:t xml:space="preserve"> – Сотрудники с ограниченными правами. Могут видеть только назначенные им в текущий момент Запросы и редактировать их только в части одобрения </w:t>
       </w:r>
       <w:r>
         <w:t>(</w:t>
@@ -972,8 +1069,13 @@
       <w:r>
         <w:t xml:space="preserve">и </w:t>
       </w:r>
-      <w:r>
-        <w:t xml:space="preserve">Registrators </w:t>
+      <w:proofErr w:type="spellStart"/>
+      <w:r>
+        <w:t>Registrators</w:t>
+      </w:r>
+      <w:proofErr w:type="spellEnd"/>
+      <w:r>
+        <w:t xml:space="preserve"> </w:t>
       </w:r>
       <w:r>
         <w:t xml:space="preserve">могут редактировать системный справочник </w:t>
@@ -1000,8 +1102,21 @@
         <w:t xml:space="preserve"> пользователей.  П</w:t>
       </w:r>
       <w:r>
-        <w:t>ри внесении Запросов в Систему пользователи группы  Registrators могут оперировать только пользователями группы Applicants</w:t>
-      </w:r>
+        <w:t xml:space="preserve">ри внесении Запросов в Систему пользователи группы  </w:t>
+      </w:r>
+      <w:proofErr w:type="spellStart"/>
+      <w:r>
+        <w:t>Registrators</w:t>
+      </w:r>
+      <w:proofErr w:type="spellEnd"/>
+      <w:r>
+        <w:t xml:space="preserve"> могут оперировать только пользователями группы </w:t>
+      </w:r>
+      <w:proofErr w:type="spellStart"/>
+      <w:r>
+        <w:t>Applicants</w:t>
+      </w:r>
+      <w:proofErr w:type="spellEnd"/>
       <w:r>
         <w:t xml:space="preserve">, а пользователи группы </w:t>
       </w:r>
@@ -1012,7 +1127,31 @@
         <w:t>Managers</w:t>
       </w:r>
       <w:r>
-        <w:t xml:space="preserve"> – создавать и изменять данные пользователей групп Registrators, Applicants и Workers.</w:t>
+        <w:t xml:space="preserve"> – создавать и изменять данные пользователей групп </w:t>
+      </w:r>
+      <w:proofErr w:type="spellStart"/>
+      <w:r>
+        <w:t>Registrators</w:t>
+      </w:r>
+      <w:proofErr w:type="spellEnd"/>
+      <w:r>
+        <w:t xml:space="preserve">, </w:t>
+      </w:r>
+      <w:proofErr w:type="spellStart"/>
+      <w:r>
+        <w:t>Applicants</w:t>
+      </w:r>
+      <w:proofErr w:type="spellEnd"/>
+      <w:r>
+        <w:t xml:space="preserve"> и </w:t>
+      </w:r>
+      <w:proofErr w:type="spellStart"/>
+      <w:r>
+        <w:t>Workers</w:t>
+      </w:r>
+      <w:proofErr w:type="spellEnd"/>
+      <w:r>
+        <w:t>.</w:t>
       </w:r>
     </w:p>
     <w:p>
@@ -1023,9 +1162,19 @@
       <w:r>
         <w:t xml:space="preserve"> </w:t>
       </w:r>
-      <w:r>
-        <w:t>Applicants и Workers</w:t>
-      </w:r>
+      <w:proofErr w:type="spellStart"/>
+      <w:r>
+        <w:t>Applicants</w:t>
+      </w:r>
+      <w:proofErr w:type="spellEnd"/>
+      <w:r>
+        <w:t xml:space="preserve"> и </w:t>
+      </w:r>
+      <w:proofErr w:type="spellStart"/>
+      <w:r>
+        <w:t>Workers</w:t>
+      </w:r>
+      <w:proofErr w:type="spellEnd"/>
       <w:r>
         <w:t xml:space="preserve"> изменять системный справочник </w:t>
       </w:r>
@@ -1214,9 +1363,11 @@
       <w:pPr>
         <w:pStyle w:val="3"/>
       </w:pPr>
+      <w:proofErr w:type="spellStart"/>
       <w:r>
         <w:t>Registrator</w:t>
       </w:r>
+      <w:proofErr w:type="spellEnd"/>
     </w:p>
     <w:tbl>
       <w:tblPr>
@@ -1360,10 +1511,12 @@
       <w:pPr>
         <w:pStyle w:val="3"/>
       </w:pPr>
+      <w:proofErr w:type="spellStart"/>
       <w:r>
         <w:lastRenderedPageBreak/>
         <w:t>Applicant</w:t>
       </w:r>
+      <w:proofErr w:type="spellEnd"/>
     </w:p>
     <w:tbl>
       <w:tblPr>
@@ -1736,7 +1889,15 @@
         <w:t xml:space="preserve">Позиции </w:t>
       </w:r>
       <w:r>
-        <w:t>(PositionAction)</w:t>
+        <w:t>(</w:t>
+      </w:r>
+      <w:proofErr w:type="spellStart"/>
+      <w:r>
+        <w:t>PositionAction</w:t>
+      </w:r>
+      <w:proofErr w:type="spellEnd"/>
+      <w:r>
+        <w:t>)</w:t>
       </w:r>
       <w:r>
         <w:t>.</w:t>
@@ -1769,7 +1930,15 @@
         <w:t>, закрепленных за Позицией</w:t>
       </w:r>
       <w:r>
-        <w:t xml:space="preserve"> (PositionUser)</w:t>
+        <w:t xml:space="preserve"> (</w:t>
+      </w:r>
+      <w:proofErr w:type="spellStart"/>
+      <w:r>
+        <w:t>PositionUser</w:t>
+      </w:r>
+      <w:proofErr w:type="spellEnd"/>
+      <w:r>
+        <w:t>)</w:t>
       </w:r>
       <w:r>
         <w:t>.</w:t>
@@ -1786,7 +1955,15 @@
         <w:pStyle w:val="3"/>
       </w:pPr>
       <w:r>
-        <w:t>Объект Действие Позиции (PositionAction)</w:t>
+        <w:t>Объект Действие Позиции (</w:t>
+      </w:r>
+      <w:proofErr w:type="spellStart"/>
+      <w:r>
+        <w:t>PositionAction</w:t>
+      </w:r>
+      <w:proofErr w:type="spellEnd"/>
+      <w:r>
+        <w:t>)</w:t>
       </w:r>
     </w:p>
     <w:p>
@@ -1804,7 +1981,15 @@
         <w:t>Д</w:t>
       </w:r>
       <w:r>
-        <w:t xml:space="preserve">ействия (элементы перечисления ActionType: </w:t>
+        <w:t xml:space="preserve">ействия (элементы перечисления </w:t>
+      </w:r>
+      <w:proofErr w:type="spellStart"/>
+      <w:r>
+        <w:t>ActionType</w:t>
+      </w:r>
+      <w:proofErr w:type="spellEnd"/>
+      <w:r>
+        <w:t xml:space="preserve">: </w:t>
       </w:r>
       <w:r>
         <w:t>"</w:t>
@@ -1866,7 +2051,15 @@
         <w:pStyle w:val="3"/>
       </w:pPr>
       <w:r>
-        <w:t>Объект Сотрудник Позиции (PositionUser)</w:t>
+        <w:t>Объект Сотрудник Позиции (</w:t>
+      </w:r>
+      <w:proofErr w:type="spellStart"/>
+      <w:r>
+        <w:t>PositionUser</w:t>
+      </w:r>
+      <w:proofErr w:type="spellEnd"/>
+      <w:r>
+        <w:t>)</w:t>
       </w:r>
     </w:p>
     <w:p>
@@ -1952,7 +2145,15 @@
         </w:numPr>
       </w:pPr>
       <w:r>
-        <w:t>набор Записей Протокола Запроса (RequestLog), фиксирующих все</w:t>
+        <w:t>набор Записей Протокола Запроса (</w:t>
+      </w:r>
+      <w:proofErr w:type="spellStart"/>
+      <w:r>
+        <w:t>RequestLog</w:t>
+      </w:r>
+      <w:proofErr w:type="spellEnd"/>
+      <w:r>
+        <w:t>), фиксирующих все</w:t>
       </w:r>
       <w:r>
         <w:t xml:space="preserve"> изменения Запроса</w:t>
@@ -1970,14 +2171,36 @@
         </w:numPr>
       </w:pPr>
       <w:r>
-        <w:t>набор Шагов Запроса (RequestStep) – составных объектов, хранящих текущее состояние Запроса (см. далее раздел "</w:t>
+        <w:t>набор Шагов Запроса (</w:t>
+      </w:r>
+      <w:proofErr w:type="spellStart"/>
+      <w:r>
+        <w:t>RequestStep</w:t>
+      </w:r>
+      <w:proofErr w:type="spellEnd"/>
+      <w:r>
+        <w:t>) – составных объектов, хранящих текущее состояние Запроса (см. далее раздел "</w:t>
       </w:r>
       <w:hyperlink w:anchor="_Объект_Шаг_Запроса" w:history="1">
         <w:r>
           <w:rPr>
             <w:rStyle w:val="ac"/>
           </w:rPr>
-          <w:t>Объект Шаг Запроса (RequestStep)</w:t>
+          <w:t>Объект Шаг Запроса (</w:t>
+        </w:r>
+        <w:proofErr w:type="spellStart"/>
+        <w:r>
+          <w:rPr>
+            <w:rStyle w:val="ac"/>
+          </w:rPr>
+          <w:t>RequestStep</w:t>
+        </w:r>
+        <w:proofErr w:type="spellEnd"/>
+        <w:r>
+          <w:rPr>
+            <w:rStyle w:val="ac"/>
+          </w:rPr>
+          <w:t>)</w:t>
         </w:r>
       </w:hyperlink>
       <w:r>
@@ -1991,8 +2214,18 @@
       <w:pPr>
         <w:pStyle w:val="3"/>
       </w:pPr>
-      <w:r>
-        <w:t>Объект Запись Протокола Запроса (RequestLog)</w:t>
+      <w:bookmarkStart w:id="2" w:name="_Объект_Запись_Протокола"/>
+      <w:bookmarkEnd w:id="2"/>
+      <w:r>
+        <w:t>Объект Запись Протокола Запроса (</w:t>
+      </w:r>
+      <w:proofErr w:type="spellStart"/>
+      <w:r>
+        <w:t>RequestLog</w:t>
+      </w:r>
+      <w:proofErr w:type="spellEnd"/>
+      <w:r>
+        <w:t>)</w:t>
       </w:r>
     </w:p>
     <w:p>
@@ -2033,51 +2266,53 @@
         <w:t>Содержит информацию о проведенном изменении, ссылки на инициатора изменения и адресата записи (Пользователи Системы)</w:t>
       </w:r>
       <w:r>
-        <w:t>. Также содержит дополнительную информацию об объекте, затронутым этим изменением.</w:t>
+        <w:t>. Также содержит дополнительную информацию об объекте, затронутым этим изменением</w:t>
+      </w:r>
+      <w:r>
+        <w:t xml:space="preserve"> (тип и </w:t>
+      </w:r>
+      <w:proofErr w:type="spellStart"/>
+      <w:r>
+        <w:t>идентификтор</w:t>
+      </w:r>
+      <w:proofErr w:type="spellEnd"/>
+      <w:r>
+        <w:t>)</w:t>
+      </w:r>
+      <w:r>
+        <w:t>.</w:t>
       </w:r>
       <w:r>
         <w:t xml:space="preserve"> </w:t>
       </w:r>
       <w:r>
-        <w:rPr>
-          <w:u w:val="single"/>
-        </w:rPr>
-        <w:t>На основе набора Записей Протокола Запроса построена система оповещений Пользователей (при создании – адресату отправляется электронная почта</w:t>
-      </w:r>
-      <w:r>
-        <w:rPr>
-          <w:u w:val="single"/>
-        </w:rPr>
+        <w:t xml:space="preserve">На основе набора Записей Протокола Запроса построена система оповещений Пользователей (при </w:t>
+      </w:r>
+      <w:r>
+        <w:t>записи в базу</w:t>
+      </w:r>
+      <w:r>
+        <w:t xml:space="preserve"> – адресату отправляется электронная почта</w:t>
+      </w:r>
+      <w:r>
+        <w:t xml:space="preserve"> (зависит от настроек Системы)</w:t>
+      </w:r>
+      <w:r>
         <w:t xml:space="preserve">, также любой Пользователь может просмотреть личный ящик сообщений, содержащий </w:t>
       </w:r>
       <w:r>
-        <w:rPr>
-          <w:u w:val="single"/>
-        </w:rPr>
         <w:t xml:space="preserve">все </w:t>
       </w:r>
       <w:r>
-        <w:rPr>
-          <w:u w:val="single"/>
-        </w:rPr>
         <w:t>Записи Протокола Запроса, адресованный лично ему</w:t>
       </w:r>
       <w:r>
-        <w:rPr>
-          <w:u w:val="single"/>
-        </w:rPr>
         <w:t xml:space="preserve"> или инициированные им</w:t>
       </w:r>
       <w:r>
-        <w:rPr>
-          <w:u w:val="single"/>
-        </w:rPr>
         <w:t>)</w:t>
       </w:r>
       <w:r>
-        <w:rPr>
-          <w:u w:val="single"/>
-        </w:rPr>
         <w:t>.</w:t>
       </w:r>
     </w:p>
@@ -2085,14 +2320,16 @@
       <w:pPr>
         <w:pStyle w:val="2"/>
       </w:pPr>
-      <w:bookmarkStart w:id="2" w:name="_Объект_Шаг_Запроса"/>
-      <w:bookmarkEnd w:id="2"/>
+      <w:bookmarkStart w:id="3" w:name="_Объект_Шаг_Запроса"/>
+      <w:bookmarkEnd w:id="3"/>
       <w:r>
         <w:t>Объект Шаг Запроса (</w:t>
       </w:r>
+      <w:proofErr w:type="spellStart"/>
       <w:r>
         <w:t>RequestStep</w:t>
       </w:r>
+      <w:proofErr w:type="spellEnd"/>
       <w:r>
         <w:t>)</w:t>
       </w:r>
@@ -2168,6 +2405,7 @@
         </w:numPr>
       </w:pPr>
       <w:r>
+        <w:lastRenderedPageBreak/>
         <w:t>Состояние</w:t>
       </w:r>
       <w:r>
@@ -2180,13 +2418,28 @@
         <w:t>элементы перечисления</w:t>
       </w:r>
       <w:r>
-        <w:t xml:space="preserve"> State</w:t>
+        <w:t xml:space="preserve"> </w:t>
+      </w:r>
+      <w:r>
+        <w:rPr>
+          <w:lang w:val="en-US"/>
+        </w:rPr>
+        <w:t>State</w:t>
       </w:r>
       <w:r>
         <w:t>:</w:t>
       </w:r>
       <w:r>
-        <w:t xml:space="preserve"> "приостановлен", "вносится информация", "проверяется", "закрыт", "архивирован", "отменен"</w:t>
+        <w:t xml:space="preserve"> "приостановлен", "вносится информация", "провер</w:t>
+      </w:r>
+      <w:r>
+        <w:t xml:space="preserve">яется", "закрыт", </w:t>
+      </w:r>
+      <w:r>
+        <w:t>"отменен"</w:t>
+      </w:r>
+      <w:r>
+        <w:t>, "архивирован"</w:t>
       </w:r>
       <w:r>
         <w:t>)</w:t>
@@ -2204,7 +2457,6 @@
         </w:numPr>
       </w:pPr>
       <w:r>
-        <w:lastRenderedPageBreak/>
         <w:t>Сотрудником, проводящим проверку (только для состояний "вносится информация", "проверяется")</w:t>
       </w:r>
       <w:r>
@@ -2246,14 +2498,8 @@
     <w:p>
       <w:pPr>
         <w:ind w:firstLine="708"/>
-        <w:rPr>
-          <w:u w:val="single"/>
-        </w:rPr>
-      </w:pPr>
-      <w:r>
-        <w:rPr>
-          <w:u w:val="single"/>
-        </w:rPr>
+      </w:pPr>
+      <w:r>
         <w:t>Поле штрафа заполняется автоматически (через задачу планировщика Системы) и используется для стимуляции как своевременного внесения требуемой информации Заявителем, так  обработки внесенной информации Сотрудником.</w:t>
       </w:r>
     </w:p>
@@ -2294,9 +2540,11 @@
       <w:r>
         <w:t xml:space="preserve"> (</w:t>
       </w:r>
+      <w:proofErr w:type="spellStart"/>
       <w:r>
         <w:t>RequestStepAction</w:t>
       </w:r>
+      <w:proofErr w:type="spellEnd"/>
       <w:r>
         <w:t>)</w:t>
       </w:r>
@@ -2345,9 +2593,11 @@
       <w:r>
         <w:t>набор Общений Шага Запроса (</w:t>
       </w:r>
+      <w:proofErr w:type="spellStart"/>
       <w:r>
         <w:t>RequestStepCommunication</w:t>
       </w:r>
+      <w:proofErr w:type="spellEnd"/>
       <w:r>
         <w:t>). Для общения между Пользователями, задействованными в обработке Запроса.</w:t>
       </w:r>
@@ -2359,9 +2609,11 @@
       <w:r>
         <w:t>Объект Действие Шага Запроса (</w:t>
       </w:r>
+      <w:proofErr w:type="spellStart"/>
       <w:r>
         <w:t>RequestStepAction</w:t>
       </w:r>
+      <w:proofErr w:type="spellEnd"/>
       <w:r>
         <w:t>)</w:t>
       </w:r>
@@ -2369,7 +2621,19 @@
     <w:p>
       <w:r>
         <w:tab/>
-        <w:t xml:space="preserve">Создается автоматически, доступен только для изменения. </w:t>
+        <w:t>Создается автоматически</w:t>
+      </w:r>
+      <w:r>
+        <w:t xml:space="preserve"> при перемещении Запроса на Позицию (соответствующее состояние – </w:t>
+      </w:r>
+      <w:r>
+        <w:t>"вносится информация"</w:t>
+      </w:r>
+      <w:r>
+        <w:t>)</w:t>
+      </w:r>
+      <w:r>
+        <w:t xml:space="preserve">, доступен только для изменения. </w:t>
       </w:r>
     </w:p>
     <w:p>
@@ -2446,14 +2710,16 @@
       <w:pPr>
         <w:pStyle w:val="3"/>
       </w:pPr>
-      <w:bookmarkStart w:id="3" w:name="_Объект_Общение_Шага"/>
-      <w:bookmarkEnd w:id="3"/>
+      <w:bookmarkStart w:id="4" w:name="_Объект_Общение_Шага"/>
+      <w:bookmarkEnd w:id="4"/>
       <w:r>
         <w:t>Объект Общение Шага Запроса (</w:t>
       </w:r>
+      <w:proofErr w:type="spellStart"/>
       <w:r>
         <w:t>RequestStepCommunication</w:t>
       </w:r>
+      <w:proofErr w:type="spellEnd"/>
       <w:r>
         <w:t>)</w:t>
       </w:r>
@@ -2461,7 +2727,24 @@
     <w:p>
       <w:r>
         <w:tab/>
-        <w:t xml:space="preserve">Создается Заявителем, Сотрудником или членами </w:t>
+      </w:r>
+      <w:r>
+        <w:t>Для общения между</w:t>
+      </w:r>
+      <w:r>
+        <w:t xml:space="preserve"> Заявителем, </w:t>
+      </w:r>
+      <w:r>
+        <w:t xml:space="preserve">текущим </w:t>
+      </w:r>
+      <w:r>
+        <w:t>Сотрудником</w:t>
+      </w:r>
+      <w:r>
+        <w:t xml:space="preserve"> (если есть)</w:t>
+      </w:r>
+      <w:r>
+        <w:t xml:space="preserve"> и членами </w:t>
       </w:r>
       <w:r>
         <w:t xml:space="preserve">группы </w:t>
@@ -2470,7 +2753,19 @@
         <w:rPr>
           <w:lang w:val="en-US"/>
         </w:rPr>
-        <w:t>Mangers</w:t>
+        <w:t>Man</w:t>
+      </w:r>
+      <w:r>
+        <w:rPr>
+          <w:lang w:val="en-US"/>
+        </w:rPr>
+        <w:t>a</w:t>
+      </w:r>
+      <w:r>
+        <w:rPr>
+          <w:lang w:val="en-US"/>
+        </w:rPr>
+        <w:t>gers</w:t>
       </w:r>
       <w:r>
         <w:t xml:space="preserve">. Содержит поля </w:t>
@@ -2500,10 +2795,13 @@
         <w:t>я</w:t>
       </w:r>
       <w:r>
-        <w:t>тся недоступным</w:t>
-      </w:r>
-      <w:r>
-        <w:t>ы</w:t>
+        <w:t xml:space="preserve">тся </w:t>
+      </w:r>
+      <w:r>
+        <w:t>недоступным</w:t>
+      </w:r>
+      <w:r>
+        <w:t>и</w:t>
       </w:r>
       <w:r>
         <w:t>.</w:t>
@@ -2590,6 +2888,7 @@
         </w:numPr>
       </w:pPr>
       <w:r>
+        <w:lastRenderedPageBreak/>
         <w:t>Установлены системные свойства: указаны группы доступа, соответствующие роли, начальная и конечная позиции. Это удобнее делать через экран "</w:t>
       </w:r>
       <w:r>
@@ -2681,9 +2980,8 @@
                 <w:noProof/>
                 <w:lang w:eastAsia="ru-RU"/>
               </w:rPr>
-              <w:lastRenderedPageBreak/>
               <w:drawing>
-                <wp:inline distT="0" distB="0" distL="0" distR="0" wp14:anchorId="3235342F" wp14:editId="3E1FB7D4">
+                <wp:inline distT="0" distB="0" distL="0" distR="0" wp14:anchorId="16EDA54B" wp14:editId="35EAED90">
                   <wp:extent cx="2926080" cy="2886795"/>
                   <wp:effectExtent l="0" t="0" r="7620" b="8890"/>
                   <wp:docPr id="11" name="Рисунок 11"/>
@@ -2737,7 +3035,7 @@
                 <w:lang w:eastAsia="ru-RU"/>
               </w:rPr>
               <w:drawing>
-                <wp:inline distT="0" distB="0" distL="0" distR="0" wp14:anchorId="61DC282A" wp14:editId="55FDBF87">
+                <wp:inline distT="0" distB="0" distL="0" distR="0" wp14:anchorId="10A87373" wp14:editId="2961B6DB">
                   <wp:extent cx="3103245" cy="2924810"/>
                   <wp:effectExtent l="0" t="0" r="1905" b="8890"/>
                   <wp:docPr id="9" name="Рисунок 9"/>
@@ -2805,12 +3103,14 @@
       <w:r>
         <w:t>, "</w:t>
       </w:r>
+      <w:proofErr w:type="spellStart"/>
       <w:r>
         <w:rPr>
           <w:lang w:val="en-US"/>
         </w:rPr>
         <w:t>Registrators</w:t>
       </w:r>
+      <w:proofErr w:type="spellEnd"/>
       <w:r>
         <w:t xml:space="preserve">" </w:t>
       </w:r>
@@ -2867,12 +3167,14 @@
       <w:r>
         <w:t>"</w:t>
       </w:r>
+      <w:proofErr w:type="spellStart"/>
       <w:r>
         <w:rPr>
           <w:lang w:val="en-US"/>
         </w:rPr>
         <w:t>Registrators</w:t>
       </w:r>
+      <w:proofErr w:type="spellEnd"/>
       <w:r>
         <w:t>"</w:t>
       </w:r>
@@ -2911,8 +3213,8 @@
       <w:pPr>
         <w:pStyle w:val="3"/>
       </w:pPr>
-      <w:bookmarkStart w:id="4" w:name="_Перевод_Запроса_на"/>
-      <w:bookmarkEnd w:id="4"/>
+      <w:bookmarkStart w:id="5" w:name="_Перевод_Запроса_на"/>
+      <w:bookmarkEnd w:id="5"/>
       <w:r>
         <w:t>Перевод Запроса на указанную Позицию</w:t>
       </w:r>
@@ -2996,7 +3298,13 @@
         <w:t xml:space="preserve"> указанная</w:t>
       </w:r>
       <w:r>
-        <w:t>, Состояние – "вносится информация", Сотрудник – найденный свободный Сотрудник Позиции. На основании набора Действий Позиции создается набор Действий Шага Запроса</w:t>
+        <w:t xml:space="preserve">, Состояние – "вносится информация", Сотрудник – найденный свободный Сотрудник Позиции. </w:t>
+      </w:r>
+      <w:r>
+        <w:t xml:space="preserve">Также устанавливается граничный срок подачи информации Заявителем. </w:t>
+      </w:r>
+      <w:r>
+        <w:t>На основании набора Действий Позиции создается набор Действий Шага Запроса</w:t>
       </w:r>
       <w:r>
         <w:t xml:space="preserve">. Начинается ожидание </w:t>
@@ -3053,15 +3361,9 @@
         <w:t xml:space="preserve">Запрос остается в состоянии "приостановлен", </w:t>
       </w:r>
       <w:r>
-        <w:rPr>
-          <w:u w:val="single"/>
-        </w:rPr>
         <w:t>поиск</w:t>
       </w:r>
       <w:r>
-        <w:rPr>
-          <w:u w:val="single"/>
-        </w:rPr>
         <w:t xml:space="preserve"> будет повторен через задачу планировщика Системы.</w:t>
       </w:r>
     </w:p>
@@ -3149,6 +3451,7 @@
         <w:pStyle w:val="3"/>
       </w:pPr>
       <w:r>
+        <w:lastRenderedPageBreak/>
         <w:t>Работа над Запросом Заявителя и Сотрудника</w:t>
       </w:r>
     </w:p>
@@ -3157,7 +3460,13 @@
         <w:ind w:firstLine="708"/>
       </w:pPr>
       <w:r>
-        <w:t>При получении сообщения о создании Шага Запроса из Состоянием "вносится информация" Заявитель должен внести запрошенные данные в Действия Шага Запроса. Далее отправить (</w:t>
+        <w:t xml:space="preserve">При получении сообщения о создании Шага Запроса </w:t>
+      </w:r>
+      <w:r>
+        <w:t>с установленным</w:t>
+      </w:r>
+      <w:r>
+        <w:t xml:space="preserve"> Состоянием "вносится информация" Заявитель должен внести запрошенные данные в Действия Шага Запроса. Далее отправить (</w:t>
       </w:r>
       <w:r>
         <w:rPr>
@@ -3178,29 +3487,19 @@
         <w:t>весь</w:t>
       </w:r>
       <w:r>
-        <w:t xml:space="preserve"> Запрос (для </w:t>
-      </w:r>
-      <w:r>
-        <w:lastRenderedPageBreak/>
-        <w:t xml:space="preserve">текущего Шага). Желательно это сделать до истечения срока полного внесения информации. </w:t>
-      </w:r>
-      <w:r>
-        <w:rPr>
-          <w:u w:val="single"/>
-        </w:rPr>
-        <w:t xml:space="preserve">В противном случае </w:t>
-      </w:r>
-      <w:r>
-        <w:rPr>
-          <w:u w:val="single"/>
-        </w:rPr>
-        <w:t xml:space="preserve">к Заявителю </w:t>
-      </w:r>
-      <w:r>
-        <w:rPr>
-          <w:u w:val="single"/>
-        </w:rPr>
-        <w:t>будут применяться санкции вплоть до отмены Запроса</w:t>
+        <w:t xml:space="preserve"> Запрос (для текущего Шага). Желательно это сделать до истечения </w:t>
+      </w:r>
+      <w:r>
+        <w:t xml:space="preserve">граничного </w:t>
+      </w:r>
+      <w:r>
+        <w:t xml:space="preserve">срока внесения информации. </w:t>
+      </w:r>
+      <w:r>
+        <w:t xml:space="preserve">В противном случае к Заявителю будут применяться санкции вплоть до </w:t>
+      </w:r>
+      <w:r>
+        <w:t>блокировки входа в Систему</w:t>
       </w:r>
       <w:r>
         <w:t>.</w:t>
@@ -3211,7 +3510,13 @@
         <w:ind w:firstLine="708"/>
       </w:pPr>
       <w:r>
-        <w:t>После отправки Запроса Заявителем устанавливается срок одобрения Запроса Сотрудником. Сотрудник должен проверить и одобрить (или отклонить) информацию от Заявителя для каждого Действия Шага Запроса. После</w:t>
+        <w:t xml:space="preserve">После отправки Запроса Заявителем устанавливается </w:t>
+      </w:r>
+      <w:r>
+        <w:t xml:space="preserve">граничный </w:t>
+      </w:r>
+      <w:r>
+        <w:t>срок одобрения Запроса Сотрудником. Сотрудник должен проверить и одобрить (или отклонить) информацию от Заявителя для каждого Действия Шага Запроса. После</w:t>
       </w:r>
       <w:r>
         <w:t xml:space="preserve"> </w:t>
@@ -3226,7 +3531,13 @@
         <w:t>весь</w:t>
       </w:r>
       <w:r>
-        <w:t xml:space="preserve"> Запрос (для текущего Шага). Желательно это сделать до истечения срока</w:t>
+        <w:t xml:space="preserve"> Запрос (для текущего Шага). Желательно это сделать до истечения </w:t>
+      </w:r>
+      <w:r>
+        <w:t xml:space="preserve">граничного </w:t>
+      </w:r>
+      <w:r>
+        <w:t>срока</w:t>
       </w:r>
       <w:r>
         <w:t xml:space="preserve"> </w:t>
@@ -3235,28 +3546,7 @@
         <w:t xml:space="preserve">одобрения. </w:t>
       </w:r>
       <w:r>
-        <w:rPr>
-          <w:u w:val="single"/>
-        </w:rPr>
-        <w:t xml:space="preserve">В противном случае </w:t>
-      </w:r>
-      <w:r>
-        <w:rPr>
-          <w:u w:val="single"/>
-        </w:rPr>
-        <w:t xml:space="preserve">к Сотруднику </w:t>
-      </w:r>
-      <w:r>
-        <w:rPr>
-          <w:u w:val="single"/>
-        </w:rPr>
-        <w:t xml:space="preserve">будут применяться санкции вплоть до </w:t>
-      </w:r>
-      <w:r>
-        <w:rPr>
-          <w:u w:val="single"/>
-        </w:rPr>
-        <w:t>блокировки входа в Систему</w:t>
+        <w:t>В противном случае к Сотруднику будут применяться санкции вплоть до блокировки входа в Систему</w:t>
       </w:r>
       <w:r>
         <w:t>.</w:t>
@@ -3286,13 +3576,27 @@
         <w:ind w:firstLine="708"/>
       </w:pPr>
       <w:r>
-        <w:t>Напомню, что все действия над Запросом и его подчиненными объектами фиксируются в объектах</w:t>
+        <w:t>Напом</w:t>
+      </w:r>
+      <w:r>
+        <w:t>инаем</w:t>
+      </w:r>
+      <w:r>
+        <w:t>, что все действия над Запросом и его подчиненными объектами фиксируются в объектах</w:t>
       </w:r>
       <w:r>
         <w:t xml:space="preserve"> </w:t>
       </w:r>
       <w:r>
-        <w:t>Запись Протокола Запроса (RequestLog)</w:t>
+        <w:t>Запись Протокола Запроса (</w:t>
+      </w:r>
+      <w:proofErr w:type="spellStart"/>
+      <w:r>
+        <w:t>RequestLog</w:t>
+      </w:r>
+      <w:proofErr w:type="spellEnd"/>
+      <w:r>
+        <w:t>)</w:t>
       </w:r>
       <w:r>
         <w:t xml:space="preserve"> с отправкой сообщений задействованным Пользователям.</w:t>
@@ -3302,6 +3606,8 @@
       <w:pPr>
         <w:pStyle w:val="3"/>
       </w:pPr>
+      <w:bookmarkStart w:id="6" w:name="_Состояния_Шага_Запроса"/>
+      <w:bookmarkEnd w:id="6"/>
       <w:r>
         <w:t>С</w:t>
       </w:r>
@@ -3621,6 +3927,7 @@
                 <w:rFonts w:ascii="Calibri Light" w:hAnsi="Calibri Light"/>
                 <w:sz w:val="20"/>
                 <w:szCs w:val="20"/>
+                <w:lang w:val="en-US"/>
               </w:rPr>
             </w:pPr>
             <w:r>
@@ -3628,6 +3935,7 @@
                 <w:rFonts w:ascii="Calibri Light" w:hAnsi="Calibri Light"/>
                 <w:sz w:val="20"/>
                 <w:szCs w:val="20"/>
+                <w:lang w:val="en-US"/>
               </w:rPr>
               <w:t>Suspended</w:t>
             </w:r>
@@ -3717,7 +4025,23 @@
                 <w:sz w:val="20"/>
                 <w:szCs w:val="20"/>
               </w:rPr>
-              <w:t xml:space="preserve"> одобрен на предыдущей позиции</w:t>
+              <w:t xml:space="preserve"> одобрен на предыдущей </w:t>
+            </w:r>
+            <w:r>
+              <w:rPr>
+                <w:rFonts w:ascii="Calibri Light" w:hAnsi="Calibri Light"/>
+                <w:sz w:val="20"/>
+                <w:szCs w:val="20"/>
+              </w:rPr>
+              <w:t>П</w:t>
+            </w:r>
+            <w:r>
+              <w:rPr>
+                <w:rFonts w:ascii="Calibri Light" w:hAnsi="Calibri Light"/>
+                <w:sz w:val="20"/>
+                <w:szCs w:val="20"/>
+              </w:rPr>
+              <w:t>озиции</w:t>
             </w:r>
           </w:p>
         </w:tc>
@@ -3759,6 +4083,7 @@
                 <w:rFonts w:ascii="Calibri Light" w:hAnsi="Calibri Light"/>
                 <w:sz w:val="20"/>
                 <w:szCs w:val="20"/>
+                <w:lang w:val="en-US"/>
               </w:rPr>
             </w:pPr>
             <w:r>
@@ -3766,6 +4091,7 @@
                 <w:rFonts w:ascii="Calibri Light" w:hAnsi="Calibri Light"/>
                 <w:sz w:val="20"/>
                 <w:szCs w:val="20"/>
+                <w:lang w:val="en-US"/>
               </w:rPr>
               <w:t>Suspended</w:t>
             </w:r>
@@ -3784,6 +4110,7 @@
                 <w:rFonts w:ascii="Calibri Light" w:hAnsi="Calibri Light"/>
                 <w:sz w:val="20"/>
                 <w:szCs w:val="20"/>
+                <w:lang w:val="en-US"/>
               </w:rPr>
             </w:pPr>
             <w:r>
@@ -3791,6 +4118,7 @@
                 <w:rFonts w:ascii="Calibri Light" w:hAnsi="Calibri Light"/>
                 <w:sz w:val="20"/>
                 <w:szCs w:val="20"/>
+                <w:lang w:val="en-US"/>
               </w:rPr>
               <w:t>Approving</w:t>
             </w:r>
@@ -3818,6 +4146,14 @@
                 <w:szCs w:val="20"/>
               </w:rPr>
               <w:t>Сотрудник</w:t>
+            </w:r>
+            <w:r>
+              <w:rPr>
+                <w:rFonts w:ascii="Calibri Light" w:hAnsi="Calibri Light"/>
+                <w:sz w:val="20"/>
+                <w:szCs w:val="20"/>
+              </w:rPr>
+              <w:t xml:space="preserve"> предыдущей Позиции</w:t>
             </w:r>
           </w:p>
         </w:tc>
@@ -3871,7 +4207,25 @@
                 <w:sz w:val="20"/>
                 <w:szCs w:val="20"/>
               </w:rPr>
-              <w:t>из состояния «Stopped»</w:t>
+              <w:t>из состояния «</w:t>
+            </w:r>
+            <w:proofErr w:type="spellStart"/>
+            <w:r>
+              <w:rPr>
+                <w:rFonts w:ascii="Calibri Light" w:hAnsi="Calibri Light"/>
+                <w:sz w:val="20"/>
+                <w:szCs w:val="20"/>
+              </w:rPr>
+              <w:t>Stopped</w:t>
+            </w:r>
+            <w:proofErr w:type="spellEnd"/>
+            <w:r>
+              <w:rPr>
+                <w:rFonts w:ascii="Calibri Light" w:hAnsi="Calibri Light"/>
+                <w:sz w:val="20"/>
+                <w:szCs w:val="20"/>
+              </w:rPr>
+              <w:t>»</w:t>
             </w:r>
           </w:p>
         </w:tc>
@@ -3913,6 +4267,7 @@
                 <w:rFonts w:ascii="Calibri Light" w:hAnsi="Calibri Light"/>
                 <w:sz w:val="20"/>
                 <w:szCs w:val="20"/>
+                <w:lang w:val="en-US"/>
               </w:rPr>
             </w:pPr>
             <w:r>
@@ -3920,6 +4275,7 @@
                 <w:rFonts w:ascii="Calibri Light" w:hAnsi="Calibri Light"/>
                 <w:sz w:val="20"/>
                 <w:szCs w:val="20"/>
+                <w:lang w:val="en-US"/>
               </w:rPr>
               <w:t>Suspended</w:t>
             </w:r>
@@ -3938,6 +4294,7 @@
                 <w:rFonts w:ascii="Calibri Light" w:hAnsi="Calibri Light"/>
                 <w:sz w:val="20"/>
                 <w:szCs w:val="20"/>
+                <w:lang w:val="en-US"/>
               </w:rPr>
             </w:pPr>
             <w:r>
@@ -3945,6 +4302,7 @@
                 <w:rFonts w:ascii="Calibri Light" w:hAnsi="Calibri Light"/>
                 <w:sz w:val="20"/>
                 <w:szCs w:val="20"/>
+                <w:lang w:val="en-US"/>
               </w:rPr>
               <w:t>Stopped</w:t>
             </w:r>
@@ -4062,6 +4420,7 @@
                 <w:rFonts w:ascii="Calibri Light" w:hAnsi="Calibri Light"/>
                 <w:sz w:val="20"/>
                 <w:szCs w:val="20"/>
+                <w:lang w:val="en-US"/>
               </w:rPr>
             </w:pPr>
             <w:r>
@@ -4069,6 +4428,7 @@
                 <w:rFonts w:ascii="Calibri Light" w:hAnsi="Calibri Light"/>
                 <w:sz w:val="20"/>
                 <w:szCs w:val="20"/>
+                <w:lang w:val="en-US"/>
               </w:rPr>
               <w:t>Waiting</w:t>
             </w:r>
@@ -4088,6 +4448,7 @@
                 <w:rFonts w:ascii="Calibri Light" w:hAnsi="Calibri Light"/>
                 <w:sz w:val="20"/>
                 <w:szCs w:val="20"/>
+                <w:lang w:val="en-US"/>
               </w:rPr>
             </w:pPr>
             <w:r>
@@ -4095,6 +4456,7 @@
                 <w:rFonts w:ascii="Calibri Light" w:hAnsi="Calibri Light"/>
                 <w:sz w:val="20"/>
                 <w:szCs w:val="20"/>
+                <w:lang w:val="en-US"/>
               </w:rPr>
               <w:t>Suspended</w:t>
             </w:r>
@@ -4194,6 +4556,7 @@
                 <w:rFonts w:ascii="Calibri Light" w:hAnsi="Calibri Light"/>
                 <w:sz w:val="20"/>
                 <w:szCs w:val="20"/>
+                <w:lang w:val="en-US"/>
               </w:rPr>
             </w:pPr>
             <w:r>
@@ -4201,6 +4564,7 @@
                 <w:rFonts w:ascii="Calibri Light" w:hAnsi="Calibri Light"/>
                 <w:sz w:val="20"/>
                 <w:szCs w:val="20"/>
+                <w:lang w:val="en-US"/>
               </w:rPr>
               <w:t>Approving</w:t>
             </w:r>
@@ -4219,6 +4583,7 @@
                 <w:rFonts w:ascii="Calibri Light" w:hAnsi="Calibri Light"/>
                 <w:sz w:val="20"/>
                 <w:szCs w:val="20"/>
+                <w:lang w:val="en-US"/>
               </w:rPr>
             </w:pPr>
             <w:r>
@@ -4226,6 +4591,7 @@
                 <w:rFonts w:ascii="Calibri Light" w:hAnsi="Calibri Light"/>
                 <w:sz w:val="20"/>
                 <w:szCs w:val="20"/>
+                <w:lang w:val="en-US"/>
               </w:rPr>
               <w:t>Waiting</w:t>
             </w:r>
@@ -4324,6 +4690,7 @@
                 <w:rFonts w:ascii="Calibri Light" w:hAnsi="Calibri Light"/>
                 <w:sz w:val="20"/>
                 <w:szCs w:val="20"/>
+                <w:lang w:val="en-US"/>
               </w:rPr>
             </w:pPr>
             <w:r>
@@ -4331,6 +4698,7 @@
                 <w:rFonts w:ascii="Calibri Light" w:hAnsi="Calibri Light"/>
                 <w:sz w:val="20"/>
                 <w:szCs w:val="20"/>
+                <w:lang w:val="en-US"/>
               </w:rPr>
               <w:t>Stopped</w:t>
             </w:r>
@@ -4349,6 +4717,7 @@
                 <w:rFonts w:ascii="Calibri Light" w:hAnsi="Calibri Light"/>
                 <w:sz w:val="20"/>
                 <w:szCs w:val="20"/>
+                <w:lang w:val="en-US"/>
               </w:rPr>
             </w:pPr>
             <w:r>
@@ -4356,40 +4725,143 @@
                 <w:rFonts w:ascii="Calibri Light" w:hAnsi="Calibri Light"/>
                 <w:sz w:val="20"/>
                 <w:szCs w:val="20"/>
-              </w:rPr>
-              <w:t>Suspended</w:t>
+                <w:lang w:val="en-US"/>
+              </w:rPr>
+              <w:t>Suspended, Waiting, Approving</w:t>
             </w:r>
+          </w:p>
+        </w:tc>
+        <w:tc>
+          <w:tcPr>
+            <w:tcW w:w="1701" w:type="dxa"/>
+            <w:vAlign w:val="center"/>
+          </w:tcPr>
+          <w:p>
+            <w:pPr>
+              <w:spacing w:before="0"/>
+              <w:jc w:val="center"/>
+              <w:rPr>
+                <w:rFonts w:ascii="Calibri Light" w:hAnsi="Calibri Light"/>
+                <w:sz w:val="20"/>
+                <w:szCs w:val="20"/>
+              </w:rPr>
+            </w:pPr>
             <w:r>
               <w:rPr>
                 <w:rFonts w:ascii="Calibri Light" w:hAnsi="Calibri Light"/>
                 <w:sz w:val="20"/>
                 <w:szCs w:val="20"/>
               </w:rPr>
-              <w:t xml:space="preserve">, </w:t>
+              <w:t>Менеджер</w:t>
             </w:r>
+          </w:p>
+        </w:tc>
+      </w:tr>
+      <w:tr>
+        <w:trPr>
+          <w:trHeight w:val="712"/>
+        </w:trPr>
+        <w:tc>
+          <w:tcPr>
+            <w:tcW w:w="3828" w:type="dxa"/>
+            <w:vAlign w:val="center"/>
+          </w:tcPr>
+          <w:p>
+            <w:pPr>
+              <w:spacing w:before="0"/>
+              <w:jc w:val="left"/>
+              <w:rPr>
+                <w:rFonts w:ascii="Calibri Light" w:hAnsi="Calibri Light"/>
+                <w:sz w:val="20"/>
+                <w:szCs w:val="20"/>
+              </w:rPr>
+            </w:pPr>
             <w:r>
               <w:rPr>
                 <w:rFonts w:ascii="Calibri Light" w:hAnsi="Calibri Light"/>
                 <w:sz w:val="20"/>
                 <w:szCs w:val="20"/>
               </w:rPr>
-              <w:t>Waiting</w:t>
+              <w:t>Работа над Запросом отменена, возобновлению не подлежит</w:t>
             </w:r>
+          </w:p>
+        </w:tc>
+        <w:tc>
+          <w:tcPr>
+            <w:tcW w:w="1316" w:type="dxa"/>
+            <w:vAlign w:val="center"/>
+          </w:tcPr>
+          <w:p>
+            <w:pPr>
+              <w:spacing w:before="0"/>
+              <w:jc w:val="center"/>
+              <w:rPr>
+                <w:rFonts w:ascii="Calibri Light" w:hAnsi="Calibri Light"/>
+                <w:sz w:val="20"/>
+                <w:szCs w:val="20"/>
+              </w:rPr>
+            </w:pPr>
             <w:r>
               <w:rPr>
                 <w:rFonts w:ascii="Calibri Light" w:hAnsi="Calibri Light"/>
                 <w:sz w:val="20"/>
                 <w:szCs w:val="20"/>
               </w:rPr>
-              <w:t xml:space="preserve">, </w:t>
+              <w:t>Создается</w:t>
             </w:r>
+          </w:p>
+        </w:tc>
+        <w:tc>
+          <w:tcPr>
+            <w:tcW w:w="1377" w:type="dxa"/>
+            <w:vAlign w:val="center"/>
+          </w:tcPr>
+          <w:p>
+            <w:pPr>
+              <w:spacing w:before="0"/>
+              <w:jc w:val="center"/>
+              <w:rPr>
+                <w:rFonts w:ascii="Calibri Light" w:hAnsi="Calibri Light"/>
+                <w:sz w:val="20"/>
+                <w:szCs w:val="20"/>
+                <w:lang w:val="en-US"/>
+              </w:rPr>
+            </w:pPr>
             <w:r>
               <w:rPr>
                 <w:rFonts w:ascii="Calibri Light" w:hAnsi="Calibri Light"/>
                 <w:sz w:val="20"/>
                 <w:szCs w:val="20"/>
-              </w:rPr>
-              <w:t>Approving</w:t>
+                <w:lang w:val="en-US"/>
+              </w:rPr>
+              <w:t>Cancelled</w:t>
+            </w:r>
+          </w:p>
+        </w:tc>
+        <w:tc>
+          <w:tcPr>
+            <w:tcW w:w="1417" w:type="dxa"/>
+            <w:vAlign w:val="center"/>
+          </w:tcPr>
+          <w:p>
+            <w:pPr>
+              <w:spacing w:before="0"/>
+              <w:jc w:val="center"/>
+              <w:rPr>
+                <w:rFonts w:ascii="Calibri Light" w:hAnsi="Calibri Light"/>
+                <w:sz w:val="20"/>
+                <w:szCs w:val="20"/>
+                <w:lang w:val="en-US"/>
+              </w:rPr>
+            </w:pPr>
+            <w:r>
+              <w:rPr>
+                <w:rFonts w:ascii="Calibri Light" w:hAnsi="Calibri Light"/>
+                <w:sz w:val="20"/>
+                <w:szCs w:val="20"/>
+                <w:lang w:val="en-US"/>
+              </w:rPr>
+              <w:t>Stopped</w:t>
             </w:r>
           </w:p>
         </w:tc>
@@ -4444,7 +4916,7 @@
                 <w:sz w:val="20"/>
                 <w:szCs w:val="20"/>
               </w:rPr>
-              <w:t>Работа над Запросом отменена, возобновлению не подлежит</w:t>
+              <w:t>Работа над Запросом закончена, Запрос закрыт</w:t>
             </w:r>
           </w:p>
         </w:tc>
@@ -4486,6 +4958,7 @@
                 <w:rFonts w:ascii="Calibri Light" w:hAnsi="Calibri Light"/>
                 <w:sz w:val="20"/>
                 <w:szCs w:val="20"/>
+                <w:lang w:val="en-US"/>
               </w:rPr>
             </w:pPr>
             <w:r>
@@ -4493,8 +4966,9 @@
                 <w:rFonts w:ascii="Calibri Light" w:hAnsi="Calibri Light"/>
                 <w:sz w:val="20"/>
                 <w:szCs w:val="20"/>
-              </w:rPr>
-              <w:t>Cancelled</w:t>
+                <w:lang w:val="en-US"/>
+              </w:rPr>
+              <w:t>Closed</w:t>
             </w:r>
           </w:p>
         </w:tc>
@@ -4521,7 +4995,7 @@
                 <w:szCs w:val="20"/>
                 <w:lang w:val="en-US"/>
               </w:rPr>
-              <w:t>Stopped</w:t>
+              <w:t>Approving</w:t>
             </w:r>
           </w:p>
         </w:tc>
@@ -4546,14 +5020,30 @@
                 <w:sz w:val="20"/>
                 <w:szCs w:val="20"/>
               </w:rPr>
-              <w:t>Менеджер</w:t>
+              <w:t xml:space="preserve">Сотрудник </w:t>
+            </w:r>
+            <w:r>
+              <w:rPr>
+                <w:rFonts w:ascii="Calibri Light" w:hAnsi="Calibri Light"/>
+                <w:sz w:val="20"/>
+                <w:szCs w:val="20"/>
+              </w:rPr>
+              <w:t xml:space="preserve">последней </w:t>
+            </w:r>
+            <w:r>
+              <w:rPr>
+                <w:rFonts w:ascii="Calibri Light" w:hAnsi="Calibri Light"/>
+                <w:sz w:val="20"/>
+                <w:szCs w:val="20"/>
+              </w:rPr>
+              <w:t>Позиции</w:t>
             </w:r>
           </w:p>
         </w:tc>
       </w:tr>
       <w:tr>
         <w:trPr>
-          <w:trHeight w:val="567"/>
+          <w:trHeight w:val="675"/>
         </w:trPr>
         <w:tc>
           <w:tcPr>
@@ -4576,7 +5066,23 @@
                 <w:sz w:val="20"/>
                 <w:szCs w:val="20"/>
               </w:rPr>
-              <w:t>Работа над Запросом закончена, Запрос закрыт</w:t>
+              <w:t xml:space="preserve">Запрос переведен в архив, в </w:t>
+            </w:r>
+            <w:r>
+              <w:rPr>
+                <w:rFonts w:ascii="Calibri Light" w:hAnsi="Calibri Light"/>
+                <w:sz w:val="20"/>
+                <w:szCs w:val="20"/>
+              </w:rPr>
+              <w:t xml:space="preserve">обычных </w:t>
+            </w:r>
+            <w:r>
+              <w:rPr>
+                <w:rFonts w:ascii="Calibri Light" w:hAnsi="Calibri Light"/>
+                <w:sz w:val="20"/>
+                <w:szCs w:val="20"/>
+              </w:rPr>
+              <w:t>списках не отображается</w:t>
             </w:r>
           </w:p>
         </w:tc>
@@ -4618,6 +5124,7 @@
                 <w:rFonts w:ascii="Calibri Light" w:hAnsi="Calibri Light"/>
                 <w:sz w:val="20"/>
                 <w:szCs w:val="20"/>
+                <w:lang w:val="en-US"/>
               </w:rPr>
             </w:pPr>
             <w:r>
@@ -4625,152 +5132,7 @@
                 <w:rFonts w:ascii="Calibri Light" w:hAnsi="Calibri Light"/>
                 <w:sz w:val="20"/>
                 <w:szCs w:val="20"/>
-              </w:rPr>
-              <w:t>Closed</w:t>
-            </w:r>
-          </w:p>
-        </w:tc>
-        <w:tc>
-          <w:tcPr>
-            <w:tcW w:w="1417" w:type="dxa"/>
-            <w:vAlign w:val="center"/>
-          </w:tcPr>
-          <w:p>
-            <w:pPr>
-              <w:spacing w:before="0"/>
-              <w:jc w:val="center"/>
-              <w:rPr>
-                <w:rFonts w:ascii="Calibri Light" w:hAnsi="Calibri Light"/>
-                <w:sz w:val="20"/>
-                <w:szCs w:val="20"/>
-              </w:rPr>
-            </w:pPr>
-            <w:r>
-              <w:rPr>
-                <w:rFonts w:ascii="Calibri Light" w:hAnsi="Calibri Light"/>
-                <w:sz w:val="20"/>
-                <w:szCs w:val="20"/>
-              </w:rPr>
-              <w:t>Approving</w:t>
-            </w:r>
-          </w:p>
-        </w:tc>
-        <w:tc>
-          <w:tcPr>
-            <w:tcW w:w="1701" w:type="dxa"/>
-            <w:vAlign w:val="center"/>
-          </w:tcPr>
-          <w:p>
-            <w:pPr>
-              <w:spacing w:before="0"/>
-              <w:jc w:val="center"/>
-              <w:rPr>
-                <w:rFonts w:ascii="Calibri Light" w:hAnsi="Calibri Light"/>
-                <w:sz w:val="20"/>
-                <w:szCs w:val="20"/>
-              </w:rPr>
-            </w:pPr>
-            <w:r>
-              <w:rPr>
-                <w:rFonts w:ascii="Calibri Light" w:hAnsi="Calibri Light"/>
-                <w:sz w:val="20"/>
-                <w:szCs w:val="20"/>
-              </w:rPr>
-              <w:t>Сотрудник</w:t>
-            </w:r>
-          </w:p>
-        </w:tc>
-      </w:tr>
-      <w:tr>
-        <w:trPr>
-          <w:trHeight w:val="567"/>
-        </w:trPr>
-        <w:tc>
-          <w:tcPr>
-            <w:tcW w:w="3828" w:type="dxa"/>
-            <w:vAlign w:val="center"/>
-          </w:tcPr>
-          <w:p>
-            <w:pPr>
-              <w:spacing w:before="0"/>
-              <w:jc w:val="left"/>
-              <w:rPr>
-                <w:rFonts w:ascii="Calibri Light" w:hAnsi="Calibri Light"/>
-                <w:sz w:val="20"/>
-                <w:szCs w:val="20"/>
-              </w:rPr>
-            </w:pPr>
-            <w:r>
-              <w:rPr>
-                <w:rFonts w:ascii="Calibri Light" w:hAnsi="Calibri Light"/>
-                <w:sz w:val="20"/>
-                <w:szCs w:val="20"/>
-              </w:rPr>
-              <w:t xml:space="preserve">Запрос переведен в архив, в </w:t>
-            </w:r>
-            <w:r>
-              <w:rPr>
-                <w:rFonts w:ascii="Calibri Light" w:hAnsi="Calibri Light"/>
-                <w:sz w:val="20"/>
-                <w:szCs w:val="20"/>
-              </w:rPr>
-              <w:t xml:space="preserve">обычных </w:t>
-            </w:r>
-            <w:r>
-              <w:rPr>
-                <w:rFonts w:ascii="Calibri Light" w:hAnsi="Calibri Light"/>
-                <w:sz w:val="20"/>
-                <w:szCs w:val="20"/>
-              </w:rPr>
-              <w:t>списках не отображается</w:t>
-            </w:r>
-          </w:p>
-        </w:tc>
-        <w:tc>
-          <w:tcPr>
-            <w:tcW w:w="1316" w:type="dxa"/>
-            <w:vAlign w:val="center"/>
-          </w:tcPr>
-          <w:p>
-            <w:pPr>
-              <w:spacing w:before="0"/>
-              <w:jc w:val="center"/>
-              <w:rPr>
-                <w:rFonts w:ascii="Calibri Light" w:hAnsi="Calibri Light"/>
-                <w:sz w:val="20"/>
-                <w:szCs w:val="20"/>
-              </w:rPr>
-            </w:pPr>
-            <w:r>
-              <w:rPr>
-                <w:rFonts w:ascii="Calibri Light" w:hAnsi="Calibri Light"/>
-                <w:sz w:val="20"/>
-                <w:szCs w:val="20"/>
-              </w:rPr>
-              <w:t>Создается</w:t>
-            </w:r>
-          </w:p>
-        </w:tc>
-        <w:tc>
-          <w:tcPr>
-            <w:tcW w:w="1377" w:type="dxa"/>
-            <w:vAlign w:val="center"/>
-          </w:tcPr>
-          <w:p>
-            <w:pPr>
-              <w:spacing w:before="0"/>
-              <w:jc w:val="center"/>
-              <w:rPr>
-                <w:rFonts w:ascii="Calibri Light" w:hAnsi="Calibri Light"/>
-                <w:sz w:val="20"/>
-                <w:szCs w:val="20"/>
-              </w:rPr>
-            </w:pPr>
-            <w:r>
-              <w:rPr>
-                <w:rFonts w:ascii="Calibri Light" w:hAnsi="Calibri Light"/>
-                <w:sz w:val="20"/>
-                <w:szCs w:val="20"/>
+                <w:lang w:val="en-US"/>
               </w:rPr>
               <w:t>Archived</w:t>
             </w:r>
@@ -4844,6 +5206,7 @@
         <w:ind w:firstLine="708"/>
       </w:pPr>
       <w:r>
+        <w:lastRenderedPageBreak/>
         <w:t>Примечани</w:t>
       </w:r>
       <w:r>
@@ -4897,9 +5260,11 @@
       <w:r>
         <w:t xml:space="preserve">после создания Шага Запроса с состоянием  </w:t>
       </w:r>
+      <w:proofErr w:type="spellStart"/>
       <w:r>
         <w:t>Suspended</w:t>
       </w:r>
+      <w:proofErr w:type="spellEnd"/>
       <w:r>
         <w:t>.</w:t>
       </w:r>
@@ -4931,20 +5296,991 @@
         </w:numPr>
       </w:pPr>
       <w:r>
-        <w:t xml:space="preserve">При создании Шага Запроса с состоянием </w:t>
-      </w:r>
-      <w:r>
+        <w:t>При создании Шага Запроса с состояни</w:t>
+      </w:r>
+      <w:r>
+        <w:t xml:space="preserve">ями </w:t>
+      </w:r>
+      <w:r>
+        <w:rPr>
+          <w:lang w:val="en-US"/>
+        </w:rPr>
+        <w:t>Cancelled</w:t>
+      </w:r>
+      <w:r>
+        <w:t xml:space="preserve"> </w:t>
+      </w:r>
+      <w:r>
+        <w:t xml:space="preserve">и </w:t>
+      </w:r>
+      <w:r>
+        <w:rPr>
+          <w:lang w:val="en-US"/>
+        </w:rPr>
         <w:t>Archived</w:t>
       </w:r>
       <w:r>
         <w:t xml:space="preserve"> учетная запись Заявителя блокируется.</w:t>
       </w:r>
-      <w:bookmarkStart w:id="5" w:name="_GoBack"/>
-      <w:bookmarkEnd w:id="5"/>
-    </w:p>
+    </w:p>
+    <w:p>
+      <w:pPr>
+        <w:pStyle w:val="1"/>
+      </w:pPr>
+      <w:r>
+        <w:t>Механизм просмотра оповещений Пользователем</w:t>
+      </w:r>
+    </w:p>
+    <w:p>
+      <w:r>
+        <w:tab/>
+        <w:t>В верхней части экрана Системы находится кнопка открытия ящика сообщений текущего пользователя. По аналогии с почтовым ящиком сообщения разделяются на "входящие" (</w:t>
+      </w:r>
+      <w:hyperlink w:anchor="_Объект_Запись_Протокола" w:history="1">
+        <w:r>
+          <w:rPr>
+            <w:rStyle w:val="ac"/>
+          </w:rPr>
+          <w:t>Записи Протокола Запроса</w:t>
+        </w:r>
+      </w:hyperlink>
+      <w:r>
+        <w:t xml:space="preserve">, у которых текущий Пользователь был получателем) и "исходящие" </w:t>
+      </w:r>
+      <w:r>
+        <w:t>(</w:t>
+      </w:r>
+      <w:r>
+        <w:t>Записи Протокола Запроса</w:t>
+      </w:r>
+      <w:r>
+        <w:t>, у которых текущий Пользователь был инициатором</w:t>
+      </w:r>
+      <w:r>
+        <w:t>).</w:t>
+      </w:r>
+    </w:p>
+    <w:p>
+      <w:pPr>
+        <w:ind w:firstLine="708"/>
+      </w:pPr>
+      <w:r>
+        <w:t>Для входящих</w:t>
+      </w:r>
+      <w:r>
+        <w:t xml:space="preserve"> сообщений</w:t>
+      </w:r>
+      <w:r>
+        <w:t xml:space="preserve"> можно отметить текущую запись как прочитанную</w:t>
+      </w:r>
+      <w:r>
+        <w:t xml:space="preserve"> / не</w:t>
+      </w:r>
+      <w:r>
+        <w:t>прочитанную</w:t>
+      </w:r>
+      <w:r>
+        <w:t>. Это действие можно провести для всех записей из вкладки "Входящие".</w:t>
+      </w:r>
+      <w:r>
+        <w:tab/>
+        <w:t xml:space="preserve"> </w:t>
+      </w:r>
+    </w:p>
+    <w:p>
+      <w:pPr>
+        <w:ind w:firstLine="708"/>
+      </w:pPr>
+      <w:r>
+        <w:t xml:space="preserve">В заголовках кнопки открытия </w:t>
+      </w:r>
+      <w:r>
+        <w:t xml:space="preserve">ящика </w:t>
+      </w:r>
+      <w:r>
+        <w:t>сообщений и вкладки "Входящие" указано количество непрочитанных.</w:t>
+      </w:r>
+    </w:p>
+    <w:p>
+      <w:r>
+        <w:tab/>
+      </w:r>
+      <w:r>
+        <w:t>В обеих вкладках при двойном клике на строке открывается соответствующий Запрос в режиме "только для чтения". Кнопки справа позволяют открыть экран просмотра связанной сущности (если указана).</w:t>
+      </w:r>
+    </w:p>
+    <w:p>
+      <w:r>
+        <w:rPr>
+          <w:noProof/>
+          <w:lang w:eastAsia="ru-RU"/>
+        </w:rPr>
+        <w:drawing>
+          <wp:inline distT="0" distB="0" distL="0" distR="0" wp14:anchorId="387A68DE" wp14:editId="4B15E43D">
+            <wp:extent cx="6120130" cy="1741170"/>
+            <wp:effectExtent l="0" t="0" r="0" b="0"/>
+            <wp:docPr id="1" name="Рисунок 1"/>
+            <wp:cNvGraphicFramePr>
+              <a:graphicFrameLocks xmlns:a="http://schemas.openxmlformats.org/drawingml/2006/main" noChangeAspect="1"/>
+            </wp:cNvGraphicFramePr>
+            <a:graphic xmlns:a="http://schemas.openxmlformats.org/drawingml/2006/main">
+              <a:graphicData uri="http://schemas.openxmlformats.org/drawingml/2006/picture">
+                <pic:pic xmlns:pic="http://schemas.openxmlformats.org/drawingml/2006/picture">
+                  <pic:nvPicPr>
+                    <pic:cNvPr id="0" name="logs.jpg"/>
+                    <pic:cNvPicPr/>
+                  </pic:nvPicPr>
+                  <pic:blipFill>
+                    <a:blip r:embed="rId19">
+                      <a:extLst>
+                        <a:ext uri="{28A0092B-C50C-407E-A947-70E740481C1C}">
+                          <a14:useLocalDpi xmlns:a14="http://schemas.microsoft.com/office/drawing/2010/main" val="0"/>
+                        </a:ext>
+                      </a:extLst>
+                    </a:blip>
+                    <a:stretch>
+                      <a:fillRect/>
+                    </a:stretch>
+                  </pic:blipFill>
+                  <pic:spPr>
+                    <a:xfrm>
+                      <a:off x="0" y="0"/>
+                      <a:ext cx="6120130" cy="1741170"/>
+                    </a:xfrm>
+                    <a:prstGeom prst="rect">
+                      <a:avLst/>
+                    </a:prstGeom>
+                  </pic:spPr>
+                </pic:pic>
+              </a:graphicData>
+            </a:graphic>
+          </wp:inline>
+        </w:drawing>
+      </w:r>
+    </w:p>
+    <w:p>
+      <w:pPr>
+        <w:ind w:firstLine="708"/>
+      </w:pPr>
+      <w:r>
+        <w:t xml:space="preserve">Если системная переменная </w:t>
+      </w:r>
+      <w:r>
+        <w:rPr>
+          <w:lang w:val="en-US"/>
+        </w:rPr>
+        <w:t>office</w:t>
+      </w:r>
+      <w:r>
+        <w:t>.</w:t>
+      </w:r>
+      <w:proofErr w:type="spellStart"/>
+      <w:r>
+        <w:rPr>
+          <w:lang w:val="en-US"/>
+        </w:rPr>
+        <w:t>emailLogs</w:t>
+      </w:r>
+      <w:proofErr w:type="spellEnd"/>
+      <w:r>
+        <w:t xml:space="preserve"> </w:t>
+      </w:r>
+      <w:r>
+        <w:t xml:space="preserve">установлена в </w:t>
+      </w:r>
+      <w:r>
+        <w:rPr>
+          <w:lang w:val="en-US"/>
+        </w:rPr>
+        <w:t>true</w:t>
+      </w:r>
+      <w:r>
+        <w:t xml:space="preserve">, то при сохранении каждого объекта </w:t>
+      </w:r>
+      <w:hyperlink w:anchor="_Объект_Запись_Протокола" w:history="1">
+        <w:r>
+          <w:rPr>
+            <w:rStyle w:val="ac"/>
+          </w:rPr>
+          <w:t>Запис</w:t>
+        </w:r>
+        <w:r>
+          <w:rPr>
+            <w:rStyle w:val="ac"/>
+          </w:rPr>
+          <w:t>ь</w:t>
+        </w:r>
+        <w:r>
+          <w:rPr>
+            <w:rStyle w:val="ac"/>
+          </w:rPr>
+          <w:t xml:space="preserve"> Протокола Запроса</w:t>
+        </w:r>
+      </w:hyperlink>
+      <w:r>
+        <w:t xml:space="preserve"> в базу данных отправляется письмо получателю (если у него указан адрес электронной почты)</w:t>
+      </w:r>
+      <w:r>
+        <w:t xml:space="preserve">. Обратный адрес выбирается между адресом отправителя (если указан) и адресом организации (системное свойство </w:t>
+      </w:r>
+      <w:proofErr w:type="spellStart"/>
+      <w:r>
+        <w:rPr>
+          <w:lang w:val="en-US"/>
+        </w:rPr>
+        <w:t>cuba</w:t>
+      </w:r>
+      <w:proofErr w:type="spellEnd"/>
+      <w:r>
+        <w:t>.</w:t>
+      </w:r>
+      <w:r>
+        <w:rPr>
+          <w:lang w:val="en-US"/>
+        </w:rPr>
+        <w:t>email</w:t>
+      </w:r>
+      <w:r>
+        <w:t>.</w:t>
+      </w:r>
+      <w:proofErr w:type="spellStart"/>
+      <w:r>
+        <w:rPr>
+          <w:lang w:val="en-US"/>
+        </w:rPr>
+        <w:t>fromAddress</w:t>
+      </w:r>
+      <w:proofErr w:type="spellEnd"/>
+      <w:r>
+        <w:t>).</w:t>
+      </w:r>
+    </w:p>
+    <w:p>
+      <w:pPr>
+        <w:pStyle w:val="1"/>
+      </w:pPr>
+      <w:r>
+        <w:t>Задачи системного планировщика</w:t>
+      </w:r>
+    </w:p>
+    <w:p>
+      <w:pPr>
+        <w:ind w:firstLine="708"/>
+      </w:pPr>
+      <w:r>
+        <w:t xml:space="preserve">Могут изменяться только пользователями с правами администраторов. В примере ниже </w:t>
+      </w:r>
+      <w:r>
+        <w:t>рассмотрены</w:t>
+      </w:r>
+      <w:r>
+        <w:t xml:space="preserve"> задачи, запускаемые ежедневно в 0:00 (</w:t>
+      </w:r>
+      <w:proofErr w:type="spellStart"/>
+      <w:r>
+        <w:t>setPositionUser</w:t>
+      </w:r>
+      <w:proofErr w:type="spellEnd"/>
+      <w:r>
+        <w:t>) и в 0:15 (</w:t>
+      </w:r>
+      <w:proofErr w:type="spellStart"/>
+      <w:r>
+        <w:t>checkProcessingDelay</w:t>
+      </w:r>
+      <w:proofErr w:type="spellEnd"/>
+      <w:r>
+        <w:t>)</w:t>
+      </w:r>
+    </w:p>
+    <w:p>
+      <w:r>
+        <w:rPr>
+          <w:noProof/>
+          <w:lang w:eastAsia="ru-RU"/>
+        </w:rPr>
+        <w:lastRenderedPageBreak/>
+        <w:drawing>
+          <wp:inline distT="0" distB="0" distL="0" distR="0" wp14:anchorId="21E1DEF7" wp14:editId="7133654C">
+            <wp:extent cx="6120130" cy="1656080"/>
+            <wp:effectExtent l="0" t="0" r="0" b="1270"/>
+            <wp:docPr id="2" name="Рисунок 2"/>
+            <wp:cNvGraphicFramePr>
+              <a:graphicFrameLocks xmlns:a="http://schemas.openxmlformats.org/drawingml/2006/main" noChangeAspect="1"/>
+            </wp:cNvGraphicFramePr>
+            <a:graphic xmlns:a="http://schemas.openxmlformats.org/drawingml/2006/main">
+              <a:graphicData uri="http://schemas.openxmlformats.org/drawingml/2006/picture">
+                <pic:pic xmlns:pic="http://schemas.openxmlformats.org/drawingml/2006/picture">
+                  <pic:nvPicPr>
+                    <pic:cNvPr id="0" name="sheduler.jpg"/>
+                    <pic:cNvPicPr/>
+                  </pic:nvPicPr>
+                  <pic:blipFill>
+                    <a:blip r:embed="rId20">
+                      <a:extLst>
+                        <a:ext uri="{28A0092B-C50C-407E-A947-70E740481C1C}">
+                          <a14:useLocalDpi xmlns:a14="http://schemas.microsoft.com/office/drawing/2010/main" val="0"/>
+                        </a:ext>
+                      </a:extLst>
+                    </a:blip>
+                    <a:stretch>
+                      <a:fillRect/>
+                    </a:stretch>
+                  </pic:blipFill>
+                  <pic:spPr>
+                    <a:xfrm>
+                      <a:off x="0" y="0"/>
+                      <a:ext cx="6120130" cy="1656080"/>
+                    </a:xfrm>
+                    <a:prstGeom prst="rect">
+                      <a:avLst/>
+                    </a:prstGeom>
+                  </pic:spPr>
+                </pic:pic>
+              </a:graphicData>
+            </a:graphic>
+          </wp:inline>
+        </w:drawing>
+      </w:r>
+    </w:p>
+    <w:p>
+      <w:pPr>
+        <w:pStyle w:val="2"/>
+      </w:pPr>
+      <w:r>
+        <w:t>Попытка установки Сотрудников для</w:t>
+      </w:r>
+      <w:r>
+        <w:t xml:space="preserve"> приостановленн</w:t>
+      </w:r>
+      <w:r>
+        <w:t>ых</w:t>
+      </w:r>
+      <w:r>
+        <w:t xml:space="preserve"> запрос</w:t>
+      </w:r>
+      <w:r>
+        <w:t>ов</w:t>
+      </w:r>
+      <w:r>
+        <w:t xml:space="preserve"> </w:t>
+      </w:r>
+      <w:r>
+        <w:br/>
+      </w:r>
+      <w:r>
+        <w:t>(</w:t>
+      </w:r>
+      <w:proofErr w:type="spellStart"/>
+      <w:r>
+        <w:t>setPositionUser</w:t>
+      </w:r>
+      <w:proofErr w:type="spellEnd"/>
+      <w:r>
+        <w:t>)</w:t>
+      </w:r>
+    </w:p>
+    <w:p>
+      <w:pPr>
+        <w:ind w:firstLine="708"/>
+      </w:pPr>
+      <w:r>
+        <w:t xml:space="preserve">Приостановленные </w:t>
+      </w:r>
+      <w:r>
+        <w:t xml:space="preserve">Запросы </w:t>
+      </w:r>
+      <w:r>
+        <w:t xml:space="preserve">(состояние </w:t>
+      </w:r>
+      <w:r>
+        <w:rPr>
+          <w:lang w:val="en-US"/>
+        </w:rPr>
+        <w:t>Suspended</w:t>
+      </w:r>
+      <w:r>
+        <w:t>)</w:t>
+      </w:r>
+      <w:r>
+        <w:t xml:space="preserve"> находятся на выбранной Позиции, но для каждого из них не назначен Сотрудник, отвечающий за обработку. Такая ситуация возникает при переводе Запроса на новую Позицию или при выведении его из состояния </w:t>
+      </w:r>
+      <w:r>
+        <w:rPr>
+          <w:lang w:val="en-US"/>
+        </w:rPr>
+        <w:t>Stopped</w:t>
+      </w:r>
+      <w:r>
+        <w:t xml:space="preserve"> </w:t>
+      </w:r>
+      <w:r>
+        <w:rPr>
+          <w:b/>
+        </w:rPr>
+        <w:t>если на Позиции нет свободных Сотрудников</w:t>
+      </w:r>
+      <w:r>
+        <w:t xml:space="preserve">. Поэтому Система периодически пытается найти освободившегося Сотрудника. В случае успеха – для Запроса создается новый Шаг с указанием найденного Сотрудника и с состоянием </w:t>
+      </w:r>
+      <w:r>
+        <w:rPr>
+          <w:lang w:val="en-US"/>
+        </w:rPr>
+        <w:t>Waiting</w:t>
+      </w:r>
+      <w:r>
+        <w:t xml:space="preserve"> (см. раздел </w:t>
+      </w:r>
+      <w:hyperlink w:anchor="_Состояния_Шага_Запроса" w:history="1">
+        <w:r>
+          <w:rPr>
+            <w:rStyle w:val="ac"/>
+          </w:rPr>
+          <w:t>Состояния Шага Зап</w:t>
+        </w:r>
+        <w:r>
+          <w:rPr>
+            <w:rStyle w:val="ac"/>
+          </w:rPr>
+          <w:t>р</w:t>
+        </w:r>
+        <w:r>
+          <w:rPr>
+            <w:rStyle w:val="ac"/>
+          </w:rPr>
+          <w:t>оса</w:t>
+        </w:r>
+      </w:hyperlink>
+      <w:r>
+        <w:t>).</w:t>
+      </w:r>
+    </w:p>
+    <w:p>
+      <w:pPr>
+        <w:pStyle w:val="2"/>
+      </w:pPr>
+      <w:r>
+        <w:t>Начисление штрафных баллов Пользователям и Сотрудникам (</w:t>
+      </w:r>
+      <w:proofErr w:type="spellStart"/>
+      <w:r>
+        <w:t>checkProcessingDelay</w:t>
+      </w:r>
+      <w:proofErr w:type="spellEnd"/>
+      <w:r>
+        <w:t>)</w:t>
+      </w:r>
+    </w:p>
+    <w:p>
+      <w:r>
+        <w:tab/>
+        <w:t xml:space="preserve">Объект Шаг Запроса содержит численное поле </w:t>
+      </w:r>
+      <w:r>
+        <w:rPr>
+          <w:lang w:val="en-US"/>
+        </w:rPr>
+        <w:t>Penalty</w:t>
+      </w:r>
+      <w:r>
+        <w:t>, в которое при запуске этой задачи планировщиком могут вноситься значения штрафных баллов по такому алгоритму:</w:t>
+      </w:r>
+    </w:p>
+    <w:p>
+      <w:pPr>
+        <w:pStyle w:val="a7"/>
+        <w:numPr>
+          <w:ilvl w:val="0"/>
+          <w:numId w:val="14"/>
+        </w:numPr>
+      </w:pPr>
+      <w:r>
+        <w:t xml:space="preserve">Если </w:t>
+      </w:r>
+      <w:r>
+        <w:t>З</w:t>
+      </w:r>
+      <w:r>
+        <w:t xml:space="preserve">апрос </w:t>
+      </w:r>
+      <w:r>
+        <w:t xml:space="preserve">находится </w:t>
+      </w:r>
+      <w:r>
+        <w:t>в состоянии ожидания внесения информации Заявителем (</w:t>
+      </w:r>
+      <w:r>
+        <w:rPr>
+          <w:lang w:val="en-US"/>
+        </w:rPr>
+        <w:t>Waiting</w:t>
+      </w:r>
+      <w:r>
+        <w:t>) и текущая дата больше граничного срока</w:t>
+      </w:r>
+      <w:r>
+        <w:t xml:space="preserve"> внесения информации, то значение поля </w:t>
+      </w:r>
+      <w:r>
+        <w:rPr>
+          <w:lang w:val="en-US"/>
+        </w:rPr>
+        <w:t>Penalty</w:t>
+      </w:r>
+      <w:r>
+        <w:t xml:space="preserve"> уменьшается на 1. То есть, в нем будут содержаться отрицательные значения (признак штрафа для Заявителя).</w:t>
+      </w:r>
+    </w:p>
+    <w:p>
+      <w:pPr>
+        <w:pStyle w:val="a7"/>
+        <w:numPr>
+          <w:ilvl w:val="0"/>
+          <w:numId w:val="14"/>
+        </w:numPr>
+      </w:pPr>
+      <w:r>
+        <w:t xml:space="preserve">Если Запрос находится в состоянии </w:t>
+      </w:r>
+      <w:r>
+        <w:t>одобрения</w:t>
+      </w:r>
+      <w:r>
+        <w:t xml:space="preserve"> информации </w:t>
+      </w:r>
+      <w:r>
+        <w:t xml:space="preserve">сотрудником </w:t>
+      </w:r>
+      <w:r>
+        <w:t>(</w:t>
+      </w:r>
+      <w:r>
+        <w:rPr>
+          <w:lang w:val="en-US"/>
+        </w:rPr>
+        <w:t>Approving</w:t>
+      </w:r>
+      <w:r>
+        <w:t xml:space="preserve">) и текущая дата больше граничного срока </w:t>
+      </w:r>
+      <w:r>
+        <w:t xml:space="preserve">одобрения </w:t>
+      </w:r>
+      <w:r>
+        <w:t xml:space="preserve">информации, то значение поля </w:t>
+      </w:r>
+      <w:r>
+        <w:rPr>
+          <w:lang w:val="en-US"/>
+        </w:rPr>
+        <w:t>Penalty</w:t>
+      </w:r>
+      <w:r>
+        <w:t xml:space="preserve"> </w:t>
+      </w:r>
+      <w:r>
+        <w:t xml:space="preserve">увеличивается </w:t>
+      </w:r>
+      <w:r>
+        <w:t xml:space="preserve">на 1. То есть, в нем будут содержаться </w:t>
+      </w:r>
+      <w:r>
+        <w:t xml:space="preserve">положительные </w:t>
+      </w:r>
+      <w:r>
+        <w:t>значения (признак штрафа для</w:t>
+      </w:r>
+      <w:r>
+        <w:t xml:space="preserve"> Сотрудника</w:t>
+      </w:r>
+      <w:r>
+        <w:t>).</w:t>
+      </w:r>
+    </w:p>
+    <w:p>
+      <w:pPr>
+        <w:pStyle w:val="a7"/>
+        <w:numPr>
+          <w:ilvl w:val="0"/>
+          <w:numId w:val="14"/>
+        </w:numPr>
+      </w:pPr>
+      <w:r>
+        <w:t xml:space="preserve">Если значение штрафных баллов по Запросу для Заявителя по модулю больше значения, заданного в системном свойстве </w:t>
+      </w:r>
+      <w:r>
+        <w:rPr>
+          <w:lang w:val="en-US"/>
+        </w:rPr>
+        <w:t>office</w:t>
+      </w:r>
+      <w:r>
+        <w:t>.</w:t>
+      </w:r>
+      <w:r>
+        <w:rPr>
+          <w:lang w:val="en-US"/>
+        </w:rPr>
+        <w:t>penalty</w:t>
+      </w:r>
+      <w:r>
+        <w:t>.</w:t>
+      </w:r>
+      <w:r>
+        <w:rPr>
+          <w:lang w:val="en-US"/>
+        </w:rPr>
+        <w:t>applicant</w:t>
+      </w:r>
+      <w:r>
+        <w:t>, то в справочнике сотрудников для Заявителя снимается признак активного пользователя</w:t>
+      </w:r>
+      <w:r>
+        <w:t>.</w:t>
+      </w:r>
+    </w:p>
+    <w:p>
+      <w:pPr>
+        <w:pStyle w:val="a7"/>
+        <w:numPr>
+          <w:ilvl w:val="0"/>
+          <w:numId w:val="14"/>
+        </w:numPr>
+      </w:pPr>
+      <w:r>
+        <w:t xml:space="preserve">Если </w:t>
+      </w:r>
+      <w:r>
+        <w:t xml:space="preserve">суммарное </w:t>
+      </w:r>
+      <w:r>
+        <w:t xml:space="preserve">значение штрафных баллов по </w:t>
+      </w:r>
+      <w:r>
+        <w:t>все</w:t>
+      </w:r>
+      <w:r>
+        <w:t>х</w:t>
+      </w:r>
+      <w:r>
+        <w:t xml:space="preserve"> </w:t>
+      </w:r>
+      <w:r>
+        <w:t>Запрос</w:t>
+      </w:r>
+      <w:r>
+        <w:t>а</w:t>
+      </w:r>
+      <w:r>
+        <w:t>х</w:t>
+      </w:r>
+      <w:r>
+        <w:t>, назначенны</w:t>
+      </w:r>
+      <w:r>
+        <w:t>х</w:t>
+      </w:r>
+      <w:r>
+        <w:t xml:space="preserve"> Сотруднику,</w:t>
+      </w:r>
+      <w:r>
+        <w:t xml:space="preserve"> больше значения, заданного в системном свойстве </w:t>
+      </w:r>
+      <w:r>
+        <w:rPr>
+          <w:lang w:val="en-US"/>
+        </w:rPr>
+        <w:t>office</w:t>
+      </w:r>
+      <w:r>
+        <w:t>.</w:t>
+      </w:r>
+      <w:r>
+        <w:rPr>
+          <w:lang w:val="en-US"/>
+        </w:rPr>
+        <w:t>penalty</w:t>
+      </w:r>
+      <w:r>
+        <w:t>.</w:t>
+      </w:r>
+      <w:r>
+        <w:rPr>
+          <w:lang w:val="en-US"/>
+        </w:rPr>
+        <w:t>worker</w:t>
+      </w:r>
+      <w:r>
+        <w:t xml:space="preserve">, то в справочнике сотрудников для </w:t>
+      </w:r>
+      <w:r>
+        <w:t xml:space="preserve">Сотрудника </w:t>
+      </w:r>
+      <w:r>
+        <w:t>снимается признак активного пользователя</w:t>
+      </w:r>
+      <w:r>
+        <w:t>.</w:t>
+      </w:r>
+    </w:p>
+    <w:p>
+      <w:pPr>
+        <w:ind w:firstLine="709"/>
+      </w:pPr>
+      <w:r>
+        <w:t>Запросы с установленными штрафными бал</w:t>
+      </w:r>
+      <w:bookmarkStart w:id="7" w:name="_GoBack"/>
+      <w:r>
+        <w:t>л</w:t>
+      </w:r>
+      <w:bookmarkEnd w:id="7"/>
+      <w:r>
+        <w:t>ами визуально отличаются от прочих</w:t>
+      </w:r>
+      <w:r>
+        <w:t>:</w:t>
+      </w:r>
+    </w:p>
+    <w:p>
+      <w:r>
+        <w:rPr>
+          <w:noProof/>
+          <w:lang w:eastAsia="ru-RU"/>
+        </w:rPr>
+        <w:lastRenderedPageBreak/>
+        <w:drawing>
+          <wp:inline distT="0" distB="0" distL="0" distR="0">
+            <wp:extent cx="6120130" cy="1925955"/>
+            <wp:effectExtent l="0" t="0" r="0" b="0"/>
+            <wp:docPr id="15" name="Рисунок 15"/>
+            <wp:cNvGraphicFramePr>
+              <a:graphicFrameLocks xmlns:a="http://schemas.openxmlformats.org/drawingml/2006/main" noChangeAspect="1"/>
+            </wp:cNvGraphicFramePr>
+            <a:graphic xmlns:a="http://schemas.openxmlformats.org/drawingml/2006/main">
+              <a:graphicData uri="http://schemas.openxmlformats.org/drawingml/2006/picture">
+                <pic:pic xmlns:pic="http://schemas.openxmlformats.org/drawingml/2006/picture">
+                  <pic:nvPicPr>
+                    <pic:cNvPr id="0" name="penalties.jpg"/>
+                    <pic:cNvPicPr/>
+                  </pic:nvPicPr>
+                  <pic:blipFill>
+                    <a:blip r:embed="rId21">
+                      <a:extLst>
+                        <a:ext uri="{28A0092B-C50C-407E-A947-70E740481C1C}">
+                          <a14:useLocalDpi xmlns:a14="http://schemas.microsoft.com/office/drawing/2010/main" val="0"/>
+                        </a:ext>
+                      </a:extLst>
+                    </a:blip>
+                    <a:stretch>
+                      <a:fillRect/>
+                    </a:stretch>
+                  </pic:blipFill>
+                  <pic:spPr>
+                    <a:xfrm>
+                      <a:off x="0" y="0"/>
+                      <a:ext cx="6120130" cy="1925955"/>
+                    </a:xfrm>
+                    <a:prstGeom prst="rect">
+                      <a:avLst/>
+                    </a:prstGeom>
+                  </pic:spPr>
+                </pic:pic>
+              </a:graphicData>
+            </a:graphic>
+          </wp:inline>
+        </w:drawing>
+      </w:r>
+    </w:p>
+    <w:p>
+      <w:pPr>
+        <w:ind w:firstLine="709"/>
+      </w:pPr>
+      <w:r>
+        <w:t>Пользователи с установленными штрафными баллами при входе в Систему получают предупреждение о скорой блокировке.</w:t>
+      </w:r>
+    </w:p>
+    <w:p>
+      <w:r>
+        <w:rPr>
+          <w:noProof/>
+          <w:lang w:eastAsia="ru-RU"/>
+        </w:rPr>
+        <w:drawing>
+          <wp:inline distT="0" distB="0" distL="0" distR="0">
+            <wp:extent cx="6120130" cy="3672205"/>
+            <wp:effectExtent l="0" t="0" r="0" b="4445"/>
+            <wp:docPr id="7" name="Рисунок 7"/>
+            <wp:cNvGraphicFramePr>
+              <a:graphicFrameLocks xmlns:a="http://schemas.openxmlformats.org/drawingml/2006/main" noChangeAspect="1"/>
+            </wp:cNvGraphicFramePr>
+            <a:graphic xmlns:a="http://schemas.openxmlformats.org/drawingml/2006/main">
+              <a:graphicData uri="http://schemas.openxmlformats.org/drawingml/2006/picture">
+                <pic:pic xmlns:pic="http://schemas.openxmlformats.org/drawingml/2006/picture">
+                  <pic:nvPicPr>
+                    <pic:cNvPr id="0" name="warning.jpg"/>
+                    <pic:cNvPicPr/>
+                  </pic:nvPicPr>
+                  <pic:blipFill>
+                    <a:blip r:embed="rId22">
+                      <a:extLst>
+                        <a:ext uri="{28A0092B-C50C-407E-A947-70E740481C1C}">
+                          <a14:useLocalDpi xmlns:a14="http://schemas.microsoft.com/office/drawing/2010/main" val="0"/>
+                        </a:ext>
+                      </a:extLst>
+                    </a:blip>
+                    <a:stretch>
+                      <a:fillRect/>
+                    </a:stretch>
+                  </pic:blipFill>
+                  <pic:spPr>
+                    <a:xfrm>
+                      <a:off x="0" y="0"/>
+                      <a:ext cx="6120130" cy="3672205"/>
+                    </a:xfrm>
+                    <a:prstGeom prst="rect">
+                      <a:avLst/>
+                    </a:prstGeom>
+                  </pic:spPr>
+                </pic:pic>
+              </a:graphicData>
+            </a:graphic>
+          </wp:inline>
+        </w:drawing>
+      </w:r>
+    </w:p>
+    <w:p>
+      <w:pPr>
+        <w:ind w:firstLine="709"/>
+      </w:pPr>
+      <w:r>
+        <w:t xml:space="preserve">Пользователи без признака активности не могут войти в Систему и необходимы действия администраторов или менеджеров </w:t>
+      </w:r>
+      <w:r>
+        <w:t xml:space="preserve">по </w:t>
+      </w:r>
+      <w:r>
+        <w:t>разблокированию возможности входа.</w:t>
+      </w:r>
+    </w:p>
+    <w:p>
+      <w:pPr>
+        <w:jc w:val="center"/>
+      </w:pPr>
+      <w:r>
+        <w:rPr>
+          <w:noProof/>
+          <w:lang w:eastAsia="ru-RU"/>
+        </w:rPr>
+        <w:drawing>
+          <wp:inline distT="0" distB="0" distL="0" distR="0">
+            <wp:extent cx="2568271" cy="1552356"/>
+            <wp:effectExtent l="0" t="0" r="3810" b="0"/>
+            <wp:docPr id="8" name="Рисунок 8"/>
+            <wp:cNvGraphicFramePr>
+              <a:graphicFrameLocks xmlns:a="http://schemas.openxmlformats.org/drawingml/2006/main" noChangeAspect="1"/>
+            </wp:cNvGraphicFramePr>
+            <a:graphic xmlns:a="http://schemas.openxmlformats.org/drawingml/2006/main">
+              <a:graphicData uri="http://schemas.openxmlformats.org/drawingml/2006/picture">
+                <pic:pic xmlns:pic="http://schemas.openxmlformats.org/drawingml/2006/picture">
+                  <pic:nvPicPr>
+                    <pic:cNvPr id="0" name="failed.jpg"/>
+                    <pic:cNvPicPr/>
+                  </pic:nvPicPr>
+                  <pic:blipFill>
+                    <a:blip r:embed="rId23">
+                      <a:extLst>
+                        <a:ext uri="{28A0092B-C50C-407E-A947-70E740481C1C}">
+                          <a14:useLocalDpi xmlns:a14="http://schemas.microsoft.com/office/drawing/2010/main" val="0"/>
+                        </a:ext>
+                      </a:extLst>
+                    </a:blip>
+                    <a:stretch>
+                      <a:fillRect/>
+                    </a:stretch>
+                  </pic:blipFill>
+                  <pic:spPr>
+                    <a:xfrm>
+                      <a:off x="0" y="0"/>
+                      <a:ext cx="2568561" cy="1552531"/>
+                    </a:xfrm>
+                    <a:prstGeom prst="rect">
+                      <a:avLst/>
+                    </a:prstGeom>
+                  </pic:spPr>
+                </pic:pic>
+              </a:graphicData>
+            </a:graphic>
+          </wp:inline>
+        </w:drawing>
+      </w:r>
+    </w:p>
+    <w:p>
+      <w:pPr>
+        <w:ind w:firstLine="709"/>
+      </w:pPr>
+      <w:r>
+        <w:t>В интерфейсе менеджера предусмотрена возможность уменьшения абсолютного значения штрафных баллов для выбранного Запроса</w:t>
+      </w:r>
+      <w:r>
+        <w:t>:</w:t>
+      </w:r>
+    </w:p>
+    <w:p>
+      <w:r>
+        <w:rPr>
+          <w:noProof/>
+          <w:lang w:eastAsia="ru-RU"/>
+        </w:rPr>
+        <w:lastRenderedPageBreak/>
+        <w:drawing>
+          <wp:inline distT="0" distB="0" distL="0" distR="0">
+            <wp:extent cx="6120130" cy="1848485"/>
+            <wp:effectExtent l="0" t="0" r="0" b="0"/>
+            <wp:docPr id="12" name="Рисунок 12"/>
+            <wp:cNvGraphicFramePr>
+              <a:graphicFrameLocks xmlns:a="http://schemas.openxmlformats.org/drawingml/2006/main" noChangeAspect="1"/>
+            </wp:cNvGraphicFramePr>
+            <a:graphic xmlns:a="http://schemas.openxmlformats.org/drawingml/2006/main">
+              <a:graphicData uri="http://schemas.openxmlformats.org/drawingml/2006/picture">
+                <pic:pic xmlns:pic="http://schemas.openxmlformats.org/drawingml/2006/picture">
+                  <pic:nvPicPr>
+                    <pic:cNvPr id="0" name="boss-penalty.jpg"/>
+                    <pic:cNvPicPr/>
+                  </pic:nvPicPr>
+                  <pic:blipFill>
+                    <a:blip r:embed="rId24">
+                      <a:extLst>
+                        <a:ext uri="{28A0092B-C50C-407E-A947-70E740481C1C}">
+                          <a14:useLocalDpi xmlns:a14="http://schemas.microsoft.com/office/drawing/2010/main" val="0"/>
+                        </a:ext>
+                      </a:extLst>
+                    </a:blip>
+                    <a:stretch>
+                      <a:fillRect/>
+                    </a:stretch>
+                  </pic:blipFill>
+                  <pic:spPr>
+                    <a:xfrm>
+                      <a:off x="0" y="0"/>
+                      <a:ext cx="6120130" cy="1848485"/>
+                    </a:xfrm>
+                    <a:prstGeom prst="rect">
+                      <a:avLst/>
+                    </a:prstGeom>
+                  </pic:spPr>
+                </pic:pic>
+              </a:graphicData>
+            </a:graphic>
+          </wp:inline>
+        </w:drawing>
+      </w:r>
+    </w:p>
+    <w:p/>
     <w:sectPr>
-      <w:headerReference w:type="default" r:id="rId19"/>
-      <w:footerReference w:type="default" r:id="rId20"/>
+      <w:headerReference w:type="default" r:id="rId25"/>
+      <w:footerReference w:type="default" r:id="rId26"/>
       <w:pgSz w:w="11906" w:h="16838" w:code="9"/>
       <w:pgMar w:top="567" w:right="1134" w:bottom="1134" w:left="1134" w:header="709" w:footer="709" w:gutter="0"/>
       <w:cols w:space="708"/>
@@ -4986,7 +6322,7 @@
       <w:rPr>
         <w:color w:val="404040" w:themeColor="text1" w:themeTint="BF"/>
       </w:rPr>
-      <w:id w:val="-1623762951"/>
+      <w:id w:val="-758908020"/>
       <w:docPartObj>
         <w:docPartGallery w:val="Page Numbers (Bottom of Page)"/>
         <w:docPartUnique/>
@@ -5025,7 +6361,7 @@
             <w:noProof/>
             <w:color w:val="404040" w:themeColor="text1" w:themeTint="BF"/>
           </w:rPr>
-          <w:t>8</w:t>
+          <w:t>10</w:t>
         </w:r>
         <w:r>
           <w:rPr>
@@ -5087,7 +6423,7 @@
         <w:lang w:eastAsia="ru-RU"/>
       </w:rPr>
       <w:drawing>
-        <wp:anchor distT="0" distB="0" distL="114300" distR="114300" simplePos="0" relativeHeight="251658240" behindDoc="0" locked="0" layoutInCell="1" allowOverlap="1" wp14:anchorId="29A3C049" wp14:editId="0A148AA9">
+        <wp:anchor distT="0" distB="0" distL="114300" distR="114300" simplePos="0" relativeHeight="251658240" behindDoc="0" locked="0" layoutInCell="1" allowOverlap="1" wp14:anchorId="7393A411" wp14:editId="020A179E">
           <wp:simplePos x="0" y="0"/>
           <wp:positionH relativeFrom="column">
             <wp:posOffset>-1270</wp:posOffset>
@@ -5098,7 +6434,7 @@
           <wp:extent cx="650240" cy="643255"/>
           <wp:effectExtent l="0" t="0" r="0" b="4445"/>
           <wp:wrapSquare wrapText="bothSides"/>
-          <wp:docPr id="4" name="Рисунок 4"/>
+          <wp:docPr id="5" name="Рисунок 5"/>
           <wp:cNvGraphicFramePr>
             <a:graphicFrameLocks xmlns:a="http://schemas.openxmlformats.org/drawingml/2006/main" noChangeAspect="1"/>
           </wp:cNvGraphicFramePr>
@@ -5896,6 +7232,119 @@
     </w:lvl>
   </w:abstractNum>
   <w:abstractNum w:abstractNumId="6">
+    <w:nsid w:val="472638E5"/>
+    <w:multiLevelType w:val="hybridMultilevel"/>
+    <w:tmpl w:val="D826D13C"/>
+    <w:lvl w:ilvl="0" w:tplc="04190001">
+      <w:start w:val="1"/>
+      <w:numFmt w:val="bullet"/>
+      <w:lvlText w:val=""/>
+      <w:lvlJc w:val="left"/>
+      <w:pPr>
+        <w:ind w:left="720" w:hanging="360"/>
+      </w:pPr>
+      <w:rPr>
+        <w:rFonts w:ascii="Symbol" w:hAnsi="Symbol" w:hint="default"/>
+      </w:rPr>
+    </w:lvl>
+    <w:lvl w:ilvl="1" w:tplc="04190003" w:tentative="1">
+      <w:start w:val="1"/>
+      <w:numFmt w:val="bullet"/>
+      <w:lvlText w:val="o"/>
+      <w:lvlJc w:val="left"/>
+      <w:pPr>
+        <w:ind w:left="1440" w:hanging="360"/>
+      </w:pPr>
+      <w:rPr>
+        <w:rFonts w:ascii="Courier New" w:hAnsi="Courier New" w:cs="Courier New" w:hint="default"/>
+      </w:rPr>
+    </w:lvl>
+    <w:lvl w:ilvl="2" w:tplc="04190005" w:tentative="1">
+      <w:start w:val="1"/>
+      <w:numFmt w:val="bullet"/>
+      <w:lvlText w:val=""/>
+      <w:lvlJc w:val="left"/>
+      <w:pPr>
+        <w:ind w:left="2160" w:hanging="360"/>
+      </w:pPr>
+      <w:rPr>
+        <w:rFonts w:ascii="Wingdings" w:hAnsi="Wingdings" w:hint="default"/>
+      </w:rPr>
+    </w:lvl>
+    <w:lvl w:ilvl="3" w:tplc="04190001" w:tentative="1">
+      <w:start w:val="1"/>
+      <w:numFmt w:val="bullet"/>
+      <w:lvlText w:val=""/>
+      <w:lvlJc w:val="left"/>
+      <w:pPr>
+        <w:ind w:left="2880" w:hanging="360"/>
+      </w:pPr>
+      <w:rPr>
+        <w:rFonts w:ascii="Symbol" w:hAnsi="Symbol" w:hint="default"/>
+      </w:rPr>
+    </w:lvl>
+    <w:lvl w:ilvl="4" w:tplc="04190003" w:tentative="1">
+      <w:start w:val="1"/>
+      <w:numFmt w:val="bullet"/>
+      <w:lvlText w:val="o"/>
+      <w:lvlJc w:val="left"/>
+      <w:pPr>
+        <w:ind w:left="3600" w:hanging="360"/>
+      </w:pPr>
+      <w:rPr>
+        <w:rFonts w:ascii="Courier New" w:hAnsi="Courier New" w:cs="Courier New" w:hint="default"/>
+      </w:rPr>
+    </w:lvl>
+    <w:lvl w:ilvl="5" w:tplc="04190005" w:tentative="1">
+      <w:start w:val="1"/>
+      <w:numFmt w:val="bullet"/>
+      <w:lvlText w:val=""/>
+      <w:lvlJc w:val="left"/>
+      <w:pPr>
+        <w:ind w:left="4320" w:hanging="360"/>
+      </w:pPr>
+      <w:rPr>
+        <w:rFonts w:ascii="Wingdings" w:hAnsi="Wingdings" w:hint="default"/>
+      </w:rPr>
+    </w:lvl>
+    <w:lvl w:ilvl="6" w:tplc="04190001" w:tentative="1">
+      <w:start w:val="1"/>
+      <w:numFmt w:val="bullet"/>
+      <w:lvlText w:val=""/>
+      <w:lvlJc w:val="left"/>
+      <w:pPr>
+        <w:ind w:left="5040" w:hanging="360"/>
+      </w:pPr>
+      <w:rPr>
+        <w:rFonts w:ascii="Symbol" w:hAnsi="Symbol" w:hint="default"/>
+      </w:rPr>
+    </w:lvl>
+    <w:lvl w:ilvl="7" w:tplc="04190003" w:tentative="1">
+      <w:start w:val="1"/>
+      <w:numFmt w:val="bullet"/>
+      <w:lvlText w:val="o"/>
+      <w:lvlJc w:val="left"/>
+      <w:pPr>
+        <w:ind w:left="5760" w:hanging="360"/>
+      </w:pPr>
+      <w:rPr>
+        <w:rFonts w:ascii="Courier New" w:hAnsi="Courier New" w:cs="Courier New" w:hint="default"/>
+      </w:rPr>
+    </w:lvl>
+    <w:lvl w:ilvl="8" w:tplc="04190005" w:tentative="1">
+      <w:start w:val="1"/>
+      <w:numFmt w:val="bullet"/>
+      <w:lvlText w:val=""/>
+      <w:lvlJc w:val="left"/>
+      <w:pPr>
+        <w:ind w:left="6480" w:hanging="360"/>
+      </w:pPr>
+      <w:rPr>
+        <w:rFonts w:ascii="Wingdings" w:hAnsi="Wingdings" w:hint="default"/>
+      </w:rPr>
+    </w:lvl>
+  </w:abstractNum>
+  <w:abstractNum w:abstractNumId="7">
     <w:nsid w:val="4EC35607"/>
     <w:multiLevelType w:val="hybridMultilevel"/>
     <w:tmpl w:val="349A6EE6"/>
@@ -6008,7 +7457,7 @@
       </w:rPr>
     </w:lvl>
   </w:abstractNum>
-  <w:abstractNum w:abstractNumId="7">
+  <w:abstractNum w:abstractNumId="8">
     <w:nsid w:val="541E43D2"/>
     <w:multiLevelType w:val="hybridMultilevel"/>
     <w:tmpl w:val="2EBC438A"/>
@@ -6121,7 +7570,7 @@
       </w:rPr>
     </w:lvl>
   </w:abstractNum>
-  <w:abstractNum w:abstractNumId="8">
+  <w:abstractNum w:abstractNumId="9">
     <w:nsid w:val="674A5726"/>
     <w:multiLevelType w:val="hybridMultilevel"/>
     <w:tmpl w:val="2DEE5EC8"/>
@@ -6234,7 +7683,7 @@
       </w:rPr>
     </w:lvl>
   </w:abstractNum>
-  <w:abstractNum w:abstractNumId="9">
+  <w:abstractNum w:abstractNumId="10">
     <w:nsid w:val="6AB0422C"/>
     <w:multiLevelType w:val="hybridMultilevel"/>
     <w:tmpl w:val="A06AAFB2"/>
@@ -6347,7 +7796,7 @@
       </w:rPr>
     </w:lvl>
   </w:abstractNum>
-  <w:abstractNum w:abstractNumId="10">
+  <w:abstractNum w:abstractNumId="11">
     <w:nsid w:val="6BB3001A"/>
     <w:multiLevelType w:val="hybridMultilevel"/>
     <w:tmpl w:val="2C0AC09C"/>
@@ -6460,7 +7909,7 @@
       </w:rPr>
     </w:lvl>
   </w:abstractNum>
-  <w:abstractNum w:abstractNumId="11">
+  <w:abstractNum w:abstractNumId="12">
     <w:nsid w:val="6F4C78B0"/>
     <w:multiLevelType w:val="hybridMultilevel"/>
     <w:tmpl w:val="9A449850"/>
@@ -6573,7 +8022,7 @@
       </w:rPr>
     </w:lvl>
   </w:abstractNum>
-  <w:abstractNum w:abstractNumId="12">
+  <w:abstractNum w:abstractNumId="13">
     <w:nsid w:val="76A600B9"/>
     <w:multiLevelType w:val="hybridMultilevel"/>
     <w:tmpl w:val="BA86466E"/>
@@ -6690,25 +8139,25 @@
     <w:abstractNumId w:val="5"/>
   </w:num>
   <w:num w:numId="2">
-    <w:abstractNumId w:val="12"/>
+    <w:abstractNumId w:val="13"/>
   </w:num>
   <w:num w:numId="3">
     <w:abstractNumId w:val="0"/>
   </w:num>
   <w:num w:numId="4">
-    <w:abstractNumId w:val="10"/>
+    <w:abstractNumId w:val="11"/>
   </w:num>
   <w:num w:numId="5">
     <w:abstractNumId w:val="1"/>
   </w:num>
   <w:num w:numId="6">
-    <w:abstractNumId w:val="6"/>
+    <w:abstractNumId w:val="7"/>
   </w:num>
   <w:num w:numId="7">
     <w:abstractNumId w:val="3"/>
   </w:num>
   <w:num w:numId="8">
-    <w:abstractNumId w:val="11"/>
+    <w:abstractNumId w:val="12"/>
   </w:num>
   <w:num w:numId="9">
     <w:abstractNumId w:val="4"/>
@@ -6717,13 +8166,16 @@
     <w:abstractNumId w:val="2"/>
   </w:num>
   <w:num w:numId="11">
+    <w:abstractNumId w:val="10"/>
+  </w:num>
+  <w:num w:numId="12">
     <w:abstractNumId w:val="9"/>
   </w:num>
-  <w:num w:numId="12">
+  <w:num w:numId="13">
     <w:abstractNumId w:val="8"/>
   </w:num>
-  <w:num w:numId="13">
-    <w:abstractNumId w:val="7"/>
+  <w:num w:numId="14">
+    <w:abstractNumId w:val="6"/>
   </w:num>
 </w:numbering>
 </file>
@@ -8387,7 +9839,7 @@
   <a:extraClrSchemeLst/>
   <a:extLst>
     <a:ext uri="{05A4C25C-085E-4340-85A3-A5531E510DB2}">
-      <thm15:themeFamily xmlns:thm15="http://schemas.microsoft.com/office/thememl/2012/main" xmlns="" name="Office Theme" id="{62F939B6-93AF-4DB8-9C6B-D6C7DFDC589F}" vid="{4A3C46E8-61CC-4603-A589-7422A47A8E4A}"/>
+      <thm15:themeFamily xmlns="" xmlns:thm15="http://schemas.microsoft.com/office/thememl/2012/main" name="Office Theme" id="{62F939B6-93AF-4DB8-9C6B-D6C7DFDC589F}" vid="{4A3C46E8-61CC-4603-A589-7422A47A8E4A}"/>
     </a:ext>
   </a:extLst>
 </a:theme>

</xml_diff>